<commit_message>
refs #564 Usability Test
</commit_message>
<xml_diff>
--- a/doc/03_Technischer_Bericht_Teil_2/02_Anforderungen/Anforderungen.docx
+++ b/doc/03_Technischer_Bericht_Teil_2/02_Anforderungen/Anforderungen.docx
@@ -117,7 +117,7 @@
                     <w:noProof/>
                     <w:color w:val="4F4F59"/>
                   </w:rPr>
-                  <w:t>28. November 2011</w:t>
+                  <w:t>5. Dezember 2011</w:t>
                 </w:r>
                 <w:r>
                   <w:rPr>
@@ -834,8 +834,6 @@
           </w:r>
           <w:bookmarkEnd w:id="2"/>
         </w:p>
-        <w:bookmarkStart w:id="3" w:name="_GoBack"/>
-        <w:bookmarkEnd w:id="3"/>
         <w:p>
           <w:pPr>
             <w:pStyle w:val="TOC1"/>
@@ -2460,12 +2458,12 @@
       <w:pPr>
         <w:pStyle w:val="Heading1"/>
       </w:pPr>
-      <w:bookmarkStart w:id="4" w:name="_Toc310273491"/>
+      <w:bookmarkStart w:id="3" w:name="_Toc310273491"/>
       <w:r>
         <w:lastRenderedPageBreak/>
         <w:t>Funktionale Anforderungen</w:t>
       </w:r>
-      <w:bookmarkEnd w:id="4"/>
+      <w:bookmarkEnd w:id="3"/>
     </w:p>
     <w:p/>
     <w:p>
@@ -2488,12 +2486,12 @@
       <w:pPr>
         <w:pStyle w:val="Heading1"/>
       </w:pPr>
-      <w:bookmarkStart w:id="5" w:name="_Toc310273492"/>
+      <w:bookmarkStart w:id="4" w:name="_Toc310273492"/>
       <w:r>
         <w:lastRenderedPageBreak/>
         <w:t>Nichtfunktionale Anforderungen</w:t>
       </w:r>
-      <w:bookmarkEnd w:id="5"/>
+      <w:bookmarkEnd w:id="4"/>
     </w:p>
     <w:p>
       <w:r>
@@ -2528,25 +2526,33 @@
       <w:pPr>
         <w:pStyle w:val="Heading2"/>
       </w:pPr>
-      <w:bookmarkStart w:id="6" w:name="_Toc310273493"/>
+      <w:bookmarkStart w:id="5" w:name="_Toc310273493"/>
       <w:r>
         <w:t>Funktionalität</w:t>
       </w:r>
-      <w:bookmarkEnd w:id="6"/>
+      <w:bookmarkEnd w:id="5"/>
     </w:p>
     <w:p>
       <w:pPr>
         <w:pStyle w:val="Heading3"/>
       </w:pPr>
-      <w:bookmarkStart w:id="7" w:name="_Toc310273494"/>
+      <w:bookmarkStart w:id="6" w:name="_Toc310273494"/>
       <w:r>
         <w:t>Angemessenheit</w:t>
       </w:r>
-      <w:bookmarkEnd w:id="7"/>
+      <w:bookmarkEnd w:id="6"/>
     </w:p>
     <w:p>
       <w:r>
-        <w:t>Die Zeit, während der ein Anwender die Applikation benutz, ist kurz. D</w:t>
+        <w:t>Die Zeit, während der ein Anwender die Applikation benutz</w:t>
+      </w:r>
+      <w:r>
+        <w:t>t</w:t>
+      </w:r>
+      <w:bookmarkStart w:id="7" w:name="_GoBack"/>
+      <w:bookmarkEnd w:id="7"/>
+      <w:r>
+        <w:t>, ist kurz. D</w:t>
       </w:r>
       <w:r>
         <w:t xml:space="preserve">ie Software </w:t>
@@ -3491,7 +3497,7 @@
       <w:rPr>
         <w:noProof/>
       </w:rPr>
-      <w:t>28. November 2011</w:t>
+      <w:t>5. Dezember 2011</w:t>
     </w:r>
     <w:r>
       <w:fldChar w:fldCharType="end"/>
@@ -3529,7 +3535,7 @@
         <w:noProof/>
         <w:lang w:val="de-DE"/>
       </w:rPr>
-      <w:t>1</w:t>
+      <w:t>3</w:t>
     </w:r>
     <w:r>
       <w:rPr>
@@ -3543,31 +3549,16 @@
       </w:rPr>
       <w:t xml:space="preserve"> von </w:t>
     </w:r>
-    <w:r>
-      <w:fldChar w:fldCharType="begin"/>
-    </w:r>
-    <w:r>
-      <w:instrText>NUMPAGES  \* Arabic  \* MERGEFORMAT</w:instrText>
-    </w:r>
-    <w:r>
-      <w:fldChar w:fldCharType="separate"/>
-    </w:r>
-    <w:r>
-      <w:rPr>
-        <w:b/>
-        <w:noProof/>
-        <w:lang w:val="de-DE"/>
-      </w:rPr>
-      <w:t>6</w:t>
-    </w:r>
-    <w:r>
-      <w:rPr>
-        <w:b/>
-        <w:noProof/>
-        <w:lang w:val="de-DE"/>
-      </w:rPr>
-      <w:fldChar w:fldCharType="end"/>
-    </w:r>
+    <w:fldSimple w:instr="NUMPAGES  \* Arabic  \* MERGEFORMAT">
+      <w:r>
+        <w:rPr>
+          <w:b/>
+          <w:noProof/>
+          <w:lang w:val="de-DE"/>
+        </w:rPr>
+        <w:t>6</w:t>
+      </w:r>
+    </w:fldSimple>
   </w:p>
 </w:ftr>
 </file>
@@ -7257,7 +7248,7 @@
 </file>
 
 <file path=customXml/itemProps1.xml><?xml version="1.0" encoding="utf-8"?>
-<ds:datastoreItem xmlns:ds="http://schemas.openxmlformats.org/officeDocument/2006/customXml" ds:itemID="{AE58CE92-D658-4E23-A281-2B0517F49FF3}">
+<ds:datastoreItem xmlns:ds="http://schemas.openxmlformats.org/officeDocument/2006/customXml" ds:itemID="{07066CE6-AFA1-4E6A-A043-407F7B20AF86}">
   <ds:schemaRefs>
     <ds:schemaRef ds:uri="http://schemas.openxmlformats.org/officeDocument/2006/bibliography"/>
   </ds:schemaRefs>

</xml_diff>

<commit_message>
refs #636 Realisierung und Test refs #561 Tools sind beschrieben
</commit_message>
<xml_diff>
--- a/doc/03_Technischer_Bericht_Teil_2/02_Anforderungen/Anforderungen.docx
+++ b/doc/03_Technischer_Bericht_Teil_2/02_Anforderungen/Anforderungen.docx
@@ -72,11 +72,19 @@
                   </w:rPr>
                   <w:t xml:space="preserve"> </w:t>
                 </w:r>
+                <w:proofErr w:type="spellStart"/>
                 <w:r>
                   <w:rPr>
                     <w:color w:val="4F4F59"/>
                   </w:rPr>
-                  <w:t>Treichler Delia</w:t>
+                  <w:t>Treichler</w:t>
+                </w:r>
+                <w:proofErr w:type="spellEnd"/>
+                <w:r>
+                  <w:rPr>
+                    <w:color w:val="4F4F59"/>
+                  </w:rPr>
+                  <w:t xml:space="preserve"> Delia</w:t>
                 </w:r>
               </w:p>
               <w:p>
@@ -109,7 +117,7 @@
                     <w:noProof/>
                     <w:color w:val="4F4F59"/>
                   </w:rPr>
-                  <w:t>15. Dezember 2011</w:t>
+                  <w:t>16. Dezember 2011</w:t>
                 </w:r>
                 <w:r>
                   <w:rPr>
@@ -402,7 +410,7 @@
       <w:pPr>
         <w:pStyle w:val="Heading1"/>
       </w:pPr>
-      <w:bookmarkStart w:id="0" w:name="_Toc311478154"/>
+      <w:bookmarkStart w:id="0" w:name="_Toc311821264"/>
       <w:r>
         <w:lastRenderedPageBreak/>
         <w:t>Dokumentinformationen</w:t>
@@ -413,7 +421,7 @@
       <w:pPr>
         <w:pStyle w:val="Heading2"/>
       </w:pPr>
-      <w:bookmarkStart w:id="1" w:name="_Toc311478155"/>
+      <w:bookmarkStart w:id="1" w:name="_Toc311821265"/>
       <w:r>
         <w:t>Änderungsgeschichte</w:t>
       </w:r>
@@ -524,9 +532,11 @@
             <w:tcW w:w="2303" w:type="dxa"/>
           </w:tcPr>
           <w:p>
+            <w:proofErr w:type="spellStart"/>
             <w:r>
               <w:t>cheidt</w:t>
             </w:r>
+            <w:proofErr w:type="spellEnd"/>
           </w:p>
         </w:tc>
       </w:tr>
@@ -577,9 +587,11 @@
             <w:tcW w:w="2303" w:type="dxa"/>
           </w:tcPr>
           <w:p>
+            <w:proofErr w:type="spellStart"/>
             <w:r>
               <w:t>dtreichl</w:t>
             </w:r>
+            <w:proofErr w:type="spellEnd"/>
           </w:p>
         </w:tc>
       </w:tr>
@@ -630,12 +642,14 @@
             <w:tcW w:w="2303" w:type="dxa"/>
           </w:tcPr>
           <w:p>
+            <w:proofErr w:type="spellStart"/>
             <w:r>
               <w:t>d</w:t>
             </w:r>
             <w:r>
               <w:t>treichl</w:t>
             </w:r>
+            <w:proofErr w:type="spellEnd"/>
           </w:p>
         </w:tc>
       </w:tr>
@@ -678,9 +692,11 @@
             <w:tcW w:w="2303" w:type="dxa"/>
           </w:tcPr>
           <w:p>
+            <w:proofErr w:type="spellStart"/>
             <w:r>
               <w:t>lelmer</w:t>
             </w:r>
+            <w:proofErr w:type="spellEnd"/>
           </w:p>
         </w:tc>
       </w:tr>
@@ -723,9 +739,11 @@
             <w:tcW w:w="2303" w:type="dxa"/>
           </w:tcPr>
           <w:p>
+            <w:proofErr w:type="spellStart"/>
             <w:r>
               <w:t>dtreichl</w:t>
             </w:r>
+            <w:proofErr w:type="spellEnd"/>
           </w:p>
         </w:tc>
       </w:tr>
@@ -771,9 +789,11 @@
             <w:tcW w:w="2303" w:type="dxa"/>
           </w:tcPr>
           <w:p>
+            <w:proofErr w:type="spellStart"/>
             <w:r>
               <w:t>dtreichl</w:t>
             </w:r>
+            <w:proofErr w:type="spellEnd"/>
           </w:p>
         </w:tc>
       </w:tr>
@@ -816,9 +836,14 @@
             <w:tcW w:w="2303" w:type="dxa"/>
           </w:tcPr>
           <w:p>
-            <w:r>
-              <w:t>lelmer</w:t>
-            </w:r>
+            <w:proofErr w:type="spellStart"/>
+            <w:r>
+              <w:t>l</w:t>
+            </w:r>
+            <w:r>
+              <w:t>elmer</w:t>
+            </w:r>
+            <w:proofErr w:type="spellEnd"/>
           </w:p>
         </w:tc>
       </w:tr>
@@ -852,7 +877,15 @@
           </w:tcPr>
           <w:p>
             <w:r>
-              <w:t xml:space="preserve">Kapitel Grundsätzl. Angaben und kleine Korrekturen </w:t>
+              <w:t xml:space="preserve">Kapitel </w:t>
+            </w:r>
+            <w:proofErr w:type="spellStart"/>
+            <w:r>
+              <w:t>Grundsätzl</w:t>
+            </w:r>
+            <w:proofErr w:type="spellEnd"/>
+            <w:r>
+              <w:t xml:space="preserve">. Angaben und kleine Korrekturen </w:t>
             </w:r>
           </w:p>
         </w:tc>
@@ -861,14 +894,66 @@
             <w:tcW w:w="2303" w:type="dxa"/>
           </w:tcPr>
           <w:p>
-            <w:r>
-              <w:t>dtreichl</w:t>
-            </w:r>
+            <w:proofErr w:type="spellStart"/>
+            <w:r>
+              <w:t>d</w:t>
+            </w:r>
+            <w:r>
+              <w:t>treichl</w:t>
+            </w:r>
+            <w:proofErr w:type="spellEnd"/>
+          </w:p>
+        </w:tc>
+      </w:tr>
+      <w:tr>
+        <w:trPr>
+          <w:cnfStyle w:val="000000100000" w:firstRow="0" w:lastRow="0" w:firstColumn="0" w:lastColumn="0" w:oddVBand="0" w:evenVBand="0" w:oddHBand="1" w:evenHBand="0" w:firstRowFirstColumn="0" w:firstRowLastColumn="0" w:lastRowFirstColumn="0" w:lastRowLastColumn="0"/>
+        </w:trPr>
+        <w:tc>
+          <w:tcPr>
+            <w:tcW w:w="1138" w:type="dxa"/>
+          </w:tcPr>
+          <w:p>
+            <w:r>
+              <w:t>16.12.2011</w:t>
+            </w:r>
+          </w:p>
+        </w:tc>
+        <w:tc>
+          <w:tcPr>
+            <w:tcW w:w="993" w:type="dxa"/>
+          </w:tcPr>
+          <w:p>
+            <w:r>
+              <w:t>1.9</w:t>
+            </w:r>
+          </w:p>
+        </w:tc>
+        <w:tc>
+          <w:tcPr>
+            <w:tcW w:w="4674" w:type="dxa"/>
+          </w:tcPr>
+          <w:p>
+            <w:r>
+              <w:t>Tools angepasst</w:t>
+            </w:r>
+          </w:p>
+        </w:tc>
+        <w:tc>
+          <w:tcPr>
+            <w:tcW w:w="2303" w:type="dxa"/>
+          </w:tcPr>
+          <w:p>
+            <w:proofErr w:type="spellStart"/>
+            <w:r>
+              <w:t>lelmer</w:t>
+            </w:r>
+            <w:proofErr w:type="spellEnd"/>
           </w:p>
         </w:tc>
       </w:tr>
     </w:tbl>
-    <w:bookmarkStart w:id="2" w:name="_Toc311478156" w:displacedByCustomXml="next"/>
+    <w:bookmarkStart w:id="2" w:name="_Toc311821266" w:displacedByCustomXml="next"/>
     <w:sdt>
       <w:sdtPr>
         <w:rPr>
@@ -904,6 +989,8 @@
           </w:r>
           <w:bookmarkEnd w:id="2"/>
         </w:p>
+        <w:bookmarkStart w:id="3" w:name="_GoBack"/>
+        <w:bookmarkEnd w:id="3"/>
         <w:p>
           <w:pPr>
             <w:pStyle w:val="TOC1"/>
@@ -934,7 +1021,7 @@
             </w:rPr>
             <w:fldChar w:fldCharType="separate"/>
           </w:r>
-          <w:hyperlink w:anchor="_Toc311478154" w:history="1">
+          <w:hyperlink w:anchor="_Toc311821264" w:history="1">
             <w:r>
               <w:rPr>
                 <w:rStyle w:val="Hyperlink"/>
@@ -978,7 +1065,7 @@
                 <w:noProof/>
                 <w:webHidden/>
               </w:rPr>
-              <w:instrText xml:space="preserve"> PAGEREF _Toc311478154 \h </w:instrText>
+              <w:instrText xml:space="preserve"> PAGEREF _Toc311821264 \h </w:instrText>
             </w:r>
             <w:r>
               <w:rPr>
@@ -1023,7 +1110,7 @@
               <w:lang w:eastAsia="de-CH"/>
             </w:rPr>
           </w:pPr>
-          <w:hyperlink w:anchor="_Toc311478155" w:history="1">
+          <w:hyperlink w:anchor="_Toc311821265" w:history="1">
             <w:r>
               <w:rPr>
                 <w:rStyle w:val="Hyperlink"/>
@@ -1066,7 +1153,7 @@
                 <w:noProof/>
                 <w:webHidden/>
               </w:rPr>
-              <w:instrText xml:space="preserve"> PAGEREF _Toc311478155 \h </w:instrText>
+              <w:instrText xml:space="preserve"> PAGEREF _Toc311821265 \h </w:instrText>
             </w:r>
             <w:r>
               <w:rPr>
@@ -1111,7 +1198,7 @@
               <w:lang w:eastAsia="de-CH"/>
             </w:rPr>
           </w:pPr>
-          <w:hyperlink w:anchor="_Toc311478156" w:history="1">
+          <w:hyperlink w:anchor="_Toc311821266" w:history="1">
             <w:r>
               <w:rPr>
                 <w:rStyle w:val="Hyperlink"/>
@@ -1155,7 +1242,7 @@
                 <w:noProof/>
                 <w:webHidden/>
               </w:rPr>
-              <w:instrText xml:space="preserve"> PAGEREF _Toc311478156 \h </w:instrText>
+              <w:instrText xml:space="preserve"> PAGEREF _Toc311821266 \h </w:instrText>
             </w:r>
             <w:r>
               <w:rPr>
@@ -1200,7 +1287,7 @@
               <w:lang w:eastAsia="de-CH"/>
             </w:rPr>
           </w:pPr>
-          <w:hyperlink w:anchor="_Toc311478157" w:history="1">
+          <w:hyperlink w:anchor="_Toc311821267" w:history="1">
             <w:r>
               <w:rPr>
                 <w:rStyle w:val="Hyperlink"/>
@@ -1243,7 +1330,7 @@
                 <w:noProof/>
                 <w:webHidden/>
               </w:rPr>
-              <w:instrText xml:space="preserve"> PAGEREF _Toc311478157 \h </w:instrText>
+              <w:instrText xml:space="preserve"> PAGEREF _Toc311821267 \h </w:instrText>
             </w:r>
             <w:r>
               <w:rPr>
@@ -1289,7 +1376,7 @@
               <w:lang w:eastAsia="de-CH"/>
             </w:rPr>
           </w:pPr>
-          <w:hyperlink w:anchor="_Toc311478158" w:history="1">
+          <w:hyperlink w:anchor="_Toc311821268" w:history="1">
             <w:r>
               <w:rPr>
                 <w:rStyle w:val="Hyperlink"/>
@@ -1312,7 +1399,7 @@
                 <w:rStyle w:val="Hyperlink"/>
                 <w:noProof/>
               </w:rPr>
-              <w:t>Grundsätzliche Angaben</w:t>
+              <w:t>Tools</w:t>
             </w:r>
             <w:r>
               <w:rPr>
@@ -1333,7 +1420,7 @@
                 <w:noProof/>
                 <w:webHidden/>
               </w:rPr>
-              <w:instrText xml:space="preserve"> PAGEREF _Toc311478158 \h </w:instrText>
+              <w:instrText xml:space="preserve"> PAGEREF _Toc311821268 \h </w:instrText>
             </w:r>
             <w:r>
               <w:rPr>
@@ -1353,198 +1440,7 @@
                 <w:noProof/>
                 <w:webHidden/>
               </w:rPr>
-              <w:t>3</w:t>
-            </w:r>
-            <w:r>
-              <w:rPr>
-                <w:noProof/>
-                <w:webHidden/>
-              </w:rPr>
-              <w:fldChar w:fldCharType="end"/>
-            </w:r>
-          </w:hyperlink>
-        </w:p>
-        <w:p>
-          <w:pPr>
-            <w:pStyle w:val="TOC2"/>
-            <w:tabs>
-              <w:tab w:val="left" w:pos="880"/>
-              <w:tab w:val="right" w:leader="dot" w:pos="9062"/>
-            </w:tabs>
-            <w:rPr>
-              <w:noProof/>
-              <w:sz w:val="22"/>
-              <w:szCs w:val="22"/>
-              <w:lang w:eastAsia="de-CH"/>
-            </w:rPr>
-          </w:pPr>
-          <w:hyperlink w:anchor="_Toc311478159" w:history="1">
-            <w:r>
-              <w:rPr>
-                <w:rStyle w:val="Hyperlink"/>
-                <w:noProof/>
-              </w:rPr>
-              <w:t>2.1</w:t>
-            </w:r>
-            <w:r>
-              <w:rPr>
-                <w:noProof/>
-                <w:sz w:val="22"/>
-                <w:szCs w:val="22"/>
-                <w:lang w:eastAsia="de-CH"/>
-              </w:rPr>
-              <w:tab/>
-            </w:r>
-            <w:r>
-              <w:rPr>
-                <w:rStyle w:val="Hyperlink"/>
-                <w:noProof/>
-              </w:rPr>
-              <w:t>Tools</w:t>
-            </w:r>
-            <w:r>
-              <w:rPr>
-                <w:noProof/>
-                <w:webHidden/>
-              </w:rPr>
-              <w:tab/>
-            </w:r>
-            <w:r>
-              <w:rPr>
-                <w:noProof/>
-                <w:webHidden/>
-              </w:rPr>
-              <w:fldChar w:fldCharType="begin"/>
-            </w:r>
-            <w:r>
-              <w:rPr>
-                <w:noProof/>
-                <w:webHidden/>
-              </w:rPr>
-              <w:instrText xml:space="preserve"> PAGEREF _Toc311478159 \h </w:instrText>
-            </w:r>
-            <w:r>
-              <w:rPr>
-                <w:noProof/>
-                <w:webHidden/>
-              </w:rPr>
-            </w:r>
-            <w:r>
-              <w:rPr>
-                <w:noProof/>
-                <w:webHidden/>
-              </w:rPr>
-              <w:fldChar w:fldCharType="separate"/>
-            </w:r>
-            <w:r>
-              <w:rPr>
-                <w:noProof/>
-                <w:webHidden/>
-              </w:rPr>
-              <w:t>3</w:t>
-            </w:r>
-            <w:r>
-              <w:rPr>
-                <w:noProof/>
-                <w:webHidden/>
-              </w:rPr>
-              <w:fldChar w:fldCharType="end"/>
-            </w:r>
-          </w:hyperlink>
-        </w:p>
-        <w:p>
-          <w:pPr>
-            <w:pStyle w:val="TOC2"/>
-            <w:tabs>
-              <w:tab w:val="left" w:pos="880"/>
-              <w:tab w:val="right" w:leader="dot" w:pos="9062"/>
-            </w:tabs>
-            <w:rPr>
-              <w:noProof/>
-              <w:sz w:val="22"/>
-              <w:szCs w:val="22"/>
-              <w:lang w:eastAsia="de-CH"/>
-            </w:rPr>
-          </w:pPr>
-          <w:hyperlink w:anchor="_Toc311478160" w:history="1">
-            <w:r>
-              <w:rPr>
-                <w:rStyle w:val="Hyperlink"/>
-                <w:noProof/>
-              </w:rPr>
-              <w:t>2.2</w:t>
-            </w:r>
-            <w:r>
-              <w:rPr>
-                <w:noProof/>
-                <w:sz w:val="22"/>
-                <w:szCs w:val="22"/>
-                <w:lang w:eastAsia="de-CH"/>
-              </w:rPr>
-              <w:tab/>
-            </w:r>
-            <w:r>
-              <w:rPr>
-                <w:rStyle w:val="Hyperlink"/>
-                <w:noProof/>
-              </w:rPr>
-              <w:t>Code Rev</w:t>
-            </w:r>
-            <w:r>
-              <w:rPr>
-                <w:rStyle w:val="Hyperlink"/>
-                <w:noProof/>
-                <w:shd w:val="clear" w:color="auto" w:fill="FFFFFF" w:themeFill="background1"/>
-              </w:rPr>
-              <w:t>i</w:t>
-            </w:r>
-            <w:r>
-              <w:rPr>
-                <w:rStyle w:val="Hyperlink"/>
-                <w:noProof/>
-              </w:rPr>
-              <w:t>ews und Autorenschaft</w:t>
-            </w:r>
-            <w:r>
-              <w:rPr>
-                <w:noProof/>
-                <w:webHidden/>
-              </w:rPr>
-              <w:tab/>
-            </w:r>
-            <w:r>
-              <w:rPr>
-                <w:noProof/>
-                <w:webHidden/>
-              </w:rPr>
-              <w:fldChar w:fldCharType="begin"/>
-            </w:r>
-            <w:r>
-              <w:rPr>
-                <w:noProof/>
-                <w:webHidden/>
-              </w:rPr>
-              <w:instrText xml:space="preserve"> PAGEREF _Toc311478160 \h </w:instrText>
-            </w:r>
-            <w:r>
-              <w:rPr>
-                <w:noProof/>
-                <w:webHidden/>
-              </w:rPr>
-            </w:r>
-            <w:r>
-              <w:rPr>
-                <w:noProof/>
-                <w:webHidden/>
-              </w:rPr>
-              <w:fldChar w:fldCharType="separate"/>
-            </w:r>
-            <w:r>
-              <w:rPr>
-                <w:noProof/>
-                <w:webHidden/>
-              </w:rPr>
-              <w:t>3</w:t>
+              <w:t>2</w:t>
             </w:r>
             <w:r>
               <w:rPr>
@@ -1570,7 +1466,7 @@
               <w:lang w:eastAsia="de-CH"/>
             </w:rPr>
           </w:pPr>
-          <w:hyperlink w:anchor="_Toc311478161" w:history="1">
+          <w:hyperlink w:anchor="_Toc311821269" w:history="1">
             <w:r>
               <w:rPr>
                 <w:rStyle w:val="Hyperlink"/>
@@ -1614,7 +1510,7 @@
                 <w:noProof/>
                 <w:webHidden/>
               </w:rPr>
-              <w:instrText xml:space="preserve"> PAGEREF _Toc311478161 \h </w:instrText>
+              <w:instrText xml:space="preserve"> PAGEREF _Toc311821269 \h </w:instrText>
             </w:r>
             <w:r>
               <w:rPr>
@@ -1634,7 +1530,7 @@
                 <w:noProof/>
                 <w:webHidden/>
               </w:rPr>
-              <w:t>4</w:t>
+              <w:t>3</w:t>
             </w:r>
             <w:r>
               <w:rPr>
@@ -1660,7 +1556,7 @@
               <w:lang w:eastAsia="de-CH"/>
             </w:rPr>
           </w:pPr>
-          <w:hyperlink w:anchor="_Toc311478162" w:history="1">
+          <w:hyperlink w:anchor="_Toc311821270" w:history="1">
             <w:r>
               <w:rPr>
                 <w:rStyle w:val="Hyperlink"/>
@@ -1704,7 +1600,7 @@
                 <w:noProof/>
                 <w:webHidden/>
               </w:rPr>
-              <w:instrText xml:space="preserve"> PAGEREF _Toc311478162 \h </w:instrText>
+              <w:instrText xml:space="preserve"> PAGEREF _Toc311821270 \h </w:instrText>
             </w:r>
             <w:r>
               <w:rPr>
@@ -1724,7 +1620,7 @@
                 <w:noProof/>
                 <w:webHidden/>
               </w:rPr>
-              <w:t>8</w:t>
+              <w:t>7</w:t>
             </w:r>
             <w:r>
               <w:rPr>
@@ -1749,7 +1645,7 @@
               <w:lang w:eastAsia="de-CH"/>
             </w:rPr>
           </w:pPr>
-          <w:hyperlink w:anchor="_Toc311478163" w:history="1">
+          <w:hyperlink w:anchor="_Toc311821271" w:history="1">
             <w:r>
               <w:rPr>
                 <w:rStyle w:val="Hyperlink"/>
@@ -1792,7 +1688,7 @@
                 <w:noProof/>
                 <w:webHidden/>
               </w:rPr>
-              <w:instrText xml:space="preserve"> PAGEREF _Toc311478163 \h </w:instrText>
+              <w:instrText xml:space="preserve"> PAGEREF _Toc311821271 \h </w:instrText>
             </w:r>
             <w:r>
               <w:rPr>
@@ -1812,7 +1708,7 @@
                 <w:noProof/>
                 <w:webHidden/>
               </w:rPr>
-              <w:t>8</w:t>
+              <w:t>7</w:t>
             </w:r>
             <w:r>
               <w:rPr>
@@ -1835,7 +1731,7 @@
               <w:sz w:val="22"/>
             </w:rPr>
           </w:pPr>
-          <w:hyperlink w:anchor="_Toc311478164" w:history="1">
+          <w:hyperlink w:anchor="_Toc311821272" w:history="1">
             <w:r>
               <w:rPr>
                 <w:rStyle w:val="Hyperlink"/>
@@ -1876,7 +1772,7 @@
                 <w:noProof/>
                 <w:webHidden/>
               </w:rPr>
-              <w:instrText xml:space="preserve"> PAGEREF _Toc311478164 \h </w:instrText>
+              <w:instrText xml:space="preserve"> PAGEREF _Toc311821272 \h </w:instrText>
             </w:r>
             <w:r>
               <w:rPr>
@@ -1896,7 +1792,7 @@
                 <w:noProof/>
                 <w:webHidden/>
               </w:rPr>
-              <w:t>8</w:t>
+              <w:t>7</w:t>
             </w:r>
             <w:r>
               <w:rPr>
@@ -1921,7 +1817,7 @@
               <w:lang w:eastAsia="de-CH"/>
             </w:rPr>
           </w:pPr>
-          <w:hyperlink w:anchor="_Toc311478165" w:history="1">
+          <w:hyperlink w:anchor="_Toc311821273" w:history="1">
             <w:r>
               <w:rPr>
                 <w:rStyle w:val="Hyperlink"/>
@@ -1964,7 +1860,7 @@
                 <w:noProof/>
                 <w:webHidden/>
               </w:rPr>
-              <w:instrText xml:space="preserve"> PAGEREF _Toc311478165 \h </w:instrText>
+              <w:instrText xml:space="preserve"> PAGEREF _Toc311821273 \h </w:instrText>
             </w:r>
             <w:r>
               <w:rPr>
@@ -1984,7 +1880,7 @@
                 <w:noProof/>
                 <w:webHidden/>
               </w:rPr>
-              <w:t>8</w:t>
+              <w:t>7</w:t>
             </w:r>
             <w:r>
               <w:rPr>
@@ -2007,7 +1903,7 @@
               <w:sz w:val="22"/>
             </w:rPr>
           </w:pPr>
-          <w:hyperlink w:anchor="_Toc311478166" w:history="1">
+          <w:hyperlink w:anchor="_Toc311821274" w:history="1">
             <w:r>
               <w:rPr>
                 <w:rStyle w:val="Hyperlink"/>
@@ -2048,7 +1944,7 @@
                 <w:noProof/>
                 <w:webHidden/>
               </w:rPr>
-              <w:instrText xml:space="preserve"> PAGEREF _Toc311478166 \h </w:instrText>
+              <w:instrText xml:space="preserve"> PAGEREF _Toc311821274 \h </w:instrText>
             </w:r>
             <w:r>
               <w:rPr>
@@ -2068,7 +1964,7 @@
                 <w:noProof/>
                 <w:webHidden/>
               </w:rPr>
-              <w:t>8</w:t>
+              <w:t>7</w:t>
             </w:r>
             <w:r>
               <w:rPr>
@@ -2093,7 +1989,7 @@
               <w:lang w:eastAsia="de-CH"/>
             </w:rPr>
           </w:pPr>
-          <w:hyperlink w:anchor="_Toc311478167" w:history="1">
+          <w:hyperlink w:anchor="_Toc311821275" w:history="1">
             <w:r>
               <w:rPr>
                 <w:rStyle w:val="Hyperlink"/>
@@ -2136,7 +2032,7 @@
                 <w:noProof/>
                 <w:webHidden/>
               </w:rPr>
-              <w:instrText xml:space="preserve"> PAGEREF _Toc311478167 \h </w:instrText>
+              <w:instrText xml:space="preserve"> PAGEREF _Toc311821275 \h </w:instrText>
             </w:r>
             <w:r>
               <w:rPr>
@@ -2156,7 +2052,7 @@
                 <w:noProof/>
                 <w:webHidden/>
               </w:rPr>
-              <w:t>8</w:t>
+              <w:t>7</w:t>
             </w:r>
             <w:r>
               <w:rPr>
@@ -2179,7 +2075,7 @@
               <w:sz w:val="22"/>
             </w:rPr>
           </w:pPr>
-          <w:hyperlink w:anchor="_Toc311478168" w:history="1">
+          <w:hyperlink w:anchor="_Toc311821276" w:history="1">
             <w:r>
               <w:rPr>
                 <w:rStyle w:val="Hyperlink"/>
@@ -2220,7 +2116,7 @@
                 <w:noProof/>
                 <w:webHidden/>
               </w:rPr>
-              <w:instrText xml:space="preserve"> PAGEREF _Toc311478168 \h </w:instrText>
+              <w:instrText xml:space="preserve"> PAGEREF _Toc311821276 \h </w:instrText>
             </w:r>
             <w:r>
               <w:rPr>
@@ -2240,7 +2136,7 @@
                 <w:noProof/>
                 <w:webHidden/>
               </w:rPr>
-              <w:t>8</w:t>
+              <w:t>7</w:t>
             </w:r>
             <w:r>
               <w:rPr>
@@ -2263,7 +2159,7 @@
               <w:sz w:val="22"/>
             </w:rPr>
           </w:pPr>
-          <w:hyperlink w:anchor="_Toc311478169" w:history="1">
+          <w:hyperlink w:anchor="_Toc311821277" w:history="1">
             <w:r>
               <w:rPr>
                 <w:rStyle w:val="Hyperlink"/>
@@ -2304,7 +2200,7 @@
                 <w:noProof/>
                 <w:webHidden/>
               </w:rPr>
-              <w:instrText xml:space="preserve"> PAGEREF _Toc311478169 \h </w:instrText>
+              <w:instrText xml:space="preserve"> PAGEREF _Toc311821277 \h </w:instrText>
             </w:r>
             <w:r>
               <w:rPr>
@@ -2324,7 +2220,7 @@
                 <w:noProof/>
                 <w:webHidden/>
               </w:rPr>
-              <w:t>8</w:t>
+              <w:t>7</w:t>
             </w:r>
             <w:r>
               <w:rPr>
@@ -2347,7 +2243,7 @@
               <w:sz w:val="22"/>
             </w:rPr>
           </w:pPr>
-          <w:hyperlink w:anchor="_Toc311478170" w:history="1">
+          <w:hyperlink w:anchor="_Toc311821278" w:history="1">
             <w:r>
               <w:rPr>
                 <w:rStyle w:val="Hyperlink"/>
@@ -2388,7 +2284,7 @@
                 <w:noProof/>
                 <w:webHidden/>
               </w:rPr>
-              <w:instrText xml:space="preserve"> PAGEREF _Toc311478170 \h </w:instrText>
+              <w:instrText xml:space="preserve"> PAGEREF _Toc311821278 \h </w:instrText>
             </w:r>
             <w:r>
               <w:rPr>
@@ -2408,7 +2304,7 @@
                 <w:noProof/>
                 <w:webHidden/>
               </w:rPr>
-              <w:t>8</w:t>
+              <w:t>7</w:t>
             </w:r>
             <w:r>
               <w:rPr>
@@ -2433,7 +2329,7 @@
               <w:lang w:eastAsia="de-CH"/>
             </w:rPr>
           </w:pPr>
-          <w:hyperlink w:anchor="_Toc311478171" w:history="1">
+          <w:hyperlink w:anchor="_Toc311821279" w:history="1">
             <w:r>
               <w:rPr>
                 <w:rStyle w:val="Hyperlink"/>
@@ -2476,7 +2372,7 @@
                 <w:noProof/>
                 <w:webHidden/>
               </w:rPr>
-              <w:instrText xml:space="preserve"> PAGEREF _Toc311478171 \h </w:instrText>
+              <w:instrText xml:space="preserve"> PAGEREF _Toc311821279 \h </w:instrText>
             </w:r>
             <w:r>
               <w:rPr>
@@ -2496,7 +2392,7 @@
                 <w:noProof/>
                 <w:webHidden/>
               </w:rPr>
-              <w:t>9</w:t>
+              <w:t>8</w:t>
             </w:r>
             <w:r>
               <w:rPr>
@@ -2519,7 +2415,7 @@
               <w:sz w:val="22"/>
             </w:rPr>
           </w:pPr>
-          <w:hyperlink w:anchor="_Toc311478172" w:history="1">
+          <w:hyperlink w:anchor="_Toc311821280" w:history="1">
             <w:r>
               <w:rPr>
                 <w:rStyle w:val="Hyperlink"/>
@@ -2560,7 +2456,7 @@
                 <w:noProof/>
                 <w:webHidden/>
               </w:rPr>
-              <w:instrText xml:space="preserve"> PAGEREF _Toc311478172 \h </w:instrText>
+              <w:instrText xml:space="preserve"> PAGEREF _Toc311821280 \h </w:instrText>
             </w:r>
             <w:r>
               <w:rPr>
@@ -2580,7 +2476,7 @@
                 <w:noProof/>
                 <w:webHidden/>
               </w:rPr>
-              <w:t>9</w:t>
+              <w:t>8</w:t>
             </w:r>
             <w:r>
               <w:rPr>
@@ -2605,7 +2501,7 @@
               <w:lang w:eastAsia="de-CH"/>
             </w:rPr>
           </w:pPr>
-          <w:hyperlink w:anchor="_Toc311478173" w:history="1">
+          <w:hyperlink w:anchor="_Toc311821281" w:history="1">
             <w:r>
               <w:rPr>
                 <w:rStyle w:val="Hyperlink"/>
@@ -2648,7 +2544,7 @@
                 <w:noProof/>
                 <w:webHidden/>
               </w:rPr>
-              <w:instrText xml:space="preserve"> PAGEREF _Toc311478173 \h </w:instrText>
+              <w:instrText xml:space="preserve"> PAGEREF _Toc311821281 \h </w:instrText>
             </w:r>
             <w:r>
               <w:rPr>
@@ -2668,7 +2564,7 @@
                 <w:noProof/>
                 <w:webHidden/>
               </w:rPr>
-              <w:t>9</w:t>
+              <w:t>8</w:t>
             </w:r>
             <w:r>
               <w:rPr>
@@ -2694,7 +2590,7 @@
               <w:lang w:eastAsia="de-CH"/>
             </w:rPr>
           </w:pPr>
-          <w:hyperlink w:anchor="_Toc311478174" w:history="1">
+          <w:hyperlink w:anchor="_Toc311821282" w:history="1">
             <w:r>
               <w:rPr>
                 <w:rStyle w:val="Hyperlink"/>
@@ -2738,7 +2634,7 @@
                 <w:noProof/>
                 <w:webHidden/>
               </w:rPr>
-              <w:instrText xml:space="preserve"> PAGEREF _Toc311478174 \h </w:instrText>
+              <w:instrText xml:space="preserve"> PAGEREF _Toc311821282 \h </w:instrText>
             </w:r>
             <w:r>
               <w:rPr>
@@ -2758,7 +2654,7 @@
                 <w:noProof/>
                 <w:webHidden/>
               </w:rPr>
-              <w:t>10</w:t>
+              <w:t>9</w:t>
             </w:r>
             <w:r>
               <w:rPr>
@@ -2784,7 +2680,7 @@
               <w:lang w:eastAsia="de-CH"/>
             </w:rPr>
           </w:pPr>
-          <w:hyperlink w:anchor="_Toc311478175" w:history="1">
+          <w:hyperlink w:anchor="_Toc311821283" w:history="1">
             <w:r>
               <w:rPr>
                 <w:rStyle w:val="Hyperlink"/>
@@ -2828,7 +2724,7 @@
                 <w:noProof/>
                 <w:webHidden/>
               </w:rPr>
-              <w:instrText xml:space="preserve"> PAGEREF _Toc311478175 \h </w:instrText>
+              <w:instrText xml:space="preserve"> PAGEREF _Toc311821283 \h </w:instrText>
             </w:r>
             <w:r>
               <w:rPr>
@@ -2848,7 +2744,7 @@
                 <w:noProof/>
                 <w:webHidden/>
               </w:rPr>
-              <w:t>11</w:t>
+              <w:t>10</w:t>
             </w:r>
             <w:r>
               <w:rPr>
@@ -2881,11 +2777,11 @@
       <w:pPr>
         <w:pStyle w:val="Heading2"/>
       </w:pPr>
-      <w:bookmarkStart w:id="3" w:name="_Toc311478157"/>
+      <w:bookmarkStart w:id="4" w:name="_Toc311821267"/>
       <w:r>
         <w:t>Tabellenverzeichnis</w:t>
       </w:r>
-      <w:bookmarkEnd w:id="3"/>
+      <w:bookmarkEnd w:id="4"/>
     </w:p>
     <w:p>
       <w:pPr>
@@ -2909,7 +2805,7 @@
       <w:r>
         <w:fldChar w:fldCharType="separate"/>
       </w:r>
-      <w:hyperlink w:anchor="_Toc311478176" w:history="1">
+      <w:hyperlink w:anchor="_Toc311819805" w:history="1">
         <w:r>
           <w:rPr>
             <w:rStyle w:val="Hyperlink"/>
@@ -2936,7 +2832,7 @@
             <w:noProof/>
             <w:webHidden/>
           </w:rPr>
-          <w:instrText xml:space="preserve"> PAGEREF _Toc311478176 \h </w:instrText>
+          <w:instrText xml:space="preserve"> PAGEREF _Toc311819805 \h </w:instrText>
         </w:r>
         <w:r>
           <w:rPr>
@@ -2956,7 +2852,7 @@
             <w:noProof/>
             <w:webHidden/>
           </w:rPr>
-          <w:t>7</w:t>
+          <w:t>6</w:t>
         </w:r>
         <w:r>
           <w:rPr>
@@ -2971,20 +2867,6 @@
       <w:r>
         <w:fldChar w:fldCharType="end"/>
       </w:r>
-    </w:p>
-    <w:p/>
-    <w:p>
-      <w:pPr>
-        <w:rPr>
-          <w:rFonts w:asciiTheme="majorHAnsi" w:hAnsiTheme="majorHAnsi"/>
-          <w:b/>
-          <w:bCs/>
-          <w:color w:val="4F4F59"/>
-          <w:spacing w:val="15"/>
-          <w:sz w:val="24"/>
-          <w:szCs w:val="22"/>
-        </w:rPr>
-      </w:pPr>
       <w:r>
         <w:br w:type="page"/>
       </w:r>
@@ -2993,161 +2875,377 @@
       <w:pPr>
         <w:pStyle w:val="Heading1"/>
       </w:pPr>
-      <w:bookmarkStart w:id="4" w:name="_Toc311477961"/>
-      <w:bookmarkStart w:id="5" w:name="_Toc311478158"/>
+      <w:bookmarkStart w:id="5" w:name="_Toc311821268"/>
       <w:r>
         <w:lastRenderedPageBreak/>
-        <w:t>Grundsätzliche Angaben</w:t>
-      </w:r>
-      <w:bookmarkEnd w:id="4"/>
+        <w:t>Tools</w:t>
+      </w:r>
       <w:bookmarkEnd w:id="5"/>
     </w:p>
     <w:p>
-      <w:pPr>
-        <w:pStyle w:val="Heading2"/>
-      </w:pPr>
-      <w:bookmarkStart w:id="6" w:name="_Toc311444408"/>
-      <w:bookmarkStart w:id="7" w:name="_Toc311477962"/>
-      <w:bookmarkStart w:id="8" w:name="_Toc311478159"/>
-      <w:r>
-        <w:t>Tools</w:t>
-      </w:r>
-      <w:bookmarkEnd w:id="6"/>
-      <w:bookmarkEnd w:id="7"/>
-      <w:bookmarkEnd w:id="8"/>
+      <w:r>
+        <w:t>Zur Durchführung des Projektes und Entwicklung der Software wurden die nachfolgend aufgelisteten Werkzeuge verwendet.</w:t>
+      </w:r>
     </w:p>
     <w:p>
-      <w:r>
-        <w:t>Zur Durchführung des Projektes und Entwicklung der Software wurden die nachfolgend aufgelisteten Werkzeuge verwendet.</w:t>
+      <w:pPr>
+        <w:pStyle w:val="ListParagraph"/>
+        <w:numPr>
+          <w:ilvl w:val="0"/>
+          <w:numId w:val="6"/>
+        </w:numPr>
+      </w:pPr>
+      <w:r>
+        <w:t>Windows 7 SP1</w:t>
+      </w:r>
+    </w:p>
+    <w:p>
+      <w:pPr>
+        <w:pStyle w:val="ListParagraph"/>
+        <w:numPr>
+          <w:ilvl w:val="0"/>
+          <w:numId w:val="6"/>
+        </w:numPr>
+        <w:spacing w:before="100" w:beforeAutospacing="1" w:after="100" w:afterAutospacing="1"/>
+        <w:rPr>
+          <w:lang w:val="fr-CH"/>
+        </w:rPr>
+      </w:pPr>
+      <w:r>
+        <w:rPr>
+          <w:lang w:val="en-US"/>
+        </w:rPr>
+        <w:t xml:space="preserve">SVN </w:t>
+      </w:r>
+      <w:r>
+        <w:rPr>
+          <w:lang w:val="en-US"/>
+        </w:rPr>
+        <w:t>Client</w:t>
+      </w:r>
+      <w:r>
+        <w:rPr>
+          <w:lang w:val="en-US"/>
+        </w:rPr>
+        <w:t xml:space="preserve"> </w:t>
+      </w:r>
+      <w:r>
+        <w:rPr>
+          <w:lang w:val="en-US"/>
+        </w:rPr>
+        <w:t>(</w:t>
+      </w:r>
+      <w:proofErr w:type="spellStart"/>
+      <w:r>
+        <w:rPr>
+          <w:lang w:val="en-US"/>
+        </w:rPr>
+        <w:t>Bsp</w:t>
+      </w:r>
+      <w:proofErr w:type="spellEnd"/>
+      <w:r>
+        <w:rPr>
+          <w:lang w:val="en-US"/>
+        </w:rPr>
+        <w:t xml:space="preserve">. </w:t>
+      </w:r>
+      <w:proofErr w:type="spellStart"/>
+      <w:r>
+        <w:rPr>
+          <w:lang w:val="fr-CH"/>
+        </w:rPr>
+        <w:t>Tortoise</w:t>
+      </w:r>
+      <w:proofErr w:type="spellEnd"/>
+      <w:r>
+        <w:rPr>
+          <w:lang w:val="fr-CH"/>
+        </w:rPr>
+        <w:t xml:space="preserve"> </w:t>
+      </w:r>
+      <w:r>
+        <w:rPr>
+          <w:lang w:val="fr-CH"/>
+        </w:rPr>
+        <w:t xml:space="preserve">SVN, </w:t>
+      </w:r>
+      <w:hyperlink r:id="rId10" w:history="1">
+        <w:r>
+          <w:rPr>
+            <w:rStyle w:val="Hyperlink"/>
+            <w:lang w:val="fr-CH"/>
+          </w:rPr>
+          <w:t>http://tortoisesvn.net/</w:t>
+        </w:r>
+      </w:hyperlink>
+      <w:r>
+        <w:rPr>
+          <w:lang w:val="fr-CH"/>
+        </w:rPr>
+        <w:t>)</w:t>
       </w:r>
     </w:p>
     <w:p>
       <w:pPr>
         <w:numPr>
           <w:ilvl w:val="0"/>
-          <w:numId w:val="5"/>
+          <w:numId w:val="6"/>
         </w:numPr>
         <w:spacing w:before="100" w:beforeAutospacing="1" w:after="100" w:afterAutospacing="1"/>
+        <w:rPr>
+          <w:lang w:val="fr-CH"/>
+        </w:rPr>
       </w:pPr>
       <w:r>
-        <w:t>Windows 7</w:t>
+        <w:rPr>
+          <w:lang w:val="fr-CH"/>
+        </w:rPr>
+        <w:t>Adobe Reader X (v10)</w:t>
       </w:r>
     </w:p>
     <w:p>
       <w:pPr>
         <w:numPr>
           <w:ilvl w:val="0"/>
-          <w:numId w:val="5"/>
+          <w:numId w:val="6"/>
         </w:numPr>
         <w:spacing w:before="100" w:beforeAutospacing="1" w:after="100" w:afterAutospacing="1"/>
+        <w:rPr>
+          <w:lang w:val="en-US"/>
+        </w:rPr>
       </w:pPr>
       <w:r>
-        <w:t>Visual Studio 2010</w:t>
+        <w:rPr>
+          <w:lang w:val="en-US"/>
+        </w:rPr>
+        <w:t>.NET (v</w:t>
+      </w:r>
+      <w:r>
+        <w:rPr>
+          <w:lang w:val="en-US"/>
+        </w:rPr>
+        <w:t xml:space="preserve">4.0.30319 </w:t>
+      </w:r>
+      <w:proofErr w:type="spellStart"/>
+      <w:r>
+        <w:rPr>
+          <w:lang w:val="en-US"/>
+        </w:rPr>
+        <w:t>RTMRel</w:t>
+      </w:r>
+      <w:proofErr w:type="spellEnd"/>
+      <w:r>
+        <w:rPr>
+          <w:lang w:val="en-US"/>
+        </w:rPr>
+        <w:t>)</w:t>
       </w:r>
     </w:p>
     <w:p>
       <w:pPr>
         <w:numPr>
           <w:ilvl w:val="0"/>
-          <w:numId w:val="5"/>
+          <w:numId w:val="6"/>
         </w:numPr>
         <w:spacing w:before="100" w:beforeAutospacing="1" w:after="100" w:afterAutospacing="1"/>
+        <w:rPr>
+          <w:lang w:val="fr-CH"/>
+        </w:rPr>
       </w:pPr>
       <w:r>
-        <w:t xml:space="preserve">Expression Blend </w:t>
+        <w:rPr>
+          <w:lang w:val="fr-CH"/>
+        </w:rPr>
+        <w:t>Surface 2 SDK</w:t>
+      </w:r>
+      <w:r>
+        <w:rPr>
+          <w:lang w:val="fr-CH"/>
+        </w:rPr>
+        <w:t xml:space="preserve"> </w:t>
+      </w:r>
+      <w:r>
+        <w:rPr>
+          <w:lang w:val="fr-CH"/>
+        </w:rPr>
+        <w:t>(</w:t>
+      </w:r>
+      <w:hyperlink r:id="rId11" w:history="1">
+        <w:r>
+          <w:rPr>
+            <w:rStyle w:val="Hyperlink"/>
+            <w:lang w:val="fr-CH"/>
+          </w:rPr>
+          <w:t>http://blogs.msdn.com/b/surface/archive/2011/07/12/links-to-sdk-and-r</w:t>
+        </w:r>
+        <w:r>
+          <w:rPr>
+            <w:rStyle w:val="Hyperlink"/>
+            <w:lang w:val="fr-CH"/>
+          </w:rPr>
+          <w:t>e</w:t>
+        </w:r>
+        <w:r>
+          <w:rPr>
+            <w:rStyle w:val="Hyperlink"/>
+            <w:lang w:val="fr-CH"/>
+          </w:rPr>
+          <w:t>sources.aspx</w:t>
+        </w:r>
+      </w:hyperlink>
+      <w:r>
+        <w:rPr>
+          <w:lang w:val="fr-CH"/>
+        </w:rPr>
+        <w:t>)</w:t>
       </w:r>
     </w:p>
     <w:p>
       <w:pPr>
         <w:numPr>
           <w:ilvl w:val="0"/>
-          <w:numId w:val="5"/>
+          <w:numId w:val="6"/>
         </w:numPr>
         <w:spacing w:before="100" w:beforeAutospacing="1" w:after="100" w:afterAutospacing="1"/>
+        <w:rPr>
+          <w:lang w:val="en-US"/>
+        </w:rPr>
       </w:pPr>
       <w:r>
-        <w:t xml:space="preserve">Surface 2 SDK </w:t>
+        <w:rPr>
+          <w:lang w:val="en-US"/>
+        </w:rPr>
+        <w:t>Visual Studio 2010</w:t>
+      </w:r>
+      <w:r>
+        <w:rPr>
+          <w:lang w:val="en-US"/>
+        </w:rPr>
+        <w:t xml:space="preserve"> Ultimate (</w:t>
+      </w:r>
+      <w:r>
+        <w:rPr>
+          <w:lang w:val="en-US"/>
+        </w:rPr>
+        <w:t>v</w:t>
+      </w:r>
+      <w:r>
+        <w:rPr>
+          <w:lang w:val="en-US"/>
+        </w:rPr>
+        <w:t xml:space="preserve">10.0.30319.1 </w:t>
+      </w:r>
+      <w:proofErr w:type="spellStart"/>
+      <w:r>
+        <w:rPr>
+          <w:lang w:val="en-US"/>
+        </w:rPr>
+        <w:t>RTMRel</w:t>
+      </w:r>
+      <w:proofErr w:type="spellEnd"/>
+      <w:r>
+        <w:rPr>
+          <w:lang w:val="en-US"/>
+        </w:rPr>
+        <w:t>)</w:t>
+      </w:r>
+      <w:r>
+        <w:rPr>
+          <w:lang w:val="en-US"/>
+        </w:rPr>
+        <w:t xml:space="preserve"> </w:t>
+      </w:r>
+      <w:proofErr w:type="spellStart"/>
+      <w:r>
+        <w:rPr>
+          <w:lang w:val="en-US"/>
+        </w:rPr>
+        <w:t>mit</w:t>
+      </w:r>
+      <w:proofErr w:type="spellEnd"/>
+      <w:r>
+        <w:rPr>
+          <w:lang w:val="en-US"/>
+        </w:rPr>
+        <w:t xml:space="preserve"> </w:t>
+      </w:r>
+      <w:r>
+        <w:rPr>
+          <w:lang w:val="en-US"/>
+        </w:rPr>
+        <w:t>Power-Tools</w:t>
       </w:r>
     </w:p>
     <w:p>
       <w:pPr>
         <w:numPr>
           <w:ilvl w:val="1"/>
-          <w:numId w:val="5"/>
+          <w:numId w:val="6"/>
         </w:numPr>
         <w:spacing w:before="100" w:beforeAutospacing="1" w:after="100" w:afterAutospacing="1"/>
       </w:pPr>
-      <w:hyperlink r:id="rId10" w:history="1">
+      <w:proofErr w:type="spellStart"/>
+      <w:r>
+        <w:t>ReSharper</w:t>
+      </w:r>
+      <w:proofErr w:type="spellEnd"/>
+      <w:r>
+        <w:t xml:space="preserve"> 6.0</w:t>
+      </w:r>
+      <w:r>
+        <w:t xml:space="preserve"> und </w:t>
+      </w:r>
+      <w:proofErr w:type="spellStart"/>
+      <w:r>
+        <w:t>dotCover</w:t>
+      </w:r>
+      <w:proofErr w:type="spellEnd"/>
+      <w:r>
+        <w:t xml:space="preserve"> 1.1.1</w:t>
+      </w:r>
+      <w:r>
+        <w:t xml:space="preserve"> (</w:t>
+      </w:r>
+      <w:hyperlink r:id="rId12" w:history="1">
         <w:r>
           <w:rPr>
             <w:rStyle w:val="Hyperlink"/>
           </w:rPr>
-          <w:t>http://blogs.msdn.com/b/surface/archive/2011/07/12/links-to-sdk-and-resources.aspx</w:t>
+          <w:t>http://www.jetbrains.com</w:t>
         </w:r>
       </w:hyperlink>
-    </w:p>
-    <w:p>
-      <w:pPr>
-        <w:numPr>
-          <w:ilvl w:val="0"/>
-          <w:numId w:val="5"/>
-        </w:numPr>
-        <w:spacing w:before="100" w:beforeAutospacing="1" w:after="100" w:afterAutospacing="1"/>
-      </w:pPr>
-      <w:r>
-        <w:t xml:space="preserve">Power-Tools </w:t>
-      </w:r>
-    </w:p>
-    <w:p>
-      <w:pPr>
-        <w:numPr>
-          <w:ilvl w:val="0"/>
-          <w:numId w:val="5"/>
-        </w:numPr>
-        <w:spacing w:before="100" w:beforeAutospacing="1" w:after="100" w:afterAutospacing="1"/>
-      </w:pPr>
-      <w:r>
-        <w:t>ReSharper und dotCover</w:t>
+      <w:r>
+        <w:t>)</w:t>
       </w:r>
     </w:p>
     <w:p>
       <w:pPr>
         <w:numPr>
           <w:ilvl w:val="1"/>
-          <w:numId w:val="5"/>
+          <w:numId w:val="6"/>
         </w:numPr>
         <w:spacing w:before="100" w:beforeAutospacing="1" w:after="100" w:afterAutospacing="1"/>
+        <w:rPr>
+          <w:rStyle w:val="Hyperlink"/>
+          <w:color w:val="auto"/>
+          <w:u w:val="none"/>
+        </w:rPr>
       </w:pPr>
-      <w:hyperlink r:id="rId11" w:history="1">
-        <w:r>
-          <w:rPr>
-            <w:rStyle w:val="Hyperlink"/>
-          </w:rPr>
-          <w:t>http://www.jetbrains.com/dotcover/</w:t>
-        </w:r>
-      </w:hyperlink>
-    </w:p>
-    <w:p>
-      <w:pPr>
-        <w:numPr>
-          <w:ilvl w:val="0"/>
-          <w:numId w:val="5"/>
-        </w:numPr>
-        <w:spacing w:before="100" w:beforeAutospacing="1" w:after="100" w:afterAutospacing="1"/>
-      </w:pPr>
-      <w:r>
-        <w:t xml:space="preserve">GhostDoc </w:t>
-      </w:r>
-    </w:p>
-    <w:p>
-      <w:pPr>
-        <w:numPr>
-          <w:ilvl w:val="1"/>
-          <w:numId w:val="5"/>
-        </w:numPr>
-        <w:spacing w:before="100" w:beforeAutospacing="1" w:after="100" w:afterAutospacing="1"/>
-      </w:pPr>
-      <w:hyperlink r:id="rId12" w:history="1">
+      <w:proofErr w:type="spellStart"/>
+      <w:r>
+        <w:t>GhostDoc</w:t>
+      </w:r>
+      <w:proofErr w:type="spellEnd"/>
+      <w:r>
+        <w:t xml:space="preserve"> 3.0</w:t>
+      </w:r>
+      <w:r>
+        <w:t xml:space="preserve"> </w:t>
+      </w:r>
+      <w:r>
+        <w:t>(</w:t>
+      </w:r>
+      <w:hyperlink r:id="rId13" w:history="1">
         <w:r>
           <w:rPr>
             <w:rStyle w:val="Hyperlink"/>
@@ -3155,357 +3253,262 @@
           <w:t>http://submain.com/download/ghostdoc/</w:t>
         </w:r>
       </w:hyperlink>
+      <w:r>
+        <w:t>)</w:t>
+      </w:r>
+    </w:p>
+    <w:p>
+      <w:pPr>
+        <w:numPr>
+          <w:ilvl w:val="1"/>
+          <w:numId w:val="6"/>
+        </w:numPr>
+        <w:spacing w:before="100" w:beforeAutospacing="1" w:after="100" w:afterAutospacing="1"/>
+        <w:rPr>
+          <w:lang w:val="en-US"/>
+        </w:rPr>
+      </w:pPr>
+      <w:proofErr w:type="spellStart"/>
+      <w:r>
+        <w:rPr>
+          <w:lang w:val="en-US"/>
+        </w:rPr>
+        <w:t>NDepend</w:t>
+      </w:r>
+      <w:proofErr w:type="spellEnd"/>
+      <w:r>
+        <w:rPr>
+          <w:lang w:val="en-US"/>
+        </w:rPr>
+        <w:t xml:space="preserve"> Trial (</w:t>
+      </w:r>
+      <w:r>
+        <w:rPr>
+          <w:lang w:val="en-US"/>
+        </w:rPr>
+        <w:t>3.9</w:t>
+      </w:r>
+      <w:r>
+        <w:rPr>
+          <w:lang w:val="en-US"/>
+        </w:rPr>
+        <w:t xml:space="preserve">, </w:t>
+      </w:r>
+      <w:hyperlink r:id="rId14" w:history="1">
+        <w:r>
+          <w:rPr>
+            <w:rStyle w:val="Hyperlink"/>
+            <w:lang w:val="en-US"/>
+          </w:rPr>
+          <w:t>http://www.ndepend.com/</w:t>
+        </w:r>
+      </w:hyperlink>
+      <w:r>
+        <w:rPr>
+          <w:lang w:val="en-US"/>
+        </w:rPr>
+        <w:t>)</w:t>
+      </w:r>
     </w:p>
     <w:p>
       <w:pPr>
         <w:numPr>
           <w:ilvl w:val="0"/>
-          <w:numId w:val="5"/>
+          <w:numId w:val="6"/>
         </w:numPr>
         <w:spacing w:before="100" w:beforeAutospacing="1" w:after="100" w:afterAutospacing="1"/>
+        <w:rPr>
+          <w:lang w:val="en-US"/>
+        </w:rPr>
       </w:pPr>
       <w:r>
-        <w:t>WPF Inspector</w:t>
+        <w:rPr>
+          <w:lang w:val="en-US"/>
+        </w:rPr>
+        <w:t>E</w:t>
+      </w:r>
+      <w:r>
+        <w:rPr>
+          <w:lang w:val="en-US"/>
+        </w:rPr>
+        <w:t>xpression Blend (v4.0.20525.0</w:t>
+      </w:r>
+      <w:r>
+        <w:rPr>
+          <w:lang w:val="en-US"/>
+        </w:rPr>
+        <w:t xml:space="preserve">, </w:t>
+      </w:r>
+      <w:hyperlink r:id="rId15" w:history="1">
+        <w:r>
+          <w:rPr>
+            <w:rStyle w:val="Hyperlink"/>
+          </w:rPr>
+          <w:t>http://www.microsoft.com/expression/products/blend_overview.aspx</w:t>
+        </w:r>
+      </w:hyperlink>
+      <w:r>
+        <w:rPr>
+          <w:lang w:val="en-US"/>
+        </w:rPr>
+        <w:t>)</w:t>
       </w:r>
     </w:p>
     <w:p>
       <w:pPr>
         <w:numPr>
           <w:ilvl w:val="0"/>
-          <w:numId w:val="5"/>
+          <w:numId w:val="6"/>
         </w:numPr>
         <w:spacing w:before="100" w:beforeAutospacing="1" w:after="100" w:afterAutospacing="1"/>
+        <w:rPr>
+          <w:lang w:val="en-US"/>
+        </w:rPr>
       </w:pPr>
       <w:r>
-        <w:t>Tortoise SVN</w:t>
-      </w:r>
-    </w:p>
-    <w:p>
-      <w:pPr>
-        <w:numPr>
-          <w:ilvl w:val="1"/>
-          <w:numId w:val="5"/>
-        </w:numPr>
-        <w:spacing w:before="100" w:beforeAutospacing="1" w:after="100" w:afterAutospacing="1"/>
-      </w:pPr>
-      <w:hyperlink r:id="rId13" w:history="1">
+        <w:rPr>
+          <w:lang w:val="en-US"/>
+        </w:rPr>
+        <w:t>WPF Inspector</w:t>
+      </w:r>
+      <w:r>
+        <w:rPr>
+          <w:lang w:val="en-US"/>
+        </w:rPr>
+        <w:t xml:space="preserve"> (v0.9.9</w:t>
+      </w:r>
+      <w:r>
+        <w:rPr>
+          <w:lang w:val="en-US"/>
+        </w:rPr>
+        <w:t xml:space="preserve">, </w:t>
+      </w:r>
+      <w:hyperlink r:id="rId16" w:history="1">
         <w:r>
           <w:rPr>
             <w:rStyle w:val="Hyperlink"/>
+            <w:lang w:val="en-US"/>
           </w:rPr>
-          <w:t>http://tortoisesvn.net/</w:t>
+          <w:t>http://www.wpftutorial.net/Inspector.html</w:t>
         </w:r>
       </w:hyperlink>
+      <w:r>
+        <w:rPr>
+          <w:lang w:val="en-US"/>
+        </w:rPr>
+        <w:t>)</w:t>
+      </w:r>
     </w:p>
     <w:p>
       <w:pPr>
         <w:numPr>
           <w:ilvl w:val="0"/>
-          <w:numId w:val="5"/>
+          <w:numId w:val="6"/>
         </w:numPr>
         <w:spacing w:before="100" w:beforeAutospacing="1" w:after="100" w:afterAutospacing="1"/>
+        <w:rPr>
+          <w:lang w:val="en-US"/>
+        </w:rPr>
       </w:pPr>
       <w:r>
+        <w:rPr>
+          <w:lang w:val="en-US"/>
+        </w:rPr>
         <w:t>Adobe Photoshop CS4 Extended</w:t>
+      </w:r>
+      <w:r>
+        <w:rPr>
+          <w:lang w:val="en-US"/>
+        </w:rPr>
+        <w:t xml:space="preserve"> (</w:t>
+      </w:r>
+      <w:hyperlink r:id="rId17" w:history="1">
+        <w:r>
+          <w:rPr>
+            <w:rStyle w:val="Hyperlink"/>
+            <w:lang w:val="en-US"/>
+          </w:rPr>
+          <w:t>http://www.adobe.com/de/products/photoshop.html</w:t>
+        </w:r>
+      </w:hyperlink>
+      <w:r>
+        <w:rPr>
+          <w:lang w:val="en-US"/>
+        </w:rPr>
+        <w:t>)</w:t>
       </w:r>
     </w:p>
     <w:p>
       <w:pPr>
         <w:numPr>
           <w:ilvl w:val="0"/>
-          <w:numId w:val="5"/>
+          <w:numId w:val="6"/>
         </w:numPr>
         <w:spacing w:before="100" w:beforeAutospacing="1" w:after="100" w:afterAutospacing="1"/>
+        <w:rPr>
+          <w:lang w:val="en-US"/>
+        </w:rPr>
       </w:pPr>
       <w:r>
+        <w:rPr>
+          <w:lang w:val="en-US"/>
+        </w:rPr>
         <w:t>Microsoft Office 2010</w:t>
+      </w:r>
+      <w:r>
+        <w:rPr>
+          <w:lang w:val="en-US"/>
+        </w:rPr>
+        <w:t xml:space="preserve"> (</w:t>
+      </w:r>
+      <w:hyperlink r:id="rId18" w:history="1">
+        <w:r>
+          <w:rPr>
+            <w:rStyle w:val="Hyperlink"/>
+            <w:lang w:val="en-US"/>
+          </w:rPr>
+          <w:t>http://office.microsoft.com/de-ch/</w:t>
+        </w:r>
+      </w:hyperlink>
+      <w:r>
+        <w:rPr>
+          <w:lang w:val="en-US"/>
+        </w:rPr>
+        <w:t>)</w:t>
       </w:r>
     </w:p>
     <w:p>
       <w:pPr>
         <w:numPr>
           <w:ilvl w:val="0"/>
-          <w:numId w:val="5"/>
+          <w:numId w:val="6"/>
         </w:numPr>
         <w:spacing w:before="100" w:beforeAutospacing="1" w:after="100" w:afterAutospacing="1"/>
       </w:pPr>
-      <w:r>
+      <w:proofErr w:type="spellStart"/>
+      <w:r>
+        <w:rPr>
+          <w:lang w:val="en-US"/>
+        </w:rPr>
         <w:t>Redmine</w:t>
       </w:r>
-      <w:bookmarkStart w:id="9" w:name="_GoBack"/>
-      <w:bookmarkEnd w:id="9"/>
-    </w:p>
-    <w:p>
-      <w:pPr>
-        <w:pStyle w:val="Heading2"/>
-      </w:pPr>
-      <w:bookmarkStart w:id="10" w:name="_Toc311477963"/>
-      <w:bookmarkStart w:id="11" w:name="_Toc311478160"/>
-      <w:r>
-        <w:t>Code Rev</w:t>
-      </w:r>
+      <w:proofErr w:type="spellEnd"/>
       <w:r>
         <w:rPr>
-          <w:rStyle w:val="Heading2Char"/>
+          <w:lang w:val="en-US"/>
         </w:rPr>
-        <w:t>i</w:t>
-      </w:r>
-      <w:r>
-        <w:t>ews und Autorenschaft</w:t>
-      </w:r>
-      <w:bookmarkEnd w:id="10"/>
-      <w:bookmarkEnd w:id="11"/>
-    </w:p>
-    <w:p>
-      <w:r>
-        <w:t>Code Reviews wurden während des Projektes kontinuierlich und partnerschaftlich durchgeführt. Im Code wurden keine Vermerke für diese Reviews angebracht.</w:t>
-      </w:r>
-    </w:p>
-    <w:p>
-      <w:r>
-        <w:t>Die folgenden Code Reviews wurden mit externen Personen durchgeführt:</w:t>
-      </w:r>
-    </w:p>
-    <w:tbl>
-      <w:tblPr>
-        <w:tblStyle w:val="MediumShading1-Accent1"/>
-        <w:tblW w:w="0" w:type="auto"/>
-        <w:tblInd w:w="108" w:type="dxa"/>
-        <w:tblLook w:val="0420" w:firstRow="1" w:lastRow="0" w:firstColumn="0" w:lastColumn="0" w:noHBand="0" w:noVBand="1"/>
-      </w:tblPr>
-      <w:tblGrid>
-        <w:gridCol w:w="1276"/>
-        <w:gridCol w:w="2268"/>
-        <w:gridCol w:w="3544"/>
-      </w:tblGrid>
-      <w:tr>
-        <w:trPr>
-          <w:cnfStyle w:val="100000000000" w:firstRow="1" w:lastRow="0" w:firstColumn="0" w:lastColumn="0" w:oddVBand="0" w:evenVBand="0" w:oddHBand="0" w:evenHBand="0" w:firstRowFirstColumn="0" w:firstRowLastColumn="0" w:lastRowFirstColumn="0" w:lastRowLastColumn="0"/>
-        </w:trPr>
-        <w:tc>
-          <w:tcPr>
-            <w:tcW w:w="1276" w:type="dxa"/>
-          </w:tcPr>
-          <w:p>
-            <w:r>
-              <w:t>Datum</w:t>
-            </w:r>
-          </w:p>
-        </w:tc>
-        <w:tc>
-          <w:tcPr>
-            <w:tcW w:w="2268" w:type="dxa"/>
-          </w:tcPr>
-          <w:p>
-            <w:r>
-              <w:t>Review</w:t>
-            </w:r>
-          </w:p>
-        </w:tc>
-        <w:tc>
-          <w:tcPr>
-            <w:tcW w:w="3544" w:type="dxa"/>
-          </w:tcPr>
-          <w:p>
-            <w:r>
-              <w:t>Externe Person</w:t>
-            </w:r>
-          </w:p>
-        </w:tc>
-      </w:tr>
-      <w:tr>
-        <w:trPr>
-          <w:cnfStyle w:val="000000100000" w:firstRow="0" w:lastRow="0" w:firstColumn="0" w:lastColumn="0" w:oddVBand="0" w:evenVBand="0" w:oddHBand="1" w:evenHBand="0" w:firstRowFirstColumn="0" w:firstRowLastColumn="0" w:lastRowFirstColumn="0" w:lastRowLastColumn="0"/>
-        </w:trPr>
-        <w:tc>
-          <w:tcPr>
-            <w:tcW w:w="1276" w:type="dxa"/>
-          </w:tcPr>
-          <w:p>
-            <w:pPr>
-              <w:rPr>
-                <w:b/>
-              </w:rPr>
-            </w:pPr>
-            <w:r>
-              <w:t>04.11</w:t>
-            </w:r>
-            <w:r>
-              <w:t>.2011</w:t>
-            </w:r>
-          </w:p>
-        </w:tc>
-        <w:tc>
-          <w:tcPr>
-            <w:tcW w:w="2268" w:type="dxa"/>
-          </w:tcPr>
-          <w:p>
-            <w:r>
-              <w:t>Review Sprint 4</w:t>
-            </w:r>
-          </w:p>
-        </w:tc>
-        <w:tc>
-          <w:tcPr>
-            <w:tcW w:w="3544" w:type="dxa"/>
-          </w:tcPr>
-          <w:p>
-            <w:pPr>
-              <w:rPr>
-                <w:lang w:val="en-US"/>
-              </w:rPr>
-            </w:pPr>
-            <w:r>
-              <w:rPr>
-                <w:lang w:val="en-US"/>
-              </w:rPr>
-              <w:t>Christian Moser, Zühlke Engineering AG</w:t>
-            </w:r>
-          </w:p>
-        </w:tc>
-      </w:tr>
-      <w:tr>
-        <w:trPr>
-          <w:cnfStyle w:val="000000010000" w:firstRow="0" w:lastRow="0" w:firstColumn="0" w:lastColumn="0" w:oddVBand="0" w:evenVBand="0" w:oddHBand="0" w:evenHBand="1" w:firstRowFirstColumn="0" w:firstRowLastColumn="0" w:lastRowFirstColumn="0" w:lastRowLastColumn="0"/>
-        </w:trPr>
-        <w:tc>
-          <w:tcPr>
-            <w:tcW w:w="1276" w:type="dxa"/>
-          </w:tcPr>
-          <w:p>
-            <w:pPr>
-              <w:rPr>
-                <w:b/>
-              </w:rPr>
-            </w:pPr>
-            <w:r>
-              <w:t>25.11</w:t>
-            </w:r>
-            <w:r>
-              <w:t>.2011</w:t>
-            </w:r>
-          </w:p>
-        </w:tc>
-        <w:tc>
-          <w:tcPr>
-            <w:tcW w:w="2268" w:type="dxa"/>
-          </w:tcPr>
-          <w:p>
-            <w:r>
-              <w:t>Review Sprint 5</w:t>
-            </w:r>
-          </w:p>
-        </w:tc>
-        <w:tc>
-          <w:tcPr>
-            <w:tcW w:w="3544" w:type="dxa"/>
-          </w:tcPr>
-          <w:p>
-            <w:pPr>
-              <w:rPr>
-                <w:lang w:val="en-US"/>
-              </w:rPr>
-            </w:pPr>
-            <w:r>
-              <w:rPr>
-                <w:lang w:val="en-US"/>
-              </w:rPr>
-              <w:t>Christian Moser, Zühlke Engineering AG</w:t>
-            </w:r>
-          </w:p>
-        </w:tc>
-      </w:tr>
-      <w:tr>
-        <w:trPr>
-          <w:cnfStyle w:val="000000100000" w:firstRow="0" w:lastRow="0" w:firstColumn="0" w:lastColumn="0" w:oddVBand="0" w:evenVBand="0" w:oddHBand="1" w:evenHBand="0" w:firstRowFirstColumn="0" w:firstRowLastColumn="0" w:lastRowFirstColumn="0" w:lastRowLastColumn="0"/>
-        </w:trPr>
-        <w:tc>
-          <w:tcPr>
-            <w:tcW w:w="1276" w:type="dxa"/>
-          </w:tcPr>
-          <w:p>
-            <w:pPr>
-              <w:rPr>
-                <w:b/>
-              </w:rPr>
-            </w:pPr>
-            <w:r>
-              <w:t>09.12</w:t>
-            </w:r>
-            <w:r>
-              <w:t>.2011</w:t>
-            </w:r>
-          </w:p>
-        </w:tc>
-        <w:tc>
-          <w:tcPr>
-            <w:tcW w:w="2268" w:type="dxa"/>
-          </w:tcPr>
-          <w:p>
-            <w:r>
-              <w:t>Review Sprint 6</w:t>
-            </w:r>
-          </w:p>
-        </w:tc>
-        <w:tc>
-          <w:tcPr>
-            <w:tcW w:w="3544" w:type="dxa"/>
-          </w:tcPr>
-          <w:p>
-            <w:r>
-              <w:t>Michael Gfeller, IFS HSR</w:t>
-            </w:r>
-          </w:p>
-        </w:tc>
-      </w:tr>
-      <w:tr>
-        <w:trPr>
-          <w:cnfStyle w:val="000000010000" w:firstRow="0" w:lastRow="0" w:firstColumn="0" w:lastColumn="0" w:oddVBand="0" w:evenVBand="0" w:oddHBand="0" w:evenHBand="1" w:firstRowFirstColumn="0" w:firstRowLastColumn="0" w:lastRowFirstColumn="0" w:lastRowLastColumn="0"/>
-        </w:trPr>
-        <w:tc>
-          <w:tcPr>
-            <w:tcW w:w="1276" w:type="dxa"/>
-          </w:tcPr>
-          <w:p>
-            <w:pPr>
-              <w:rPr>
-                <w:b/>
-              </w:rPr>
-            </w:pPr>
-            <w:r>
-              <w:t>16.12</w:t>
-            </w:r>
-            <w:r>
-              <w:t>.2011</w:t>
-            </w:r>
-          </w:p>
-        </w:tc>
-        <w:tc>
-          <w:tcPr>
-            <w:tcW w:w="2268" w:type="dxa"/>
-          </w:tcPr>
-          <w:p>
-            <w:r>
-              <w:t>Review Projektabgabe</w:t>
-            </w:r>
-          </w:p>
-        </w:tc>
-        <w:tc>
-          <w:tcPr>
-            <w:tcW w:w="3544" w:type="dxa"/>
-          </w:tcPr>
-          <w:p>
-            <w:r>
-              <w:t>Michael Gfeller, IFS HSR</w:t>
-            </w:r>
-          </w:p>
-        </w:tc>
-      </w:tr>
-    </w:tbl>
-    <w:p/>
-    <w:p>
-      <w:r>
-        <w:t>Die Autorenschaft der Code-Files ist gemeinschaftlich und wird daher in den einzelnen Files nicht explizit aufgelistet.</w:t>
+        <w:t xml:space="preserve"> (</w:t>
+      </w:r>
+      <w:hyperlink r:id="rId19" w:history="1">
+        <w:r>
+          <w:rPr>
+            <w:rStyle w:val="Hyperlink"/>
+          </w:rPr>
+          <w:t>http://redmine.org</w:t>
+        </w:r>
+      </w:hyperlink>
+      <w:r>
+        <w:t>)</w:t>
       </w:r>
     </w:p>
     <w:p>
@@ -3521,6 +3524,15 @@
         </w:rPr>
       </w:pPr>
       <w:r>
+        <w:rPr>
+          <w:rFonts w:asciiTheme="majorHAnsi" w:hAnsiTheme="majorHAnsi"/>
+          <w:b/>
+          <w:bCs/>
+          <w:color w:val="4F4F59"/>
+          <w:spacing w:val="15"/>
+          <w:sz w:val="24"/>
+          <w:szCs w:val="22"/>
+        </w:rPr>
         <w:br w:type="page"/>
       </w:r>
     </w:p>
@@ -3528,16 +3540,40 @@
       <w:pPr>
         <w:pStyle w:val="Heading1"/>
       </w:pPr>
-      <w:bookmarkStart w:id="12" w:name="_Toc311478161"/>
+      <w:bookmarkStart w:id="6" w:name="_Toc311821269"/>
       <w:r>
         <w:lastRenderedPageBreak/>
         <w:t>Funktionale Anforderungen</w:t>
       </w:r>
-      <w:bookmarkEnd w:id="12"/>
+      <w:bookmarkEnd w:id="6"/>
     </w:p>
     <w:p>
       <w:r>
-        <w:t>Um die funktionalen Anforderungen möglichst effizient und trotzdem exakt zu definieren, wurden User Stories als Teil von Scrum verwendet. Nachfolgend sind die User Stories nach Sprint gruppiert; nicht umgesetzte User Stories sind im Backlog aufgelistet. Weitere Details sind dem Todo: Excel Dokument „</w:t>
+        <w:t xml:space="preserve">Um die funktionalen Anforderungen möglichst effizient und trotzdem exakt zu definieren, wurden User Stories als Teil von </w:t>
+      </w:r>
+      <w:proofErr w:type="spellStart"/>
+      <w:r>
+        <w:t>Scrum</w:t>
+      </w:r>
+      <w:proofErr w:type="spellEnd"/>
+      <w:r>
+        <w:t xml:space="preserve"> verwendet. Nachfolgend sind die User Stories nach Sprint gruppiert; nicht umgesetzte User Stories sind im </w:t>
+      </w:r>
+      <w:proofErr w:type="spellStart"/>
+      <w:r>
+        <w:t>Backlog</w:t>
+      </w:r>
+      <w:proofErr w:type="spellEnd"/>
+      <w:r>
+        <w:t xml:space="preserve"> aufgelistet. Weitere Details sind dem </w:t>
+      </w:r>
+      <w:proofErr w:type="spellStart"/>
+      <w:r>
+        <w:t>Todo</w:t>
+      </w:r>
+      <w:proofErr w:type="spellEnd"/>
+      <w:r>
+        <w:t>: Excel Dokument „</w:t>
       </w:r>
       <w:r>
         <w:t>User Stories Project Flip 2.0 Zühlke.xls</w:t>
@@ -3563,8 +3599,17 @@
           <w:sz w:val="18"/>
           <w:szCs w:val="18"/>
         </w:rPr>
-        <w:t>Legende: F -&gt; Future, U -&gt; Unplanned</w:t>
-      </w:r>
+        <w:t xml:space="preserve">Legende: F -&gt; Future, U -&gt; </w:t>
+      </w:r>
+      <w:proofErr w:type="spellStart"/>
+      <w:r>
+        <w:rPr>
+          <w:sz w:val="18"/>
+          <w:szCs w:val="18"/>
+        </w:rPr>
+        <w:t>Unplanned</w:t>
+      </w:r>
+      <w:proofErr w:type="spellEnd"/>
     </w:p>
     <w:tbl>
       <w:tblPr>
@@ -3611,7 +3656,15 @@
             </w:r>
             <w:r>
               <w:br/>
-              <w:t>Als Surface Benutzer möchte ich...</w:t>
+              <w:t xml:space="preserve">Als </w:t>
+            </w:r>
+            <w:proofErr w:type="spellStart"/>
+            <w:r>
+              <w:t>Surface</w:t>
+            </w:r>
+            <w:proofErr w:type="spellEnd"/>
+            <w:r>
+              <w:t xml:space="preserve"> Benutzer möchte ich...</w:t>
             </w:r>
           </w:p>
         </w:tc>
@@ -3625,11 +3678,24 @@
               <w:cnfStyle w:val="100000000000" w:firstRow="1" w:lastRow="0" w:firstColumn="0" w:lastColumn="0" w:oddVBand="0" w:evenVBand="0" w:oddHBand="0" w:evenHBand="0" w:firstRowFirstColumn="0" w:firstRowLastColumn="0" w:lastRowFirstColumn="0" w:lastRowLastColumn="0"/>
             </w:pPr>
             <w:r>
-              <w:t>Definition of D</w:t>
+              <w:t xml:space="preserve">Definition </w:t>
+            </w:r>
+            <w:proofErr w:type="spellStart"/>
+            <w:r>
+              <w:t>of</w:t>
+            </w:r>
+            <w:proofErr w:type="spellEnd"/>
+            <w:r>
+              <w:t xml:space="preserve"> </w:t>
+            </w:r>
+            <w:proofErr w:type="spellStart"/>
+            <w:r>
+              <w:t>D</w:t>
             </w:r>
             <w:r>
               <w:t>one</w:t>
             </w:r>
+            <w:proofErr w:type="spellEnd"/>
           </w:p>
         </w:tc>
         <w:tc>
@@ -4108,7 +4174,23 @@
               <w:cnfStyle w:val="000000010000" w:firstRow="0" w:lastRow="0" w:firstColumn="0" w:lastColumn="0" w:oddVBand="0" w:evenVBand="0" w:oddHBand="0" w:evenHBand="1" w:firstRowFirstColumn="0" w:firstRowLastColumn="0" w:lastRowFirstColumn="0" w:lastRowLastColumn="0"/>
             </w:pPr>
             <w:r>
-              <w:t>bei den Tags statt vielen spezifischen Tags eine kleinere Auswahl von aggregierten Tags sehen, um die Übersicht zu behalten und nicht zu viele Elemente auf dem Bildschirm zu sehen. (Bsp: Java ME, Java EE, Java Beans -&gt; wird aggregiert zu Java)</w:t>
+              <w:t>bei den Tags statt vielen spezifischen Tags eine kleinere Auswahl von aggregierten Tags sehen, um die Übersicht zu behalten und nicht zu viele Elemente auf dem Bildschirm zu sehen. (</w:t>
+            </w:r>
+            <w:proofErr w:type="spellStart"/>
+            <w:r>
+              <w:t>Bsp</w:t>
+            </w:r>
+            <w:proofErr w:type="spellEnd"/>
+            <w:r>
+              <w:t xml:space="preserve">: Java ME, Java EE, Java </w:t>
+            </w:r>
+            <w:proofErr w:type="spellStart"/>
+            <w:r>
+              <w:t>Beans</w:t>
+            </w:r>
+            <w:proofErr w:type="spellEnd"/>
+            <w:r>
+              <w:t xml:space="preserve"> -&gt; wird aggregiert zu Java)</w:t>
             </w:r>
           </w:p>
         </w:tc>
@@ -4169,7 +4251,15 @@
               <w:cnfStyle w:val="000000100000" w:firstRow="0" w:lastRow="0" w:firstColumn="0" w:lastColumn="0" w:oddVBand="0" w:evenVBand="0" w:oddHBand="1" w:evenHBand="0" w:firstRowFirstColumn="0" w:firstRowLastColumn="0" w:lastRowFirstColumn="0" w:lastRowLastColumn="0"/>
             </w:pPr>
             <w:r>
-              <w:t>Als Surface Admin möchte ich die Zuordnungen der Tags bearbeiten können, damit ich neue Tags in eine Oberkategorie aggregieren kann und damit ich die aggregierten Elemente ändern kann.</w:t>
+              <w:t xml:space="preserve">Als </w:t>
+            </w:r>
+            <w:proofErr w:type="spellStart"/>
+            <w:r>
+              <w:t>Surface</w:t>
+            </w:r>
+            <w:proofErr w:type="spellEnd"/>
+            <w:r>
+              <w:t xml:space="preserve"> Admin möchte ich die Zuordnungen der Tags bearbeiten können, damit ich neue Tags in eine Oberkategorie aggregieren kann und damit ich die aggregierten Elemente ändern kann.</w:t>
             </w:r>
           </w:p>
         </w:tc>
@@ -4182,8 +4272,13 @@
             <w:pPr>
               <w:cnfStyle w:val="000000100000" w:firstRow="0" w:lastRow="0" w:firstColumn="0" w:lastColumn="0" w:oddVBand="0" w:evenVBand="0" w:oddHBand="1" w:evenHBand="0" w:firstRowFirstColumn="0" w:firstRowLastColumn="0" w:lastRowFirstColumn="0" w:lastRowLastColumn="0"/>
             </w:pPr>
-            <w:r>
-              <w:t>Config File kann von einem Admin bearbeitet werden.</w:t>
+            <w:proofErr w:type="spellStart"/>
+            <w:r>
+              <w:t>Config</w:t>
+            </w:r>
+            <w:proofErr w:type="spellEnd"/>
+            <w:r>
+              <w:t xml:space="preserve"> File kann von einem Admin bearbeitet werden.</w:t>
             </w:r>
           </w:p>
         </w:tc>
@@ -4475,7 +4570,23 @@
               <w:cnfStyle w:val="000000010000" w:firstRow="0" w:lastRow="0" w:firstColumn="0" w:lastColumn="0" w:oddVBand="0" w:evenVBand="0" w:oddHBand="0" w:evenHBand="1" w:firstRowFirstColumn="0" w:firstRowLastColumn="0" w:lastRowFirstColumn="0" w:lastRowLastColumn="0"/>
             </w:pPr>
             <w:r>
-              <w:t>Als Entwickler möchte ich für die Design User Stories eine "Definition of Done" festlegen können, damit der Abschluss der User Stories validiert werden kann.</w:t>
+              <w:t xml:space="preserve">Als Entwickler möchte ich für die Design User Stories eine "Definition </w:t>
+            </w:r>
+            <w:proofErr w:type="spellStart"/>
+            <w:r>
+              <w:t>of</w:t>
+            </w:r>
+            <w:proofErr w:type="spellEnd"/>
+            <w:r>
+              <w:t xml:space="preserve"> </w:t>
+            </w:r>
+            <w:proofErr w:type="spellStart"/>
+            <w:r>
+              <w:t>Done</w:t>
+            </w:r>
+            <w:proofErr w:type="spellEnd"/>
+            <w:r>
+              <w:t>" festlegen können, damit der Abschluss der User Stories validiert werden kann.</w:t>
             </w:r>
           </w:p>
         </w:tc>
@@ -4489,7 +4600,15 @@
               <w:cnfStyle w:val="000000010000" w:firstRow="0" w:lastRow="0" w:firstColumn="0" w:lastColumn="0" w:oddVBand="0" w:evenVBand="0" w:oddHBand="0" w:evenHBand="1" w:firstRowFirstColumn="0" w:firstRowLastColumn="0" w:lastRowFirstColumn="0" w:lastRowLastColumn="0"/>
             </w:pPr>
             <w:r>
-              <w:t>Das externe Design wurde im Photoshop erstellt und dem Kunden gezeigt, der damit zufrieden war.</w:t>
+              <w:t xml:space="preserve">Das externe Design wurde im </w:t>
+            </w:r>
+            <w:proofErr w:type="spellStart"/>
+            <w:r>
+              <w:t>Photoshop</w:t>
+            </w:r>
+            <w:proofErr w:type="spellEnd"/>
+            <w:r>
+              <w:t xml:space="preserve"> erstellt und dem Kunden gezeigt, der damit zufrieden war.</w:t>
             </w:r>
           </w:p>
         </w:tc>
@@ -4658,7 +4777,15 @@
               <w:cnfStyle w:val="000000100000" w:firstRow="0" w:lastRow="0" w:firstColumn="0" w:lastColumn="0" w:oddVBand="0" w:evenVBand="0" w:oddHBand="1" w:evenHBand="0" w:firstRowFirstColumn="0" w:firstRowLastColumn="0" w:lastRowFirstColumn="0" w:lastRowLastColumn="0"/>
             </w:pPr>
             <w:r>
-              <w:t>in der Detailansicht erkennen können (z.B. durch Animation), damit ich den Weg von der Detailansicht zur Übersicht finde.</w:t>
+              <w:t xml:space="preserve">in der Detailansicht erkennen </w:t>
+            </w:r>
+            <w:proofErr w:type="gramStart"/>
+            <w:r>
+              <w:t>können</w:t>
+            </w:r>
+            <w:proofErr w:type="gramEnd"/>
+            <w:r>
+              <w:t xml:space="preserve"> (z.B. durch Animation), damit ich den Weg von der Detailansicht zur Übersicht finde.</w:t>
             </w:r>
           </w:p>
         </w:tc>
@@ -4704,8 +4831,13 @@
             <w:hideMark/>
           </w:tcPr>
           <w:p>
-            <w:r>
-              <w:t>Scrollerkennung in Übersicht dargestellt</w:t>
+            <w:proofErr w:type="spellStart"/>
+            <w:r>
+              <w:t>Scrollerkennung</w:t>
+            </w:r>
+            <w:proofErr w:type="spellEnd"/>
+            <w:r>
+              <w:t xml:space="preserve"> in Übersicht dargestellt</w:t>
             </w:r>
           </w:p>
         </w:tc>
@@ -5071,9 +5203,11 @@
             <w:hideMark/>
           </w:tcPr>
           <w:p>
+            <w:proofErr w:type="spellStart"/>
             <w:r>
               <w:t>Easteregg</w:t>
             </w:r>
+            <w:proofErr w:type="spellEnd"/>
           </w:p>
         </w:tc>
         <w:tc>
@@ -5086,7 +5220,23 @@
               <w:cnfStyle w:val="000000010000" w:firstRow="0" w:lastRow="0" w:firstColumn="0" w:lastColumn="0" w:oddVBand="0" w:evenVBand="0" w:oddHBand="0" w:evenHBand="1" w:firstRowFirstColumn="0" w:firstRowLastColumn="0" w:lastRowFirstColumn="0" w:lastRowLastColumn="0"/>
             </w:pPr>
             <w:r>
-              <w:t>Als Entwickler oder Zühlke Mitarbeiter möchte ich ein Easteregg ausführen können, damit ich Spass haben und Kunden beeindrucken kann.</w:t>
+              <w:t xml:space="preserve">Als Entwickler oder </w:t>
+            </w:r>
+            <w:proofErr w:type="spellStart"/>
+            <w:r>
+              <w:t>Zühlke</w:t>
+            </w:r>
+            <w:proofErr w:type="spellEnd"/>
+            <w:r>
+              <w:t xml:space="preserve"> Mitarbeiter möchte ich ein </w:t>
+            </w:r>
+            <w:proofErr w:type="spellStart"/>
+            <w:r>
+              <w:t>Easteregg</w:t>
+            </w:r>
+            <w:proofErr w:type="spellEnd"/>
+            <w:r>
+              <w:t xml:space="preserve"> ausführen können, damit ich Spass haben und Kunden beeindrucken kann.</w:t>
             </w:r>
           </w:p>
         </w:tc>
@@ -5147,7 +5297,15 @@
               <w:cnfStyle w:val="000000100000" w:firstRow="0" w:lastRow="0" w:firstColumn="0" w:lastColumn="0" w:oddVBand="0" w:evenVBand="0" w:oddHBand="1" w:evenHBand="0" w:firstRowFirstColumn="0" w:firstRowLastColumn="0" w:lastRowFirstColumn="0" w:lastRowLastColumn="0"/>
             </w:pPr>
             <w:r>
-              <w:t>eine Animation sehen, wenn die Ansicht geschlossen und der Filter gesetzt wird, damit ich sehe, dass und wo der Filter nun gesetzt ist. (Filter highlighten, nach dem setzen des Kriteriums, gemäss Protokoll)</w:t>
+              <w:t xml:space="preserve">eine Animation sehen, wenn die Ansicht geschlossen und der Filter gesetzt wird, damit ich sehe, dass und wo der Filter nun gesetzt ist. (Filter </w:t>
+            </w:r>
+            <w:proofErr w:type="spellStart"/>
+            <w:r>
+              <w:t>highlighten</w:t>
+            </w:r>
+            <w:proofErr w:type="spellEnd"/>
+            <w:r>
+              <w:t>, nach dem setzen des Kriteriums, gemäss Protokoll)</w:t>
             </w:r>
           </w:p>
         </w:tc>
@@ -5309,8 +5467,13 @@
             <w:hideMark/>
           </w:tcPr>
           <w:p>
-            <w:r>
-              <w:t>Badge erkennen</w:t>
+            <w:proofErr w:type="spellStart"/>
+            <w:r>
+              <w:t>Badge</w:t>
+            </w:r>
+            <w:proofErr w:type="spellEnd"/>
+            <w:r>
+              <w:t xml:space="preserve"> erkennen</w:t>
             </w:r>
           </w:p>
         </w:tc>
@@ -5324,7 +5487,23 @@
               <w:cnfStyle w:val="000000010000" w:firstRow="0" w:lastRow="0" w:firstColumn="0" w:lastColumn="0" w:oddVBand="0" w:evenVBand="0" w:oddHBand="0" w:evenHBand="1" w:firstRowFirstColumn="0" w:firstRowLastColumn="0" w:lastRowFirstColumn="0" w:lastRowLastColumn="0"/>
             </w:pPr>
             <w:r>
-              <w:t>einen Besucher Badge auf den Surface legen können, der dann automatisch erkannt wird, um die zugehörigen Tags zu sehen.</w:t>
+              <w:t xml:space="preserve">einen Besucher </w:t>
+            </w:r>
+            <w:proofErr w:type="spellStart"/>
+            <w:r>
+              <w:t>Badge</w:t>
+            </w:r>
+            <w:proofErr w:type="spellEnd"/>
+            <w:r>
+              <w:t xml:space="preserve"> auf den </w:t>
+            </w:r>
+            <w:proofErr w:type="spellStart"/>
+            <w:r>
+              <w:t>Surface</w:t>
+            </w:r>
+            <w:proofErr w:type="spellEnd"/>
+            <w:r>
+              <w:t xml:space="preserve"> legen können, der dann automatisch erkannt wird, um die zugehörigen Tags zu sehen.</w:t>
             </w:r>
           </w:p>
         </w:tc>
@@ -5556,7 +5735,15 @@
               <w:cnfStyle w:val="000000010000" w:firstRow="0" w:lastRow="0" w:firstColumn="0" w:lastColumn="0" w:oddVBand="0" w:evenVBand="0" w:oddHBand="0" w:evenHBand="1" w:firstRowFirstColumn="0" w:firstRowLastColumn="0" w:lastRowFirstColumn="0" w:lastRowLastColumn="0"/>
             </w:pPr>
             <w:r>
-              <w:t>durch einen Demomodus auf die Applikation aufmerksam gemacht werden, damit ich animiert werde, den Surface zu bedienen.</w:t>
+              <w:t xml:space="preserve">durch einen Demomodus auf die Applikation aufmerksam gemacht werden, damit ich animiert werde, den </w:t>
+            </w:r>
+            <w:proofErr w:type="spellStart"/>
+            <w:r>
+              <w:t>Surface</w:t>
+            </w:r>
+            <w:proofErr w:type="spellEnd"/>
+            <w:r>
+              <w:t xml:space="preserve"> zu bedienen.</w:t>
             </w:r>
           </w:p>
         </w:tc>
@@ -5613,8 +5800,13 @@
             <w:pPr>
               <w:cnfStyle w:val="000000100000" w:firstRow="0" w:lastRow="0" w:firstColumn="0" w:lastColumn="0" w:oddVBand="0" w:evenVBand="0" w:oddHBand="1" w:evenHBand="0" w:firstRowFirstColumn="0" w:firstRowLastColumn="0" w:lastRowFirstColumn="0" w:lastRowLastColumn="0"/>
             </w:pPr>
-            <w:r>
-              <w:t>den Demo Modus erkennen, damit ich diesen verlassen kann, um selbst zu navigieren.</w:t>
+            <w:proofErr w:type="gramStart"/>
+            <w:r>
+              <w:t>den</w:t>
+            </w:r>
+            <w:proofErr w:type="gramEnd"/>
+            <w:r>
+              <w:t xml:space="preserve"> Demo Modus erkennen, damit ich diesen verlassen kann, um selbst zu navigieren.</w:t>
             </w:r>
           </w:p>
         </w:tc>
@@ -5788,7 +5980,15 @@
               <w:cnfStyle w:val="000000010000" w:firstRow="0" w:lastRow="0" w:firstColumn="0" w:lastColumn="0" w:oddVBand="0" w:evenVBand="0" w:oddHBand="0" w:evenHBand="1" w:firstRowFirstColumn="0" w:firstRowLastColumn="0" w:lastRowFirstColumn="0" w:lastRowLastColumn="0"/>
             </w:pPr>
             <w:r>
-              <w:t>eine Animation sehen, wenn die Kriterienliste für das Filtern geöffnet wird, damit ich den Filtermodus erkenne.</w:t>
+              <w:t xml:space="preserve">eine Animation sehen, wenn die </w:t>
+            </w:r>
+            <w:proofErr w:type="spellStart"/>
+            <w:r>
+              <w:t>Kriterienliste</w:t>
+            </w:r>
+            <w:proofErr w:type="spellEnd"/>
+            <w:r>
+              <w:t xml:space="preserve"> für das Filtern geöffnet wird, damit ich den Filtermodus erkenne.</w:t>
             </w:r>
           </w:p>
         </w:tc>
@@ -5942,8 +6142,8 @@
       <w:pPr>
         <w:pStyle w:val="Caption"/>
       </w:pPr>
-      <w:bookmarkStart w:id="13" w:name="_Toc311475570"/>
-      <w:bookmarkStart w:id="14" w:name="_Toc311478176"/>
+      <w:bookmarkStart w:id="7" w:name="_Toc311475570"/>
+      <w:bookmarkStart w:id="8" w:name="_Toc311819805"/>
       <w:r>
         <w:t xml:space="preserve">Tabelle </w:t>
       </w:r>
@@ -5971,8 +6171,8 @@
       <w:r>
         <w:t xml:space="preserve"> - User Stories</w:t>
       </w:r>
-      <w:bookmarkEnd w:id="13"/>
-      <w:bookmarkEnd w:id="14"/>
+      <w:bookmarkEnd w:id="7"/>
+      <w:bookmarkEnd w:id="8"/>
     </w:p>
     <w:p>
       <w:pPr>
@@ -5994,12 +6194,12 @@
       <w:pPr>
         <w:pStyle w:val="Heading1"/>
       </w:pPr>
-      <w:bookmarkStart w:id="15" w:name="_Toc311478162"/>
+      <w:bookmarkStart w:id="9" w:name="_Toc311821270"/>
       <w:r>
         <w:lastRenderedPageBreak/>
         <w:t>Nichtfunktionale Anforderungen</w:t>
       </w:r>
-      <w:bookmarkEnd w:id="15"/>
+      <w:bookmarkEnd w:id="9"/>
     </w:p>
     <w:p>
       <w:r>
@@ -6034,21 +6234,21 @@
       <w:pPr>
         <w:pStyle w:val="Heading2"/>
       </w:pPr>
-      <w:bookmarkStart w:id="16" w:name="_Toc311478163"/>
+      <w:bookmarkStart w:id="10" w:name="_Toc311821271"/>
       <w:r>
         <w:t>Funktionalität</w:t>
       </w:r>
-      <w:bookmarkEnd w:id="16"/>
+      <w:bookmarkEnd w:id="10"/>
     </w:p>
     <w:p>
       <w:pPr>
         <w:pStyle w:val="Heading3"/>
       </w:pPr>
-      <w:bookmarkStart w:id="17" w:name="_Toc311478164"/>
+      <w:bookmarkStart w:id="11" w:name="_Toc311821272"/>
       <w:r>
         <w:t>Angemessenheit</w:t>
       </w:r>
-      <w:bookmarkEnd w:id="17"/>
+      <w:bookmarkEnd w:id="11"/>
     </w:p>
     <w:p>
       <w:r>
@@ -6073,7 +6273,15 @@
         <w:t xml:space="preserve">für ihren Zweck </w:t>
       </w:r>
       <w:r>
-        <w:t xml:space="preserve">der Bereitstellung von Informationen über bisherige Projekte der Zühlke Engineering AG </w:t>
+        <w:t xml:space="preserve">der Bereitstellung von Informationen über bisherige Projekte der </w:t>
+      </w:r>
+      <w:proofErr w:type="spellStart"/>
+      <w:r>
+        <w:t>Zühlke</w:t>
+      </w:r>
+      <w:proofErr w:type="spellEnd"/>
+      <w:r>
+        <w:t xml:space="preserve"> Engineering AG </w:t>
       </w:r>
       <w:r>
         <w:t>und auch zur Unterhaltung</w:t>
@@ -6118,16 +6326,319 @@
         <w:t>.</w:t>
       </w:r>
       <w:r>
-        <w:t xml:space="preserve"> Die Angemessenheit wird durch einen Usability Tests gemessen und verifiziert.</w:t>
+        <w:t xml:space="preserve"> Die Angemessenheit wird durch einen </w:t>
+      </w:r>
+      <w:proofErr w:type="spellStart"/>
+      <w:r>
+        <w:t>Usability</w:t>
+      </w:r>
+      <w:proofErr w:type="spellEnd"/>
+      <w:r>
+        <w:t xml:space="preserve"> Tests gemessen und verifiziert.</w:t>
       </w:r>
     </w:p>
     <w:p>
       <w:pPr>
         <w:pStyle w:val="Heading2"/>
       </w:pPr>
-      <w:bookmarkStart w:id="18" w:name="_Toc311478165"/>
+      <w:bookmarkStart w:id="12" w:name="_Toc311821273"/>
       <w:r>
         <w:t>Zuverlässigkeit</w:t>
+      </w:r>
+      <w:bookmarkEnd w:id="12"/>
+    </w:p>
+    <w:p>
+      <w:pPr>
+        <w:pStyle w:val="Heading3"/>
+      </w:pPr>
+      <w:bookmarkStart w:id="13" w:name="_Toc311821274"/>
+      <w:r>
+        <w:t>Fehlertoleranz</w:t>
+      </w:r>
+      <w:bookmarkEnd w:id="13"/>
+    </w:p>
+    <w:p>
+      <w:r>
+        <w:t xml:space="preserve">Es soll offensichtlich sein, bei welchen </w:t>
+      </w:r>
+      <w:r>
+        <w:t>Bildschirm-</w:t>
+      </w:r>
+      <w:r>
+        <w:t xml:space="preserve">Elementen durch Touch eine Reaktion erzeugt werden kann. </w:t>
+      </w:r>
+      <w:r>
+        <w:t>Wird ein Element berührt, welches nicht bedienbar ist</w:t>
+      </w:r>
+      <w:r>
+        <w:t xml:space="preserve">, so weist </w:t>
+      </w:r>
+      <w:r>
+        <w:t>dies</w:t>
+      </w:r>
+      <w:r>
+        <w:t xml:space="preserve">es den Nutzer </w:t>
+      </w:r>
+      <w:r>
+        <w:t xml:space="preserve">durch eine Animation </w:t>
+      </w:r>
+      <w:r>
+        <w:t xml:space="preserve">optisch </w:t>
+      </w:r>
+      <w:r>
+        <w:t xml:space="preserve">darauf </w:t>
+      </w:r>
+      <w:r>
+        <w:t>hin.</w:t>
+      </w:r>
+    </w:p>
+    <w:p>
+      <w:pPr>
+        <w:pStyle w:val="Heading2"/>
+      </w:pPr>
+      <w:bookmarkStart w:id="14" w:name="_Toc311821275"/>
+      <w:r>
+        <w:t>Benutzbarkeit</w:t>
+      </w:r>
+      <w:bookmarkEnd w:id="14"/>
+    </w:p>
+    <w:p>
+      <w:pPr>
+        <w:pStyle w:val="Heading3"/>
+      </w:pPr>
+      <w:bookmarkStart w:id="15" w:name="_Toc311821276"/>
+      <w:r>
+        <w:t>Verständlichkeit</w:t>
+      </w:r>
+      <w:r>
+        <w:t xml:space="preserve"> &amp; Erlernbarkeit</w:t>
+      </w:r>
+      <w:bookmarkEnd w:id="15"/>
+    </w:p>
+    <w:p>
+      <w:r>
+        <w:t>Durch die begrenzte Zeit, die der Nutzer vor der Ap</w:t>
+      </w:r>
+      <w:r>
+        <w:t xml:space="preserve">plikation verbringt, muss diese </w:t>
+      </w:r>
+      <w:r>
+        <w:t>einfach</w:t>
+      </w:r>
+      <w:r>
+        <w:t xml:space="preserve"> </w:t>
+      </w:r>
+      <w:r>
+        <w:t>benutzbar</w:t>
+      </w:r>
+      <w:r>
+        <w:t xml:space="preserve"> sein</w:t>
+      </w:r>
+      <w:r>
+        <w:t>.</w:t>
+      </w:r>
+      <w:r>
+        <w:t xml:space="preserve"> Die</w:t>
+      </w:r>
+      <w:r>
+        <w:t xml:space="preserve"> Bedienung</w:t>
+      </w:r>
+      <w:r>
+        <w:t xml:space="preserve"> soll vor allem ohne </w:t>
+      </w:r>
+      <w:r>
+        <w:t xml:space="preserve">Benötigung von </w:t>
+      </w:r>
+      <w:r>
+        <w:t>Hilfsmittel</w:t>
+      </w:r>
+      <w:r>
+        <w:t>n</w:t>
+      </w:r>
+      <w:r>
+        <w:t xml:space="preserve"> wie Benutzerhandbücher geschehen.</w:t>
+      </w:r>
+      <w:r>
+        <w:t xml:space="preserve"> Viel eher soll der </w:t>
+      </w:r>
+      <w:r>
+        <w:t>Nutzer mit jede</w:t>
+      </w:r>
+      <w:r>
+        <w:t>r</w:t>
+      </w:r>
+      <w:r>
+        <w:t xml:space="preserve"> </w:t>
+      </w:r>
+      <w:r>
+        <w:t>Berührung des Tisches</w:t>
+      </w:r>
+      <w:r>
+        <w:t xml:space="preserve"> etwas N</w:t>
+      </w:r>
+      <w:r>
+        <w:t>eues lernen</w:t>
+      </w:r>
+      <w:r>
+        <w:t xml:space="preserve"> </w:t>
+      </w:r>
+      <w:r>
+        <w:t>u</w:t>
+      </w:r>
+      <w:r>
+        <w:t xml:space="preserve">nd </w:t>
+      </w:r>
+      <w:r>
+        <w:t xml:space="preserve">dieses sogleich </w:t>
+      </w:r>
+      <w:r>
+        <w:t>anwenden</w:t>
+      </w:r>
+      <w:r>
+        <w:t xml:space="preserve"> könne</w:t>
+      </w:r>
+      <w:r>
+        <w:t>n</w:t>
+      </w:r>
+      <w:r>
+        <w:t>.</w:t>
+      </w:r>
+    </w:p>
+    <w:p>
+      <w:r>
+        <w:t xml:space="preserve">Ein technisch affiner Benutzer soll innerhalb von </w:t>
+      </w:r>
+      <w:r>
+        <w:t>fünf</w:t>
+      </w:r>
+      <w:r>
+        <w:t xml:space="preserve"> Minuten die Software so bedienen können, dass er durch die Project Notes browsen und filtern kann.</w:t>
+      </w:r>
+    </w:p>
+    <w:p>
+      <w:pPr>
+        <w:pStyle w:val="Heading3"/>
+      </w:pPr>
+      <w:bookmarkStart w:id="16" w:name="_Toc311821277"/>
+      <w:r>
+        <w:t>Bedienbarkeit</w:t>
+      </w:r>
+      <w:bookmarkEnd w:id="16"/>
+    </w:p>
+    <w:p>
+      <w:r>
+        <w:t xml:space="preserve">Die Bedienung soll einfach und intuitiv sein. Die einzelnen Komponenten sollen einfach erreichbar sein und über eine genügend grosse </w:t>
+      </w:r>
+      <w:r>
+        <w:t>F</w:t>
+      </w:r>
+      <w:r>
+        <w:t>läche verfügen</w:t>
+      </w:r>
+      <w:r>
+        <w:t>, damit sie anklickbar sind</w:t>
+      </w:r>
+      <w:r>
+        <w:t>.</w:t>
+      </w:r>
+    </w:p>
+    <w:p>
+      <w:r>
+        <w:t xml:space="preserve">In einem </w:t>
+      </w:r>
+      <w:proofErr w:type="spellStart"/>
+      <w:r>
+        <w:t>Usability</w:t>
+      </w:r>
+      <w:proofErr w:type="spellEnd"/>
+      <w:r>
+        <w:t xml:space="preserve"> Test werden verschiedene Szenarien vorgegeben, die dann von Testpersonen ohne Erfahrung mit der Applikation und ohne ein Benutzerhandbuch durchgeführt werden. Es müssen alle Szenarien erreicht werden können, ohne dass die Testpersonen Hilfe beanspruchen müssen.</w:t>
+      </w:r>
+    </w:p>
+    <w:p>
+      <w:pPr>
+        <w:pStyle w:val="Heading3"/>
+      </w:pPr>
+      <w:bookmarkStart w:id="17" w:name="_Toc311821278"/>
+      <w:r>
+        <w:t>Attraktivität</w:t>
+      </w:r>
+      <w:bookmarkEnd w:id="17"/>
+    </w:p>
+    <w:p>
+      <w:r>
+        <w:t>Durch</w:t>
+      </w:r>
+      <w:r>
+        <w:t xml:space="preserve"> das externe Design soll sofort</w:t>
+      </w:r>
+      <w:r>
+        <w:t xml:space="preserve"> </w:t>
+      </w:r>
+      <w:r>
+        <w:t xml:space="preserve">ersichtlich sein, dass es sich um eine Applikation der </w:t>
+      </w:r>
+      <w:proofErr w:type="spellStart"/>
+      <w:r>
+        <w:t>Zühlke</w:t>
+      </w:r>
+      <w:proofErr w:type="spellEnd"/>
+      <w:r>
+        <w:t xml:space="preserve"> Engineering AG handelt. Dies </w:t>
+      </w:r>
+      <w:r>
+        <w:t>wird</w:t>
+      </w:r>
+      <w:r>
+        <w:t xml:space="preserve"> durch das Übernehmen des Corporate Designs sichergestellt.</w:t>
+      </w:r>
+      <w:r>
+        <w:br/>
+        <w:t>Durch eine Fernwirkung, beispielsweise durch einen Bildschirmschoner oder Demomodus, soll der Nutzer auf die Applikation aufmerksam gemacht und angelockt werden.</w:t>
+      </w:r>
+      <w:r>
+        <w:t xml:space="preserve"> Eine Nahwirkung wird durch verschiedene Animationen</w:t>
+      </w:r>
+      <w:r>
+        <w:t xml:space="preserve"> bei </w:t>
+      </w:r>
+      <w:r>
+        <w:t>der Bedienung</w:t>
+      </w:r>
+      <w:r>
+        <w:t xml:space="preserve"> gewährleistet</w:t>
+      </w:r>
+      <w:r>
+        <w:t>. Diese sollen auf den Nutzer ansprechend wirken und ihn dadurch dazu verführen, sich mit der Anwendung auseinanderzusetzen.</w:t>
+      </w:r>
+      <w:r>
+        <w:t xml:space="preserve"> </w:t>
+      </w:r>
+      <w:r>
+        <w:t>Gerade bei kurzer Nutzung ist der erste Eindruck entscheidend.</w:t>
+      </w:r>
+    </w:p>
+    <w:p>
+      <w:r>
+        <w:lastRenderedPageBreak/>
+        <w:t xml:space="preserve">Das Visuelle Design wurde von </w:t>
+      </w:r>
+      <w:proofErr w:type="spellStart"/>
+      <w:r>
+        <w:t>Zühlke</w:t>
+      </w:r>
+      <w:proofErr w:type="spellEnd"/>
+      <w:r>
+        <w:t xml:space="preserve"> validiert und akzeptiert.</w:t>
+      </w:r>
+    </w:p>
+    <w:p>
+      <w:pPr>
+        <w:pStyle w:val="Heading2"/>
+      </w:pPr>
+      <w:bookmarkStart w:id="18" w:name="_Toc311821279"/>
+      <w:r>
+        <w:t>Effizienz</w:t>
       </w:r>
       <w:bookmarkEnd w:id="18"/>
     </w:p>
@@ -6135,285 +6646,11 @@
       <w:pPr>
         <w:pStyle w:val="Heading3"/>
       </w:pPr>
-      <w:bookmarkStart w:id="19" w:name="_Toc311478166"/>
-      <w:r>
-        <w:t>Fehlertoleranz</w:t>
+      <w:bookmarkStart w:id="19" w:name="_Toc311821280"/>
+      <w:r>
+        <w:t>Zeitverhalten</w:t>
       </w:r>
       <w:bookmarkEnd w:id="19"/>
-    </w:p>
-    <w:p>
-      <w:r>
-        <w:t xml:space="preserve">Es soll offensichtlich sein, bei welchen </w:t>
-      </w:r>
-      <w:r>
-        <w:t>Bildschirm-</w:t>
-      </w:r>
-      <w:r>
-        <w:t xml:space="preserve">Elementen durch Touch eine Reaktion erzeugt werden kann. </w:t>
-      </w:r>
-      <w:r>
-        <w:t>Wird ein Element berührt, welches nicht bedienbar ist</w:t>
-      </w:r>
-      <w:r>
-        <w:t xml:space="preserve">, so weist </w:t>
-      </w:r>
-      <w:r>
-        <w:t>dies</w:t>
-      </w:r>
-      <w:r>
-        <w:t xml:space="preserve">es den Nutzer </w:t>
-      </w:r>
-      <w:r>
-        <w:t xml:space="preserve">durch eine Animation </w:t>
-      </w:r>
-      <w:r>
-        <w:t xml:space="preserve">optisch </w:t>
-      </w:r>
-      <w:r>
-        <w:t xml:space="preserve">darauf </w:t>
-      </w:r>
-      <w:r>
-        <w:t>hin.</w:t>
-      </w:r>
-    </w:p>
-    <w:p>
-      <w:pPr>
-        <w:pStyle w:val="Heading2"/>
-      </w:pPr>
-      <w:bookmarkStart w:id="20" w:name="_Toc311478167"/>
-      <w:r>
-        <w:t>Benutzbarkeit</w:t>
-      </w:r>
-      <w:bookmarkEnd w:id="20"/>
-    </w:p>
-    <w:p>
-      <w:pPr>
-        <w:pStyle w:val="Heading3"/>
-      </w:pPr>
-      <w:bookmarkStart w:id="21" w:name="_Toc311478168"/>
-      <w:r>
-        <w:t>Verständlichkeit</w:t>
-      </w:r>
-      <w:r>
-        <w:t xml:space="preserve"> &amp; Erlernbarkeit</w:t>
-      </w:r>
-      <w:bookmarkEnd w:id="21"/>
-    </w:p>
-    <w:p>
-      <w:r>
-        <w:t>Durch die begrenzte Zeit, die der Nutzer vor der Ap</w:t>
-      </w:r>
-      <w:r>
-        <w:t xml:space="preserve">plikation verbringt, muss diese </w:t>
-      </w:r>
-      <w:r>
-        <w:t>einfach</w:t>
-      </w:r>
-      <w:r>
-        <w:t xml:space="preserve"> </w:t>
-      </w:r>
-      <w:r>
-        <w:t>benutzbar</w:t>
-      </w:r>
-      <w:r>
-        <w:t xml:space="preserve"> sein</w:t>
-      </w:r>
-      <w:r>
-        <w:t>.</w:t>
-      </w:r>
-      <w:r>
-        <w:t xml:space="preserve"> Die</w:t>
-      </w:r>
-      <w:r>
-        <w:t xml:space="preserve"> Bedienung</w:t>
-      </w:r>
-      <w:r>
-        <w:t xml:space="preserve"> soll vor allem ohne </w:t>
-      </w:r>
-      <w:r>
-        <w:t xml:space="preserve">Benötigung von </w:t>
-      </w:r>
-      <w:r>
-        <w:t>Hilfsmittel</w:t>
-      </w:r>
-      <w:r>
-        <w:t>n</w:t>
-      </w:r>
-      <w:r>
-        <w:t xml:space="preserve"> wie Benutzerhandbücher geschehen.</w:t>
-      </w:r>
-      <w:r>
-        <w:t xml:space="preserve"> Viel eher soll der </w:t>
-      </w:r>
-      <w:r>
-        <w:t>Nutzer mit jede</w:t>
-      </w:r>
-      <w:r>
-        <w:t>r</w:t>
-      </w:r>
-      <w:r>
-        <w:t xml:space="preserve"> </w:t>
-      </w:r>
-      <w:r>
-        <w:t>Berührung des Tisches</w:t>
-      </w:r>
-      <w:r>
-        <w:t xml:space="preserve"> etwas N</w:t>
-      </w:r>
-      <w:r>
-        <w:t>eues lernen</w:t>
-      </w:r>
-      <w:r>
-        <w:t xml:space="preserve"> </w:t>
-      </w:r>
-      <w:r>
-        <w:t>u</w:t>
-      </w:r>
-      <w:r>
-        <w:t xml:space="preserve">nd </w:t>
-      </w:r>
-      <w:r>
-        <w:t xml:space="preserve">dieses sogleich </w:t>
-      </w:r>
-      <w:r>
-        <w:t>anwenden</w:t>
-      </w:r>
-      <w:r>
-        <w:t xml:space="preserve"> könne</w:t>
-      </w:r>
-      <w:r>
-        <w:t>n</w:t>
-      </w:r>
-      <w:r>
-        <w:t>.</w:t>
-      </w:r>
-    </w:p>
-    <w:p>
-      <w:r>
-        <w:t xml:space="preserve">Ein technisch affiner Benutzer soll innerhalb von </w:t>
-      </w:r>
-      <w:r>
-        <w:t>fünf</w:t>
-      </w:r>
-      <w:r>
-        <w:t xml:space="preserve"> Minuten die Software so bedienen können, dass er durch die Project Notes browsen und filtern kann.</w:t>
-      </w:r>
-    </w:p>
-    <w:p>
-      <w:pPr>
-        <w:pStyle w:val="Heading3"/>
-      </w:pPr>
-      <w:bookmarkStart w:id="22" w:name="_Toc311478169"/>
-      <w:r>
-        <w:t>Bedienbarkeit</w:t>
-      </w:r>
-      <w:bookmarkEnd w:id="22"/>
-    </w:p>
-    <w:p>
-      <w:r>
-        <w:t xml:space="preserve">Die Bedienung soll einfach und intuitiv sein. Die einzelnen Komponenten sollen einfach erreichbar sein und über eine genügend grosse </w:t>
-      </w:r>
-      <w:r>
-        <w:t>F</w:t>
-      </w:r>
-      <w:r>
-        <w:t>läche verfügen</w:t>
-      </w:r>
-      <w:r>
-        <w:t>, damit sie anklickbar sind</w:t>
-      </w:r>
-      <w:r>
-        <w:t>.</w:t>
-      </w:r>
-    </w:p>
-    <w:p>
-      <w:r>
-        <w:t>In einem Usability Test werden verschiedene Szenarien vorgegeben, die dann von Testpersonen ohne Erfahrung mit der Applikation und ohne ein Benutzerhandbuch durchgeführt werden. Es müssen alle Szenarien erreicht werden können, ohne dass die Testpersonen Hilfe beanspruchen müssen.</w:t>
-      </w:r>
-    </w:p>
-    <w:p>
-      <w:pPr>
-        <w:pStyle w:val="Heading3"/>
-      </w:pPr>
-      <w:bookmarkStart w:id="23" w:name="_Toc311478170"/>
-      <w:r>
-        <w:t>Attraktivität</w:t>
-      </w:r>
-      <w:bookmarkEnd w:id="23"/>
-    </w:p>
-    <w:p>
-      <w:r>
-        <w:t>Durch</w:t>
-      </w:r>
-      <w:r>
-        <w:t xml:space="preserve"> das externe Design soll sofort</w:t>
-      </w:r>
-      <w:r>
-        <w:t xml:space="preserve"> </w:t>
-      </w:r>
-      <w:r>
-        <w:t xml:space="preserve">ersichtlich sein, dass es sich um eine Applikation der </w:t>
-      </w:r>
-      <w:r>
-        <w:t xml:space="preserve">Zühlke Engineering AG handelt. Dies </w:t>
-      </w:r>
-      <w:r>
-        <w:t>wird</w:t>
-      </w:r>
-      <w:r>
-        <w:t xml:space="preserve"> durch das Übernehmen des Corporate Designs sichergestellt.</w:t>
-      </w:r>
-      <w:r>
-        <w:br/>
-        <w:t>Durch eine Fernwirkung, beispielsweise durch einen Bildschirmschoner oder Demomodus, soll der Nutzer auf die Applikation aufmerksam gemacht und angelockt werden.</w:t>
-      </w:r>
-      <w:r>
-        <w:t xml:space="preserve"> Eine Nahwirkung wird durch verschiedene Animationen</w:t>
-      </w:r>
-      <w:r>
-        <w:t xml:space="preserve"> bei </w:t>
-      </w:r>
-      <w:r>
-        <w:t>der Bedienung</w:t>
-      </w:r>
-      <w:r>
-        <w:t xml:space="preserve"> gewährleistet</w:t>
-      </w:r>
-      <w:r>
-        <w:t>. Diese sollen auf den Nutzer ansprechend wirken und ihn dadurch dazu verführen, sich mit der Anwendung auseinanderzusetzen.</w:t>
-      </w:r>
-      <w:r>
-        <w:t xml:space="preserve"> </w:t>
-      </w:r>
-      <w:r>
-        <w:t>Gerade bei kurzer Nutzung ist der erste Eindruck entscheidend.</w:t>
-      </w:r>
-    </w:p>
-    <w:p>
-      <w:r>
-        <w:lastRenderedPageBreak/>
-        <w:t>Das Visuelle Design wurde von Zühlke validiert und akzeptiert.</w:t>
-      </w:r>
-    </w:p>
-    <w:p>
-      <w:pPr>
-        <w:pStyle w:val="Heading2"/>
-      </w:pPr>
-      <w:bookmarkStart w:id="24" w:name="_Toc311478171"/>
-      <w:r>
-        <w:t>Effizienz</w:t>
-      </w:r>
-      <w:bookmarkEnd w:id="24"/>
-    </w:p>
-    <w:p>
-      <w:pPr>
-        <w:pStyle w:val="Heading3"/>
-      </w:pPr>
-      <w:bookmarkStart w:id="25" w:name="_Toc311478172"/>
-      <w:r>
-        <w:t>Zeitverhalten</w:t>
-      </w:r>
-      <w:bookmarkEnd w:id="25"/>
     </w:p>
     <w:p>
       <w:pPr>
@@ -6471,23 +6708,23 @@
       <w:r>
         <w:t>.</w:t>
       </w:r>
-      <w:bookmarkStart w:id="26" w:name="_Ref307414958"/>
-      <w:bookmarkStart w:id="27" w:name="_Ref307414961"/>
+      <w:bookmarkStart w:id="20" w:name="_Ref307414958"/>
+      <w:bookmarkStart w:id="21" w:name="_Ref307414961"/>
     </w:p>
     <w:p>
       <w:pPr>
         <w:pStyle w:val="Heading2"/>
       </w:pPr>
-      <w:bookmarkStart w:id="28" w:name="_Toc311478173"/>
+      <w:bookmarkStart w:id="22" w:name="_Toc311821281"/>
       <w:r>
         <w:t>Änderbarkeit</w:t>
       </w:r>
-      <w:bookmarkEnd w:id="26"/>
-      <w:bookmarkEnd w:id="27"/>
+      <w:bookmarkEnd w:id="20"/>
+      <w:bookmarkEnd w:id="21"/>
       <w:r>
         <w:t xml:space="preserve"> &amp; Wartbarkeit</w:t>
       </w:r>
-      <w:bookmarkEnd w:id="28"/>
+      <w:bookmarkEnd w:id="22"/>
     </w:p>
     <w:p>
       <w:r>
@@ -6499,8 +6736,13 @@
       <w:r>
         <w:t xml:space="preserve"> </w:t>
       </w:r>
-      <w:r>
-        <w:t xml:space="preserve">Zühlke Engineering AG </w:t>
+      <w:proofErr w:type="spellStart"/>
+      <w:r>
+        <w:t>Zühlke</w:t>
+      </w:r>
+      <w:proofErr w:type="spellEnd"/>
+      <w:r>
+        <w:t xml:space="preserve"> Engineering AG </w:t>
       </w:r>
       <w:r>
         <w:t xml:space="preserve">möglichst einfach änderbar sein. </w:t>
@@ -6515,18 +6757,50 @@
         <w:t>au</w:t>
       </w:r>
       <w:r>
-        <w:t xml:space="preserve">f die Codequalität geachtet, wobei ReSharper genutzt wird, um die Qualität zu prüfen (orange Markierungen auf der rechten Seite des Editors). Es sollen im Schnitt maximal </w:t>
+        <w:t xml:space="preserve">f die Codequalität geachtet, wobei </w:t>
+      </w:r>
+      <w:proofErr w:type="spellStart"/>
+      <w:r>
+        <w:t>ReSharper</w:t>
+      </w:r>
+      <w:proofErr w:type="spellEnd"/>
+      <w:r>
+        <w:t xml:space="preserve"> genutzt wird, um die Qualität zu prüfen (orange Markierungen auf der rechten Seite des Editors). Es sollen im Schnitt maximal </w:t>
       </w:r>
       <w:r>
         <w:t>drei</w:t>
       </w:r>
       <w:r>
-        <w:t xml:space="preserve"> solche orangen Markierungen pro C# Datei (.cs) erscheinen.</w:t>
+        <w:t xml:space="preserve"> solche orangen Markierungen pro C# Datei (.</w:t>
+      </w:r>
+      <w:proofErr w:type="spellStart"/>
+      <w:r>
+        <w:t>cs</w:t>
+      </w:r>
+      <w:proofErr w:type="spellEnd"/>
+      <w:r>
+        <w:t>) erscheinen.</w:t>
       </w:r>
     </w:p>
     <w:p>
       <w:r>
-        <w:t>Zusätzlich sollen die Code Metriken beachtet werden. Ziel ist es, einen „Maintainability Index“ [microsoft11.2] von mindestens 50% zu erreichen</w:t>
+        <w:t xml:space="preserve">Zusätzlich sollen die Code </w:t>
+      </w:r>
+      <w:proofErr w:type="spellStart"/>
+      <w:r>
+        <w:t>Metriken</w:t>
+      </w:r>
+      <w:proofErr w:type="spellEnd"/>
+      <w:r>
+        <w:t xml:space="preserve"> beachtet werden. Ziel ist es, einen „</w:t>
+      </w:r>
+      <w:proofErr w:type="spellStart"/>
+      <w:r>
+        <w:t>Maintainability</w:t>
+      </w:r>
+      <w:proofErr w:type="spellEnd"/>
+      <w:r>
+        <w:t xml:space="preserve"> Index“ [microsoft11.2] von mindestens 50% zu erreichen</w:t>
       </w:r>
       <w:r>
         <w:t>, und zwar auf Ebene Projekt</w:t>
@@ -6565,16 +6839,29 @@
       <w:pPr>
         <w:pStyle w:val="Heading1"/>
       </w:pPr>
-      <w:bookmarkStart w:id="29" w:name="_Toc311478174"/>
+      <w:bookmarkStart w:id="23" w:name="_Toc311821282"/>
       <w:r>
         <w:lastRenderedPageBreak/>
-        <w:t>Design Constraints</w:t>
-      </w:r>
-      <w:bookmarkEnd w:id="29"/>
+        <w:t xml:space="preserve">Design </w:t>
+      </w:r>
+      <w:proofErr w:type="spellStart"/>
+      <w:r>
+        <w:t>Constraints</w:t>
+      </w:r>
+      <w:bookmarkEnd w:id="23"/>
+      <w:proofErr w:type="spellEnd"/>
     </w:p>
     <w:p>
       <w:r>
-        <w:t>Vorgegeben ist als Hardware der Surface 2</w:t>
+        <w:t xml:space="preserve">Vorgegeben ist als Hardware der </w:t>
+      </w:r>
+      <w:proofErr w:type="spellStart"/>
+      <w:r>
+        <w:t>Surface</w:t>
+      </w:r>
+      <w:proofErr w:type="spellEnd"/>
+      <w:r>
+        <w:t xml:space="preserve"> 2</w:t>
       </w:r>
       <w:r>
         <w:t>.0</w:t>
@@ -6606,7 +6893,15 @@
     </w:p>
     <w:p>
       <w:r>
-        <w:t xml:space="preserve">Die Zühlke Engineering AG </w:t>
+        <w:t xml:space="preserve">Die </w:t>
+      </w:r>
+      <w:proofErr w:type="spellStart"/>
+      <w:r>
+        <w:t>Zühlke</w:t>
+      </w:r>
+      <w:proofErr w:type="spellEnd"/>
+      <w:r>
+        <w:t xml:space="preserve"> Engineering AG </w:t>
       </w:r>
       <w:r>
         <w:t>wünscht sich, dass möglichst wenig Aufwand für den Unterhalt des</w:t>
@@ -6714,19 +7009,43 @@
       <w:pPr>
         <w:pStyle w:val="Heading1"/>
       </w:pPr>
-      <w:bookmarkStart w:id="30" w:name="_Toc311478175"/>
+      <w:bookmarkStart w:id="24" w:name="_Toc311821283"/>
       <w:r>
         <w:lastRenderedPageBreak/>
-        <w:t>Zugänglichkeit (Accessi</w:t>
-      </w:r>
-      <w:r>
-        <w:t>bility)</w:t>
-      </w:r>
-      <w:bookmarkEnd w:id="30"/>
+        <w:t>Zugänglichkeit (</w:t>
+      </w:r>
+      <w:proofErr w:type="spellStart"/>
+      <w:r>
+        <w:t>Accessi</w:t>
+      </w:r>
+      <w:r>
+        <w:t>bility</w:t>
+      </w:r>
+      <w:proofErr w:type="spellEnd"/>
+      <w:r>
+        <w:t>)</w:t>
+      </w:r>
+      <w:bookmarkEnd w:id="24"/>
     </w:p>
     <w:p>
       <w:r>
-        <w:t xml:space="preserve">Der Surface Tisch ist ein Multitouch Gerät und wird daher </w:t>
+        <w:t xml:space="preserve">Der </w:t>
+      </w:r>
+      <w:proofErr w:type="spellStart"/>
+      <w:r>
+        <w:t>Surface</w:t>
+      </w:r>
+      <w:proofErr w:type="spellEnd"/>
+      <w:r>
+        <w:t xml:space="preserve"> Tisch ist ein </w:t>
+      </w:r>
+      <w:proofErr w:type="spellStart"/>
+      <w:r>
+        <w:t>Multitouch</w:t>
+      </w:r>
+      <w:proofErr w:type="spellEnd"/>
+      <w:r>
+        <w:t xml:space="preserve"> Gerät und wird daher </w:t>
       </w:r>
       <w:r>
         <w:t>mit den Hä</w:t>
@@ -6820,7 +7139,15 @@
         <w:t xml:space="preserve"> und Project Note Layout </w:t>
       </w:r>
       <w:r>
-        <w:t>Farben der Zühlke Engineering AG</w:t>
+        <w:t xml:space="preserve">Farben der </w:t>
+      </w:r>
+      <w:proofErr w:type="spellStart"/>
+      <w:r>
+        <w:t>Zühlke</w:t>
+      </w:r>
+      <w:proofErr w:type="spellEnd"/>
+      <w:r>
+        <w:t xml:space="preserve"> Engineering AG</w:t>
       </w:r>
       <w:r>
         <w:t>).</w:t>
@@ -6836,8 +7163,8 @@
       </w:r>
     </w:p>
     <w:sectPr>
-      <w:headerReference w:type="default" r:id="rId14"/>
-      <w:footerReference w:type="default" r:id="rId15"/>
+      <w:headerReference w:type="default" r:id="rId20"/>
+      <w:footerReference w:type="default" r:id="rId21"/>
       <w:pgSz w:w="11906" w:h="16838"/>
       <w:pgMar w:top="1417" w:right="1417" w:bottom="1134" w:left="1417" w:header="708" w:footer="708" w:gutter="0"/>
       <w:pgNumType w:start="0"/>
@@ -6899,7 +7226,7 @@
       <w:rPr>
         <w:noProof/>
       </w:rPr>
-      <w:t>15. Dezember 2011</w:t>
+      <w:t>16. Dezember 2011</w:t>
     </w:r>
     <w:r>
       <w:fldChar w:fldCharType="end"/>
@@ -6937,7 +7264,7 @@
         <w:noProof/>
         <w:lang w:val="de-DE"/>
       </w:rPr>
-      <w:t>3</w:t>
+      <w:t>1</w:t>
     </w:r>
     <w:r>
       <w:rPr>
@@ -6951,16 +7278,31 @@
       </w:rPr>
       <w:t xml:space="preserve"> von </w:t>
     </w:r>
-    <w:fldSimple w:instr="NUMPAGES  \* Arabic  \* MERGEFORMAT">
-      <w:r>
-        <w:rPr>
-          <w:b/>
-          <w:noProof/>
-          <w:lang w:val="de-DE"/>
-        </w:rPr>
-        <w:t>11</w:t>
-      </w:r>
-    </w:fldSimple>
+    <w:r>
+      <w:fldChar w:fldCharType="begin"/>
+    </w:r>
+    <w:r>
+      <w:instrText>NUMPAGES  \* Arabic  \* MERGEFORMAT</w:instrText>
+    </w:r>
+    <w:r>
+      <w:fldChar w:fldCharType="separate"/>
+    </w:r>
+    <w:r>
+      <w:rPr>
+        <w:b/>
+        <w:noProof/>
+        <w:lang w:val="de-DE"/>
+      </w:rPr>
+      <w:t>10</w:t>
+    </w:r>
+    <w:r>
+      <w:rPr>
+        <w:b/>
+        <w:noProof/>
+        <w:lang w:val="de-DE"/>
+      </w:rPr>
+      <w:fldChar w:fldCharType="end"/>
+    </w:r>
   </w:p>
 </w:ftr>
 </file>
@@ -7259,6 +7601,155 @@
     </w:lvl>
   </w:abstractNum>
   <w:abstractNum w:abstractNumId="2">
+    <w:nsid w:val="39D90980"/>
+    <w:multiLevelType w:val="multilevel"/>
+    <w:tmpl w:val="854AF11A"/>
+    <w:lvl w:ilvl="0">
+      <w:start w:val="1"/>
+      <w:numFmt w:val="bullet"/>
+      <w:lvlText w:val=""/>
+      <w:lvlJc w:val="left"/>
+      <w:pPr>
+        <w:tabs>
+          <w:tab w:val="num" w:pos="720"/>
+        </w:tabs>
+        <w:ind w:left="720" w:hanging="360"/>
+      </w:pPr>
+      <w:rPr>
+        <w:rFonts w:ascii="Symbol" w:hAnsi="Symbol" w:hint="default"/>
+        <w:sz w:val="20"/>
+      </w:rPr>
+    </w:lvl>
+    <w:lvl w:ilvl="1">
+      <w:start w:val="1"/>
+      <w:numFmt w:val="bullet"/>
+      <w:lvlText w:val="o"/>
+      <w:lvlJc w:val="left"/>
+      <w:pPr>
+        <w:tabs>
+          <w:tab w:val="num" w:pos="1440"/>
+        </w:tabs>
+        <w:ind w:left="1440" w:hanging="360"/>
+      </w:pPr>
+      <w:rPr>
+        <w:rFonts w:ascii="Courier New" w:hAnsi="Courier New" w:hint="default"/>
+        <w:sz w:val="20"/>
+      </w:rPr>
+    </w:lvl>
+    <w:lvl w:ilvl="2" w:tentative="1">
+      <w:start w:val="1"/>
+      <w:numFmt w:val="bullet"/>
+      <w:lvlText w:val=""/>
+      <w:lvlJc w:val="left"/>
+      <w:pPr>
+        <w:tabs>
+          <w:tab w:val="num" w:pos="2160"/>
+        </w:tabs>
+        <w:ind w:left="2160" w:hanging="360"/>
+      </w:pPr>
+      <w:rPr>
+        <w:rFonts w:ascii="Wingdings" w:hAnsi="Wingdings" w:hint="default"/>
+        <w:sz w:val="20"/>
+      </w:rPr>
+    </w:lvl>
+    <w:lvl w:ilvl="3" w:tentative="1">
+      <w:start w:val="1"/>
+      <w:numFmt w:val="bullet"/>
+      <w:lvlText w:val=""/>
+      <w:lvlJc w:val="left"/>
+      <w:pPr>
+        <w:tabs>
+          <w:tab w:val="num" w:pos="2880"/>
+        </w:tabs>
+        <w:ind w:left="2880" w:hanging="360"/>
+      </w:pPr>
+      <w:rPr>
+        <w:rFonts w:ascii="Wingdings" w:hAnsi="Wingdings" w:hint="default"/>
+        <w:sz w:val="20"/>
+      </w:rPr>
+    </w:lvl>
+    <w:lvl w:ilvl="4" w:tentative="1">
+      <w:start w:val="1"/>
+      <w:numFmt w:val="bullet"/>
+      <w:lvlText w:val=""/>
+      <w:lvlJc w:val="left"/>
+      <w:pPr>
+        <w:tabs>
+          <w:tab w:val="num" w:pos="3600"/>
+        </w:tabs>
+        <w:ind w:left="3600" w:hanging="360"/>
+      </w:pPr>
+      <w:rPr>
+        <w:rFonts w:ascii="Wingdings" w:hAnsi="Wingdings" w:hint="default"/>
+        <w:sz w:val="20"/>
+      </w:rPr>
+    </w:lvl>
+    <w:lvl w:ilvl="5" w:tentative="1">
+      <w:start w:val="1"/>
+      <w:numFmt w:val="bullet"/>
+      <w:lvlText w:val=""/>
+      <w:lvlJc w:val="left"/>
+      <w:pPr>
+        <w:tabs>
+          <w:tab w:val="num" w:pos="4320"/>
+        </w:tabs>
+        <w:ind w:left="4320" w:hanging="360"/>
+      </w:pPr>
+      <w:rPr>
+        <w:rFonts w:ascii="Wingdings" w:hAnsi="Wingdings" w:hint="default"/>
+        <w:sz w:val="20"/>
+      </w:rPr>
+    </w:lvl>
+    <w:lvl w:ilvl="6" w:tentative="1">
+      <w:start w:val="1"/>
+      <w:numFmt w:val="bullet"/>
+      <w:lvlText w:val=""/>
+      <w:lvlJc w:val="left"/>
+      <w:pPr>
+        <w:tabs>
+          <w:tab w:val="num" w:pos="5040"/>
+        </w:tabs>
+        <w:ind w:left="5040" w:hanging="360"/>
+      </w:pPr>
+      <w:rPr>
+        <w:rFonts w:ascii="Wingdings" w:hAnsi="Wingdings" w:hint="default"/>
+        <w:sz w:val="20"/>
+      </w:rPr>
+    </w:lvl>
+    <w:lvl w:ilvl="7" w:tentative="1">
+      <w:start w:val="1"/>
+      <w:numFmt w:val="bullet"/>
+      <w:lvlText w:val=""/>
+      <w:lvlJc w:val="left"/>
+      <w:pPr>
+        <w:tabs>
+          <w:tab w:val="num" w:pos="5760"/>
+        </w:tabs>
+        <w:ind w:left="5760" w:hanging="360"/>
+      </w:pPr>
+      <w:rPr>
+        <w:rFonts w:ascii="Wingdings" w:hAnsi="Wingdings" w:hint="default"/>
+        <w:sz w:val="20"/>
+      </w:rPr>
+    </w:lvl>
+    <w:lvl w:ilvl="8" w:tentative="1">
+      <w:start w:val="1"/>
+      <w:numFmt w:val="bullet"/>
+      <w:lvlText w:val=""/>
+      <w:lvlJc w:val="left"/>
+      <w:pPr>
+        <w:tabs>
+          <w:tab w:val="num" w:pos="6480"/>
+        </w:tabs>
+        <w:ind w:left="6480" w:hanging="360"/>
+      </w:pPr>
+      <w:rPr>
+        <w:rFonts w:ascii="Wingdings" w:hAnsi="Wingdings" w:hint="default"/>
+        <w:sz w:val="20"/>
+      </w:rPr>
+    </w:lvl>
+  </w:abstractNum>
+  <w:abstractNum w:abstractNumId="3">
     <w:nsid w:val="45C66E52"/>
     <w:multiLevelType w:val="multilevel"/>
     <w:tmpl w:val="08070025"/>
@@ -7353,7 +7844,7 @@
       </w:pPr>
     </w:lvl>
   </w:abstractNum>
-  <w:abstractNum w:abstractNumId="3">
+  <w:abstractNum w:abstractNumId="4">
     <w:nsid w:val="52195979"/>
     <w:multiLevelType w:val="multilevel"/>
     <w:tmpl w:val="854AF11A"/>
@@ -7502,7 +7993,7 @@
       </w:rPr>
     </w:lvl>
   </w:abstractNum>
-  <w:abstractNum w:abstractNumId="4">
+  <w:abstractNum w:abstractNumId="5">
     <w:nsid w:val="6BC0634B"/>
     <w:multiLevelType w:val="multilevel"/>
     <w:tmpl w:val="0807001F"/>
@@ -7595,13 +8086,16 @@
     <w:abstractNumId w:val="0"/>
   </w:num>
   <w:num w:numId="3">
+    <w:abstractNumId w:val="5"/>
+  </w:num>
+  <w:num w:numId="4">
+    <w:abstractNumId w:val="3"/>
+  </w:num>
+  <w:num w:numId="5">
     <w:abstractNumId w:val="4"/>
   </w:num>
-  <w:num w:numId="4">
+  <w:num w:numId="6">
     <w:abstractNumId w:val="2"/>
-  </w:num>
-  <w:num w:numId="5">
-    <w:abstractNumId w:val="3"/>
   </w:num>
 </w:numbering>
 </file>
@@ -8024,7 +8518,6 @@
   <w:style w:type="character" w:default="1" w:styleId="DefaultParagraphFont">
     <w:name w:val="Default Paragraph Font"/>
     <w:uiPriority w:val="1"/>
-    <w:semiHidden/>
     <w:unhideWhenUsed/>
   </w:style>
   <w:style w:type="table" w:default="1" w:styleId="TableNormal">
@@ -9065,6 +9558,18 @@
     <w:pPr>
       <w:spacing w:after="0"/>
     </w:pPr>
+  </w:style>
+  <w:style w:type="character" w:styleId="FollowedHyperlink">
+    <w:name w:val="FollowedHyperlink"/>
+    <w:basedOn w:val="DefaultParagraphFont"/>
+    <w:uiPriority w:val="99"/>
+    <w:semiHidden/>
+    <w:unhideWhenUsed/>
+    <w:rsid w:val="00D00151"/>
+    <w:rPr>
+      <w:color w:val="800080" w:themeColor="followedHyperlink"/>
+      <w:u w:val="single"/>
+    </w:rPr>
   </w:style>
 </w:styles>
 </file>
@@ -9487,7 +9992,6 @@
   <w:style w:type="character" w:default="1" w:styleId="DefaultParagraphFont">
     <w:name w:val="Default Paragraph Font"/>
     <w:uiPriority w:val="1"/>
-    <w:semiHidden/>
     <w:unhideWhenUsed/>
   </w:style>
   <w:style w:type="table" w:default="1" w:styleId="TableNormal">
@@ -10528,6 +11032,18 @@
     <w:pPr>
       <w:spacing w:after="0"/>
     </w:pPr>
+  </w:style>
+  <w:style w:type="character" w:styleId="FollowedHyperlink">
+    <w:name w:val="FollowedHyperlink"/>
+    <w:basedOn w:val="DefaultParagraphFont"/>
+    <w:uiPriority w:val="99"/>
+    <w:semiHidden/>
+    <w:unhideWhenUsed/>
+    <w:rsid w:val="00D00151"/>
+    <w:rPr>
+      <w:color w:val="800080" w:themeColor="followedHyperlink"/>
+      <w:u w:val="single"/>
+    </w:rPr>
   </w:style>
 </w:styles>
 </file>
@@ -10822,7 +11338,7 @@
 </file>
 
 <file path=customXml/itemProps1.xml><?xml version="1.0" encoding="utf-8"?>
-<ds:datastoreItem xmlns:ds="http://schemas.openxmlformats.org/officeDocument/2006/customXml" ds:itemID="{85AAA1C0-32D5-4355-9576-08DD31D429AF}">
+<ds:datastoreItem xmlns:ds="http://schemas.openxmlformats.org/officeDocument/2006/customXml" ds:itemID="{F8FEE63F-F3B0-42E3-A83A-D4A62D415B8F}">
   <ds:schemaRefs>
     <ds:schemaRef ds:uri="http://schemas.openxmlformats.org/officeDocument/2006/bibliography"/>
   </ds:schemaRefs>

</xml_diff>

<commit_message>
refs #641 User Stories, Anforderungsdokument
</commit_message>
<xml_diff>
--- a/doc/03_Technischer_Bericht_Teil_2/02_Anforderungen/Anforderungen.docx
+++ b/doc/03_Technischer_Bericht_Teil_2/02_Anforderungen/Anforderungen.docx
@@ -72,19 +72,11 @@
                   </w:rPr>
                   <w:t xml:space="preserve"> </w:t>
                 </w:r>
-                <w:proofErr w:type="spellStart"/>
                 <w:r>
                   <w:rPr>
                     <w:color w:val="4F4F59"/>
                   </w:rPr>
-                  <w:t>Treichler</w:t>
-                </w:r>
-                <w:proofErr w:type="spellEnd"/>
-                <w:r>
-                  <w:rPr>
-                    <w:color w:val="4F4F59"/>
-                  </w:rPr>
-                  <w:t xml:space="preserve"> Delia</w:t>
+                  <w:t>Treichler Delia</w:t>
                 </w:r>
               </w:p>
               <w:p>
@@ -117,7 +109,7 @@
                     <w:noProof/>
                     <w:color w:val="4F4F59"/>
                   </w:rPr>
-                  <w:t>19. Dezember 2011</w:t>
+                  <w:t>21. Dezember 2011</w:t>
                 </w:r>
                 <w:r>
                   <w:rPr>
@@ -532,11 +524,9 @@
             <w:tcW w:w="2303" w:type="dxa"/>
           </w:tcPr>
           <w:p>
-            <w:proofErr w:type="spellStart"/>
             <w:r>
               <w:t>cheidt</w:t>
             </w:r>
-            <w:proofErr w:type="spellEnd"/>
           </w:p>
         </w:tc>
       </w:tr>
@@ -587,11 +577,9 @@
             <w:tcW w:w="2303" w:type="dxa"/>
           </w:tcPr>
           <w:p>
-            <w:proofErr w:type="spellStart"/>
             <w:r>
               <w:t>dtreichl</w:t>
             </w:r>
-            <w:proofErr w:type="spellEnd"/>
           </w:p>
         </w:tc>
       </w:tr>
@@ -642,14 +630,12 @@
             <w:tcW w:w="2303" w:type="dxa"/>
           </w:tcPr>
           <w:p>
-            <w:proofErr w:type="spellStart"/>
             <w:r>
               <w:t>d</w:t>
             </w:r>
             <w:r>
               <w:t>treichl</w:t>
             </w:r>
-            <w:proofErr w:type="spellEnd"/>
           </w:p>
         </w:tc>
       </w:tr>
@@ -692,11 +678,9 @@
             <w:tcW w:w="2303" w:type="dxa"/>
           </w:tcPr>
           <w:p>
-            <w:proofErr w:type="spellStart"/>
             <w:r>
               <w:t>lelmer</w:t>
             </w:r>
-            <w:proofErr w:type="spellEnd"/>
           </w:p>
         </w:tc>
       </w:tr>
@@ -739,11 +723,9 @@
             <w:tcW w:w="2303" w:type="dxa"/>
           </w:tcPr>
           <w:p>
-            <w:proofErr w:type="spellStart"/>
             <w:r>
               <w:t>dtreichl</w:t>
             </w:r>
-            <w:proofErr w:type="spellEnd"/>
           </w:p>
         </w:tc>
       </w:tr>
@@ -789,11 +771,9 @@
             <w:tcW w:w="2303" w:type="dxa"/>
           </w:tcPr>
           <w:p>
-            <w:proofErr w:type="spellStart"/>
             <w:r>
               <w:t>dtreichl</w:t>
             </w:r>
-            <w:proofErr w:type="spellEnd"/>
           </w:p>
         </w:tc>
       </w:tr>
@@ -836,14 +816,12 @@
             <w:tcW w:w="2303" w:type="dxa"/>
           </w:tcPr>
           <w:p>
-            <w:proofErr w:type="spellStart"/>
             <w:r>
               <w:t>l</w:t>
             </w:r>
             <w:r>
               <w:t>elmer</w:t>
             </w:r>
-            <w:proofErr w:type="spellEnd"/>
           </w:p>
         </w:tc>
       </w:tr>
@@ -877,15 +855,7 @@
           </w:tcPr>
           <w:p>
             <w:r>
-              <w:t xml:space="preserve">Kapitel </w:t>
-            </w:r>
-            <w:proofErr w:type="spellStart"/>
-            <w:r>
-              <w:t>Grundsätzl</w:t>
-            </w:r>
-            <w:proofErr w:type="spellEnd"/>
-            <w:r>
-              <w:t xml:space="preserve">. Angaben und kleine Korrekturen </w:t>
+              <w:t xml:space="preserve">Kapitel Grundsätzl. Angaben und kleine Korrekturen </w:t>
             </w:r>
           </w:p>
         </w:tc>
@@ -894,14 +864,12 @@
             <w:tcW w:w="2303" w:type="dxa"/>
           </w:tcPr>
           <w:p>
-            <w:proofErr w:type="spellStart"/>
             <w:r>
               <w:t>d</w:t>
             </w:r>
             <w:r>
               <w:t>treichl</w:t>
             </w:r>
-            <w:proofErr w:type="spellEnd"/>
           </w:p>
         </w:tc>
       </w:tr>
@@ -944,11 +912,9 @@
             <w:tcW w:w="2303" w:type="dxa"/>
           </w:tcPr>
           <w:p>
-            <w:proofErr w:type="spellStart"/>
             <w:r>
               <w:t>lelmer</w:t>
             </w:r>
-            <w:proofErr w:type="spellEnd"/>
           </w:p>
         </w:tc>
       </w:tr>
@@ -2911,37 +2877,27 @@
       </w:pPr>
       <w:r>
         <w:rPr>
-          <w:lang w:val="en-US"/>
+          <w:lang w:val="fr-CH"/>
         </w:rPr>
         <w:t xml:space="preserve">SVN </w:t>
       </w:r>
-      <w:r>
-        <w:rPr>
-          <w:lang w:val="en-US"/>
-        </w:rPr>
-        <w:t>Client</w:t>
-      </w:r>
-      <w:r>
-        <w:rPr>
-          <w:lang w:val="en-US"/>
-        </w:rPr>
-        <w:t xml:space="preserve"> (</w:t>
-      </w:r>
-      <w:bookmarkStart w:id="5" w:name="_GoBack"/>
-      <w:bookmarkEnd w:id="5"/>
-      <w:proofErr w:type="spellStart"/>
       <w:r>
         <w:rPr>
           <w:lang w:val="fr-CH"/>
         </w:rPr>
-        <w:t>Tortoise</w:t>
-      </w:r>
-      <w:proofErr w:type="spellEnd"/>
+        <w:t>Client</w:t>
+      </w:r>
       <w:r>
         <w:rPr>
           <w:lang w:val="fr-CH"/>
         </w:rPr>
-        <w:t xml:space="preserve"> SVN, </w:t>
+        <w:t xml:space="preserve"> (</w:t>
+      </w:r>
+      <w:r>
+        <w:rPr>
+          <w:lang w:val="fr-CH"/>
+        </w:rPr>
+        <w:t xml:space="preserve">Tortoise SVN, </w:t>
       </w:r>
       <w:hyperlink r:id="rId10" w:history="1">
         <w:r>
@@ -2998,16 +2954,8 @@
         <w:rPr>
           <w:lang w:val="en-US"/>
         </w:rPr>
-        <w:t xml:space="preserve">4.0.30319 </w:t>
-      </w:r>
-      <w:proofErr w:type="spellStart"/>
-      <w:r>
-        <w:rPr>
-          <w:lang w:val="en-US"/>
-        </w:rPr>
-        <w:t>RTMRel</w:t>
-      </w:r>
-      <w:proofErr w:type="spellEnd"/>
+        <w:t>4.0.30319 RTMRel</w:t>
+      </w:r>
       <w:r>
         <w:rPr>
           <w:lang w:val="en-US"/>
@@ -3093,41 +3041,13 @@
         <w:rPr>
           <w:lang w:val="en-US"/>
         </w:rPr>
-        <w:t xml:space="preserve">10.0.30319.1 </w:t>
-      </w:r>
-      <w:proofErr w:type="spellStart"/>
+        <w:t>10.0.30319.1 RTMRel)</w:t>
+      </w:r>
       <w:r>
         <w:rPr>
           <w:lang w:val="en-US"/>
         </w:rPr>
-        <w:t>RTMRel</w:t>
-      </w:r>
-      <w:proofErr w:type="spellEnd"/>
-      <w:r>
-        <w:rPr>
-          <w:lang w:val="en-US"/>
-        </w:rPr>
-        <w:t>)</w:t>
-      </w:r>
-      <w:r>
-        <w:rPr>
-          <w:lang w:val="en-US"/>
-        </w:rPr>
-        <w:t xml:space="preserve"> </w:t>
-      </w:r>
-      <w:proofErr w:type="spellStart"/>
-      <w:r>
-        <w:rPr>
-          <w:lang w:val="en-US"/>
-        </w:rPr>
-        <w:t>mit</w:t>
-      </w:r>
-      <w:proofErr w:type="spellEnd"/>
-      <w:r>
-        <w:rPr>
-          <w:lang w:val="en-US"/>
-        </w:rPr>
-        <w:t xml:space="preserve"> </w:t>
+        <w:t xml:space="preserve"> mit </w:t>
       </w:r>
       <w:r>
         <w:rPr>
@@ -3144,22 +3064,15 @@
         </w:numPr>
         <w:spacing w:before="100" w:beforeAutospacing="1" w:after="100" w:afterAutospacing="1"/>
       </w:pPr>
-      <w:proofErr w:type="spellStart"/>
       <w:r>
         <w:t>ReSharper</w:t>
       </w:r>
-      <w:proofErr w:type="spellEnd"/>
       <w:r>
         <w:t xml:space="preserve"> 6.0</w:t>
       </w:r>
       <w:r>
-        <w:t xml:space="preserve"> und </w:t>
-      </w:r>
-      <w:proofErr w:type="spellStart"/>
-      <w:r>
-        <w:t>dotCover</w:t>
-      </w:r>
-      <w:proofErr w:type="spellEnd"/>
+        <w:t xml:space="preserve"> und dotCover</w:t>
+      </w:r>
       <w:r>
         <w:t xml:space="preserve"> 1.1.1</w:t>
       </w:r>
@@ -3191,11 +3104,9 @@
           <w:u w:val="none"/>
         </w:rPr>
       </w:pPr>
-      <w:proofErr w:type="spellStart"/>
       <w:r>
         <w:t>GhostDoc</w:t>
       </w:r>
-      <w:proofErr w:type="spellEnd"/>
       <w:r>
         <w:t xml:space="preserve"> 3.0</w:t>
       </w:r>
@@ -3225,19 +3136,11 @@
           <w:lang w:val="en-US"/>
         </w:rPr>
       </w:pPr>
-      <w:proofErr w:type="spellStart"/>
       <w:r>
         <w:rPr>
           <w:lang w:val="en-US"/>
         </w:rPr>
-        <w:t>NDepend</w:t>
-      </w:r>
-      <w:proofErr w:type="spellEnd"/>
-      <w:r>
-        <w:rPr>
-          <w:lang w:val="en-US"/>
-        </w:rPr>
-        <w:t xml:space="preserve"> Trial (</w:t>
+        <w:t>NDepend Trial (</w:t>
       </w:r>
       <w:r>
         <w:rPr>
@@ -3442,14 +3345,12 @@
         </w:numPr>
         <w:spacing w:before="100" w:beforeAutospacing="1" w:after="100" w:afterAutospacing="1"/>
       </w:pPr>
-      <w:proofErr w:type="spellStart"/>
       <w:r>
         <w:rPr>
           <w:lang w:val="en-US"/>
         </w:rPr>
         <w:t>Redmine</w:t>
       </w:r>
-      <w:proofErr w:type="spellEnd"/>
       <w:r>
         <w:rPr>
           <w:lang w:val="en-US"/>
@@ -3497,40 +3398,55 @@
       <w:pPr>
         <w:pStyle w:val="Heading1"/>
       </w:pPr>
-      <w:bookmarkStart w:id="6" w:name="_Toc311821269"/>
+      <w:bookmarkStart w:id="5" w:name="_Toc311821269"/>
       <w:r>
         <w:lastRenderedPageBreak/>
         <w:t>Funktionale Anforderungen</w:t>
       </w:r>
-      <w:bookmarkEnd w:id="6"/>
+      <w:bookmarkEnd w:id="5"/>
     </w:p>
     <w:p>
       <w:r>
-        <w:t xml:space="preserve">Um die funktionalen Anforderungen möglichst effizient und trotzdem exakt zu definieren, wurden User Stories als Teil von </w:t>
-      </w:r>
-      <w:proofErr w:type="spellStart"/>
-      <w:r>
-        <w:t>Scrum</w:t>
-      </w:r>
-      <w:proofErr w:type="spellEnd"/>
-      <w:r>
-        <w:t xml:space="preserve"> verwendet. Nachfolgend sind die User Stories nach Sprint gruppiert; nicht umgesetzte User Stories sind im </w:t>
-      </w:r>
-      <w:proofErr w:type="spellStart"/>
-      <w:r>
-        <w:t>Backlog</w:t>
-      </w:r>
-      <w:proofErr w:type="spellEnd"/>
-      <w:r>
-        <w:t xml:space="preserve"> aufgelistet. Weitere Details sind dem </w:t>
-      </w:r>
-      <w:proofErr w:type="spellStart"/>
-      <w:r>
-        <w:t>Todo</w:t>
-      </w:r>
-      <w:proofErr w:type="spellEnd"/>
-      <w:r>
-        <w:t>: Excel Dokument „</w:t>
+        <w:t>Um die funktionalen Anforderungen möglichst effizient und trotzdem exakt zu definieren, wurden User Stories als Teil von Scrum verwendet. Nachfolgend sind die User</w:t>
+      </w:r>
+      <w:r>
+        <w:t xml:space="preserve"> Stories nach Sprint grup</w:t>
+      </w:r>
+      <w:r>
+        <w:t>piert</w:t>
+      </w:r>
+      <w:r>
+        <w:t>.</w:t>
+      </w:r>
+      <w:r>
+        <w:t xml:space="preserve"> Die </w:t>
+      </w:r>
+      <w:r>
+        <w:t xml:space="preserve">User Stories sind mit dem jeweiligen Sprint, in welchem sie umgesetzt wurden, gekennzeichnet. </w:t>
+      </w:r>
+      <w:r>
+        <w:t xml:space="preserve">Nicht umgesetzte User Stories sind mit „U“ </w:t>
+      </w:r>
+      <w:r>
+        <w:t>markiert</w:t>
+      </w:r>
+      <w:r>
+        <w:t>.</w:t>
+      </w:r>
+      <w:r>
+        <w:t xml:space="preserve"> Solche, die durch die fehlende Hardware nicht umgesetzt werden konn</w:t>
+      </w:r>
+      <w:r>
+        <w:t>t</w:t>
+      </w:r>
+      <w:r>
+        <w:t>en mit „F"</w:t>
+      </w:r>
+      <w:r>
+        <w:t>.</w:t>
+      </w:r>
+      <w:r>
+        <w:t xml:space="preserve"> Weitere Details sind dem Todo: Excel Dokument „</w:t>
       </w:r>
       <w:r>
         <w:t>User Stories Project Flip 2.0 Zühlke.xls</w:t>
@@ -3556,17 +3472,8 @@
           <w:sz w:val="18"/>
           <w:szCs w:val="18"/>
         </w:rPr>
-        <w:t xml:space="preserve">Legende: F -&gt; Future, U -&gt; </w:t>
-      </w:r>
-      <w:proofErr w:type="spellStart"/>
-      <w:r>
-        <w:rPr>
-          <w:sz w:val="18"/>
-          <w:szCs w:val="18"/>
-        </w:rPr>
-        <w:t>Unplanned</w:t>
-      </w:r>
-      <w:proofErr w:type="spellEnd"/>
+        <w:t>Legende: F -&gt; Future, U -&gt; Unplanned</w:t>
+      </w:r>
     </w:p>
     <w:tbl>
       <w:tblPr>
@@ -3611,18 +3518,6 @@
             <w:r>
               <w:t>User Story</w:t>
             </w:r>
-            <w:r>
-              <w:br/>
-              <w:t xml:space="preserve">Als </w:t>
-            </w:r>
-            <w:proofErr w:type="spellStart"/>
-            <w:r>
-              <w:t>Surface</w:t>
-            </w:r>
-            <w:proofErr w:type="spellEnd"/>
-            <w:r>
-              <w:t xml:space="preserve"> Benutzer möchte ich...</w:t>
-            </w:r>
           </w:p>
         </w:tc>
         <w:tc>
@@ -3635,24 +3530,11 @@
               <w:cnfStyle w:val="100000000000" w:firstRow="1" w:lastRow="0" w:firstColumn="0" w:lastColumn="0" w:oddVBand="0" w:evenVBand="0" w:oddHBand="0" w:evenHBand="0" w:firstRowFirstColumn="0" w:firstRowLastColumn="0" w:lastRowFirstColumn="0" w:lastRowLastColumn="0"/>
             </w:pPr>
             <w:r>
-              <w:t xml:space="preserve">Definition </w:t>
-            </w:r>
-            <w:proofErr w:type="spellStart"/>
-            <w:r>
-              <w:t>of</w:t>
-            </w:r>
-            <w:proofErr w:type="spellEnd"/>
-            <w:r>
-              <w:t xml:space="preserve"> </w:t>
-            </w:r>
-            <w:proofErr w:type="spellStart"/>
-            <w:r>
-              <w:t>D</w:t>
+              <w:t>Definition of D</w:t>
             </w:r>
             <w:r>
               <w:t>one</w:t>
             </w:r>
-            <w:proofErr w:type="spellEnd"/>
           </w:p>
         </w:tc>
         <w:tc>
@@ -3666,7 +3548,13 @@
               <w:cnfStyle w:val="100000000000" w:firstRow="1" w:lastRow="0" w:firstColumn="0" w:lastColumn="0" w:oddVBand="0" w:evenVBand="0" w:oddHBand="0" w:evenHBand="0" w:firstRowFirstColumn="0" w:firstRowLastColumn="0" w:lastRowFirstColumn="0" w:lastRowLastColumn="0"/>
             </w:pPr>
             <w:r>
-              <w:t>Sprint</w:t>
+              <w:t>S</w:t>
+            </w:r>
+            <w:r>
+              <w:t>p</w:t>
+            </w:r>
+            <w:r>
+              <w:t>rint</w:t>
             </w:r>
           </w:p>
         </w:tc>
@@ -3698,6 +3586,12 @@
               <w:cnfStyle w:val="000000100000" w:firstRow="0" w:lastRow="0" w:firstColumn="0" w:lastColumn="0" w:oddVBand="0" w:evenVBand="0" w:oddHBand="1" w:evenHBand="0" w:firstRowFirstColumn="0" w:firstRowLastColumn="0" w:lastRowFirstColumn="0" w:lastRowLastColumn="0"/>
             </w:pPr>
             <w:r>
+              <w:t>Al</w:t>
+            </w:r>
+            <w:r>
+              <w:t xml:space="preserve">s Surface Benutzer möchte ich </w:t>
+            </w:r>
+            <w:r>
               <w:t>die PN in einer Übersicht anzeigen lassen, damit ich mir einen Überblick über die verschiedenen PN verschaffen kann.</w:t>
             </w:r>
           </w:p>
@@ -3759,6 +3653,15 @@
               <w:cnfStyle w:val="000000010000" w:firstRow="0" w:lastRow="0" w:firstColumn="0" w:lastColumn="0" w:oddVBand="0" w:evenVBand="0" w:oddHBand="0" w:evenHBand="1" w:firstRowFirstColumn="0" w:firstRowLastColumn="0" w:lastRowFirstColumn="0" w:lastRowLastColumn="0"/>
             </w:pPr>
             <w:r>
+              <w:t>Al</w:t>
+            </w:r>
+            <w:r>
+              <w:t>s Surface Benutzer möchte ich</w:t>
+            </w:r>
+            <w:r>
+              <w:t xml:space="preserve"> </w:t>
+            </w:r>
+            <w:r>
               <w:t>eine Detailansicht der PN sehen, damit ich die einzelnen PN lesen kann und genauere Infos erhalte.</w:t>
             </w:r>
           </w:p>
@@ -3820,6 +3723,9 @@
               <w:cnfStyle w:val="000000100000" w:firstRow="0" w:lastRow="0" w:firstColumn="0" w:lastColumn="0" w:oddVBand="0" w:evenVBand="0" w:oddHBand="1" w:evenHBand="0" w:firstRowFirstColumn="0" w:firstRowLastColumn="0" w:lastRowFirstColumn="0" w:lastRowLastColumn="0"/>
             </w:pPr>
             <w:r>
+              <w:t xml:space="preserve">Als Surface Benutzer möchte ich </w:t>
+            </w:r>
+            <w:r>
               <w:t>von der Übersicht über alle PN in eine Einzelansicht wechseln, damit ich die einzelnen PN lesen kann und genauere Infos erhalte.</w:t>
             </w:r>
           </w:p>
@@ -3881,6 +3787,9 @@
               <w:cnfStyle w:val="000000010000" w:firstRow="0" w:lastRow="0" w:firstColumn="0" w:lastColumn="0" w:oddVBand="0" w:evenVBand="0" w:oddHBand="0" w:evenHBand="1" w:firstRowFirstColumn="0" w:firstRowLastColumn="0" w:lastRowFirstColumn="0" w:lastRowLastColumn="0"/>
             </w:pPr>
             <w:r>
+              <w:t xml:space="preserve">Als Surface Benutzer möchte ich </w:t>
+            </w:r>
+            <w:r>
               <w:t>von der Detailansicht zur Übersicht navigieren, damit ich mir einen Überblick über die aktuelle Detailansicht verschaffen kann.</w:t>
             </w:r>
           </w:p>
@@ -3942,7 +3851,16 @@
               <w:cnfStyle w:val="000000100000" w:firstRow="0" w:lastRow="0" w:firstColumn="0" w:lastColumn="0" w:oddVBand="0" w:evenVBand="0" w:oddHBand="1" w:evenHBand="0" w:firstRowFirstColumn="0" w:firstRowLastColumn="0" w:lastRowFirstColumn="0" w:lastRowLastColumn="0"/>
             </w:pPr>
             <w:r>
-              <w:t>die PN mithilfe eines Bildes unterscheiden, wenn sie verkleinert sind, um einfacher eine Auswahl zu treffen.</w:t>
+              <w:t xml:space="preserve">Als Surface Benutzer möchte ich </w:t>
+            </w:r>
+            <w:r>
+              <w:t>die PN mithilfe eines Bildes unterscheiden</w:t>
+            </w:r>
+            <w:r>
+              <w:t xml:space="preserve"> können</w:t>
+            </w:r>
+            <w:r>
+              <w:t>, wenn sie verkleinert sind, um einfacher eine Auswahl zu treffen.</w:t>
             </w:r>
           </w:p>
         </w:tc>
@@ -4003,7 +3921,16 @@
               <w:cnfStyle w:val="000000010000" w:firstRow="0" w:lastRow="0" w:firstColumn="0" w:lastColumn="0" w:oddVBand="0" w:evenVBand="0" w:oddHBand="0" w:evenHBand="1" w:firstRowFirstColumn="0" w:firstRowLastColumn="0" w:lastRowFirstColumn="0" w:lastRowLastColumn="0"/>
             </w:pPr>
             <w:r>
-              <w:t>bei der Detailansicht einer PN zur nächsten oder vorherigen PN wechseln, damit ich alle PN nacheinander anschauen kann.</w:t>
+              <w:t xml:space="preserve">Als Surface Benutzer möchte ich </w:t>
+            </w:r>
+            <w:r>
+              <w:t>bei der Detailansicht einer PN zur nächsten oder vorherigen PN wechseln</w:t>
+            </w:r>
+            <w:r>
+              <w:t xml:space="preserve"> können</w:t>
+            </w:r>
+            <w:r>
+              <w:t>, damit ich alle PN nacheinander anschauen kann.</w:t>
             </w:r>
           </w:p>
         </w:tc>
@@ -4070,7 +3997,16 @@
               <w:cnfStyle w:val="000000100000" w:firstRow="0" w:lastRow="0" w:firstColumn="0" w:lastColumn="0" w:oddVBand="0" w:evenVBand="0" w:oddHBand="1" w:evenHBand="0" w:firstRowFirstColumn="0" w:firstRowLastColumn="0" w:lastRowFirstColumn="0" w:lastRowLastColumn="0"/>
             </w:pPr>
             <w:r>
-              <w:t>zu einer PN zusätzliche Begriffe anzeigen, damit ich die PN einem bestimmten Gebiet zuordnen kann.</w:t>
+              <w:t xml:space="preserve">Als Surface Benutzer möchte ich </w:t>
+            </w:r>
+            <w:r>
+              <w:t>zu einer PN zusätzliche Begriffe anzeigen</w:t>
+            </w:r>
+            <w:r>
+              <w:t xml:space="preserve"> können</w:t>
+            </w:r>
+            <w:r>
+              <w:t>, damit ich die PN einem bestimmten Gebiet zuordnen kann.</w:t>
             </w:r>
           </w:p>
         </w:tc>
@@ -4131,23 +4067,10 @@
               <w:cnfStyle w:val="000000010000" w:firstRow="0" w:lastRow="0" w:firstColumn="0" w:lastColumn="0" w:oddVBand="0" w:evenVBand="0" w:oddHBand="0" w:evenHBand="1" w:firstRowFirstColumn="0" w:firstRowLastColumn="0" w:lastRowFirstColumn="0" w:lastRowLastColumn="0"/>
             </w:pPr>
             <w:r>
-              <w:t>bei den Tags statt vielen spezifischen Tags eine kleinere Auswahl von aggregierten Tags sehen, um die Übersicht zu behalten und nicht zu viele Elemente auf dem Bildschirm zu sehen. (</w:t>
-            </w:r>
-            <w:proofErr w:type="spellStart"/>
-            <w:r>
-              <w:t>Bsp</w:t>
-            </w:r>
-            <w:proofErr w:type="spellEnd"/>
-            <w:r>
-              <w:t xml:space="preserve">: Java ME, Java EE, Java </w:t>
-            </w:r>
-            <w:proofErr w:type="spellStart"/>
-            <w:r>
-              <w:t>Beans</w:t>
-            </w:r>
-            <w:proofErr w:type="spellEnd"/>
-            <w:r>
-              <w:t xml:space="preserve"> -&gt; wird aggregiert zu Java)</w:t>
+              <w:t xml:space="preserve">Als Surface Benutzer möchte ich </w:t>
+            </w:r>
+            <w:r>
+              <w:t>bei den Tags statt vielen spezifischen Tags eine kleinere Auswahl von aggregierten Tags sehen, um die Übersicht zu behalten und nicht zu viele Elemente auf dem Bildschirm zu sehen. (Bsp: Java ME, Java EE, Java Beans -&gt; wird aggregiert zu Java)</w:t>
             </w:r>
           </w:p>
         </w:tc>
@@ -4194,6 +4117,7 @@
           </w:tcPr>
           <w:p>
             <w:r>
+              <w:lastRenderedPageBreak/>
               <w:t>Aggregierte Tags anpassbar</w:t>
             </w:r>
           </w:p>
@@ -4208,15 +4132,13 @@
               <w:cnfStyle w:val="000000100000" w:firstRow="0" w:lastRow="0" w:firstColumn="0" w:lastColumn="0" w:oddVBand="0" w:evenVBand="0" w:oddHBand="1" w:evenHBand="0" w:firstRowFirstColumn="0" w:firstRowLastColumn="0" w:lastRowFirstColumn="0" w:lastRowLastColumn="0"/>
             </w:pPr>
             <w:r>
-              <w:t xml:space="preserve">Als </w:t>
-            </w:r>
-            <w:proofErr w:type="spellStart"/>
-            <w:r>
-              <w:t>Surface</w:t>
-            </w:r>
-            <w:proofErr w:type="spellEnd"/>
-            <w:r>
-              <w:t xml:space="preserve"> Admin möchte ich die Zuordnungen der Tags bearbeiten können, damit ich neue Tags in eine Oberkategorie aggregieren kann und damit ich die aggregierten Elemente ändern kann.</w:t>
+              <w:t>Als Surface Admin</w:t>
+            </w:r>
+            <w:r>
+              <w:t>istrator</w:t>
+            </w:r>
+            <w:r>
+              <w:t xml:space="preserve"> möchte ich die Zuordnungen der Tags bearbeiten können, damit ich neue Tags in eine Oberkategorie aggregieren kann und damit ich die aggregierten Elemente ändern kann.</w:t>
             </w:r>
           </w:p>
         </w:tc>
@@ -4229,13 +4151,8 @@
             <w:pPr>
               <w:cnfStyle w:val="000000100000" w:firstRow="0" w:lastRow="0" w:firstColumn="0" w:lastColumn="0" w:oddVBand="0" w:evenVBand="0" w:oddHBand="1" w:evenHBand="0" w:firstRowFirstColumn="0" w:firstRowLastColumn="0" w:lastRowFirstColumn="0" w:lastRowLastColumn="0"/>
             </w:pPr>
-            <w:proofErr w:type="spellStart"/>
-            <w:r>
-              <w:t>Config</w:t>
-            </w:r>
-            <w:proofErr w:type="spellEnd"/>
-            <w:r>
-              <w:t xml:space="preserve"> File kann von einem Admin bearbeitet werden.</w:t>
+            <w:r>
+              <w:t>Config File kann von einem Admin bearbeitet werden.</w:t>
             </w:r>
           </w:p>
         </w:tc>
@@ -4268,7 +4185,6 @@
           </w:tcPr>
           <w:p>
             <w:r>
-              <w:lastRenderedPageBreak/>
               <w:t>Filter in Übersicht setzen</w:t>
             </w:r>
           </w:p>
@@ -4283,7 +4199,16 @@
               <w:cnfStyle w:val="000000010000" w:firstRow="0" w:lastRow="0" w:firstColumn="0" w:lastColumn="0" w:oddVBand="0" w:evenVBand="0" w:oddHBand="0" w:evenHBand="1" w:firstRowFirstColumn="0" w:firstRowLastColumn="0" w:lastRowFirstColumn="0" w:lastRowLastColumn="0"/>
             </w:pPr>
             <w:r>
-              <w:t>einen Filter in der Übersicht setzen, damit die angezeigten PN eingeschränkt werden.</w:t>
+              <w:t xml:space="preserve">Als Surface Benutzer möchte ich </w:t>
+            </w:r>
+            <w:r>
+              <w:t>einen Filter in der Übersicht setzen</w:t>
+            </w:r>
+            <w:r>
+              <w:t xml:space="preserve"> können</w:t>
+            </w:r>
+            <w:r>
+              <w:t>, damit die angezeigten PN eingeschränkt werden.</w:t>
             </w:r>
           </w:p>
         </w:tc>
@@ -4344,6 +4269,15 @@
               <w:cnfStyle w:val="000000100000" w:firstRow="0" w:lastRow="0" w:firstColumn="0" w:lastColumn="0" w:oddVBand="0" w:evenVBand="0" w:oddHBand="1" w:evenHBand="0" w:firstRowFirstColumn="0" w:firstRowLastColumn="0" w:lastRowFirstColumn="0" w:lastRowLastColumn="0"/>
             </w:pPr>
             <w:r>
+              <w:t>Al</w:t>
+            </w:r>
+            <w:r>
+              <w:t>s Surface Benutzer möchte ich</w:t>
+            </w:r>
+            <w:r>
+              <w:t xml:space="preserve"> </w:t>
+            </w:r>
+            <w:r>
               <w:t>das Filterkriterium aus einer nach Kategorien gruppierten Liste auswählen können, damit ich den gesuchten Begriff einfach finden kann.</w:t>
             </w:r>
           </w:p>
@@ -4405,7 +4339,16 @@
               <w:cnfStyle w:val="000000010000" w:firstRow="0" w:lastRow="0" w:firstColumn="0" w:lastColumn="0" w:oddVBand="0" w:evenVBand="0" w:oddHBand="0" w:evenHBand="1" w:firstRowFirstColumn="0" w:firstRowLastColumn="0" w:lastRowFirstColumn="0" w:lastRowLastColumn="0"/>
             </w:pPr>
             <w:r>
-              <w:t>einen Filter in der Übersicht entfernen, damit mir mehr PN angezeigt werden.</w:t>
+              <w:t xml:space="preserve">Als Surface Benutzer möchte ich </w:t>
+            </w:r>
+            <w:r>
+              <w:t>einen Filter in der Übersicht entfernen</w:t>
+            </w:r>
+            <w:r>
+              <w:t xml:space="preserve"> können</w:t>
+            </w:r>
+            <w:r>
+              <w:t>, damit mir mehr PN angezeigt werden.</w:t>
             </w:r>
           </w:p>
         </w:tc>
@@ -4466,7 +4409,16 @@
               <w:cnfStyle w:val="000000100000" w:firstRow="0" w:lastRow="0" w:firstColumn="0" w:lastColumn="0" w:oddVBand="0" w:evenVBand="0" w:oddHBand="1" w:evenHBand="0" w:firstRowFirstColumn="0" w:firstRowLastColumn="0" w:lastRowFirstColumn="0" w:lastRowLastColumn="0"/>
             </w:pPr>
             <w:r>
-              <w:t>einen Filter in der Detailansicht entfernen, damit ich dazu nicht zuerst zur Übersicht wechseln muss.</w:t>
+              <w:t xml:space="preserve">Als Surface Benutzer möchte ich </w:t>
+            </w:r>
+            <w:r>
+              <w:t>einen Filter in der Detailansicht entfernen</w:t>
+            </w:r>
+            <w:r>
+              <w:t xml:space="preserve"> können</w:t>
+            </w:r>
+            <w:r>
+              <w:t>, damit ich dazu nicht zuerst zur Übersicht wechseln muss.</w:t>
             </w:r>
           </w:p>
         </w:tc>
@@ -4527,23 +4479,10 @@
               <w:cnfStyle w:val="000000010000" w:firstRow="0" w:lastRow="0" w:firstColumn="0" w:lastColumn="0" w:oddVBand="0" w:evenVBand="0" w:oddHBand="0" w:evenHBand="1" w:firstRowFirstColumn="0" w:firstRowLastColumn="0" w:lastRowFirstColumn="0" w:lastRowLastColumn="0"/>
             </w:pPr>
             <w:r>
-              <w:t xml:space="preserve">Als Entwickler möchte ich für die Design User Stories eine "Definition </w:t>
-            </w:r>
-            <w:proofErr w:type="spellStart"/>
-            <w:r>
-              <w:t>of</w:t>
-            </w:r>
-            <w:proofErr w:type="spellEnd"/>
-            <w:r>
-              <w:t xml:space="preserve"> </w:t>
-            </w:r>
-            <w:proofErr w:type="spellStart"/>
-            <w:r>
-              <w:t>Done</w:t>
-            </w:r>
-            <w:proofErr w:type="spellEnd"/>
-            <w:r>
-              <w:t>" festlegen können, damit der Abschluss der User Stories validiert werden kann.</w:t>
+              <w:t xml:space="preserve">Als Surface Benutzer möchte ich </w:t>
+            </w:r>
+            <w:r>
+              <w:t>Als Entwickler möchte ich für die Design User Stories eine "Definition of Done" festlegen können, damit der Abschluss der User Stories validiert werden kann.</w:t>
             </w:r>
           </w:p>
         </w:tc>
@@ -4557,15 +4496,7 @@
               <w:cnfStyle w:val="000000010000" w:firstRow="0" w:lastRow="0" w:firstColumn="0" w:lastColumn="0" w:oddVBand="0" w:evenVBand="0" w:oddHBand="0" w:evenHBand="1" w:firstRowFirstColumn="0" w:firstRowLastColumn="0" w:lastRowFirstColumn="0" w:lastRowLastColumn="0"/>
             </w:pPr>
             <w:r>
-              <w:t xml:space="preserve">Das externe Design wurde im </w:t>
-            </w:r>
-            <w:proofErr w:type="spellStart"/>
-            <w:r>
-              <w:t>Photoshop</w:t>
-            </w:r>
-            <w:proofErr w:type="spellEnd"/>
-            <w:r>
-              <w:t xml:space="preserve"> erstellt und dem Kunden gezeigt, der damit zufrieden war.</w:t>
+              <w:t>Das externe Design wurde im Photoshop erstellt und dem Kunden gezeigt, der damit zufrieden war.</w:t>
             </w:r>
           </w:p>
         </w:tc>
@@ -4612,7 +4543,16 @@
               <w:cnfStyle w:val="000000100000" w:firstRow="0" w:lastRow="0" w:firstColumn="0" w:lastColumn="0" w:oddVBand="0" w:evenVBand="0" w:oddHBand="1" w:evenHBand="0" w:firstRowFirstColumn="0" w:firstRowLastColumn="0" w:lastRowFirstColumn="0" w:lastRowLastColumn="0"/>
             </w:pPr>
             <w:r>
-              <w:t>einen Filter in der Detailansicht setzen, damit ich dazu nicht zuerst zur Übersicht wechseln muss.</w:t>
+              <w:t xml:space="preserve">Als Surface Benutzer möchte ich </w:t>
+            </w:r>
+            <w:r>
+              <w:t>einen Filter in der Detailansicht setzen</w:t>
+            </w:r>
+            <w:r>
+              <w:t xml:space="preserve"> können</w:t>
+            </w:r>
+            <w:r>
+              <w:t>, damit ich dazu nicht zuerst zur Übersicht wechseln muss.</w:t>
             </w:r>
           </w:p>
         </w:tc>
@@ -4673,7 +4613,16 @@
               <w:cnfStyle w:val="000000010000" w:firstRow="0" w:lastRow="0" w:firstColumn="0" w:lastColumn="0" w:oddVBand="0" w:evenVBand="0" w:oddHBand="0" w:evenHBand="1" w:firstRowFirstColumn="0" w:firstRowLastColumn="0" w:lastRowFirstColumn="0" w:lastRowLastColumn="0"/>
             </w:pPr>
             <w:r>
-              <w:t>nach mehreren bestimmten Kriterien filtern, um eine begrenzte Auswahl zu erhalten.</w:t>
+              <w:t xml:space="preserve">Als Surface Benutzer möchte ich </w:t>
+            </w:r>
+            <w:r>
+              <w:t>nach mehreren bestimmten Kriterien filtern</w:t>
+            </w:r>
+            <w:r>
+              <w:t xml:space="preserve"> können</w:t>
+            </w:r>
+            <w:r>
+              <w:t>, um eine begrenzte Auswahl zu erhalten.</w:t>
             </w:r>
           </w:p>
         </w:tc>
@@ -4720,7 +4669,22 @@
           </w:tcPr>
           <w:p>
             <w:r>
-              <w:t>Animierte Navigation “Detail -&gt; Übersicht”</w:t>
+              <w:t>Animierte Navigation “Übersicht</w:t>
+            </w:r>
+            <w:r>
+              <w:t xml:space="preserve"> </w:t>
+            </w:r>
+            <w:r>
+              <w:t xml:space="preserve"> -&gt;</w:t>
+            </w:r>
+            <w:r>
+              <w:t xml:space="preserve"> </w:t>
+            </w:r>
+            <w:r>
+              <w:t>Detail</w:t>
+            </w:r>
+            <w:r>
+              <w:t>”</w:t>
             </w:r>
           </w:p>
         </w:tc>
@@ -4734,15 +4698,16 @@
               <w:cnfStyle w:val="000000100000" w:firstRow="0" w:lastRow="0" w:firstColumn="0" w:lastColumn="0" w:oddVBand="0" w:evenVBand="0" w:oddHBand="1" w:evenHBand="0" w:firstRowFirstColumn="0" w:firstRowLastColumn="0" w:lastRowFirstColumn="0" w:lastRowLastColumn="0"/>
             </w:pPr>
             <w:r>
-              <w:t xml:space="preserve">in der Detailansicht erkennen </w:t>
-            </w:r>
-            <w:proofErr w:type="gramStart"/>
-            <w:r>
-              <w:t>können</w:t>
-            </w:r>
-            <w:proofErr w:type="gramEnd"/>
-            <w:r>
-              <w:t xml:space="preserve"> (z.B. durch Animation), damit ich den Weg von der Detailansicht zur Übersicht finde.</w:t>
+              <w:t xml:space="preserve">Als Surface Benutzer möchte ich </w:t>
+            </w:r>
+            <w:r>
+              <w:t xml:space="preserve">durch eine Animation erkennen können, dass von der Übersicht in die Detailansicht (oder in die Gegenrichtung) gewechselt wurde, damit der Programmfluss </w:t>
+            </w:r>
+            <w:r>
+              <w:t xml:space="preserve">für mich </w:t>
+            </w:r>
+            <w:r>
+              <w:t>verständlicher ist.</w:t>
             </w:r>
           </w:p>
         </w:tc>
@@ -4788,13 +4753,8 @@
             <w:hideMark/>
           </w:tcPr>
           <w:p>
-            <w:proofErr w:type="spellStart"/>
-            <w:r>
-              <w:t>Scrollerkennung</w:t>
-            </w:r>
-            <w:proofErr w:type="spellEnd"/>
-            <w:r>
-              <w:t xml:space="preserve"> in Übersicht dargestellt</w:t>
+            <w:r>
+              <w:t>Scrollerkennung in Übersicht dargestellt</w:t>
             </w:r>
           </w:p>
         </w:tc>
@@ -4807,6 +4767,9 @@
             <w:pPr>
               <w:cnfStyle w:val="000000010000" w:firstRow="0" w:lastRow="0" w:firstColumn="0" w:lastColumn="0" w:oddVBand="0" w:evenVBand="0" w:oddHBand="0" w:evenHBand="1" w:firstRowFirstColumn="0" w:firstRowLastColumn="0" w:lastRowFirstColumn="0" w:lastRowLastColumn="0"/>
             </w:pPr>
+            <w:r>
+              <w:t xml:space="preserve">Als Surface Benutzer möchte ich </w:t>
+            </w:r>
             <w:r>
               <w:t>an der Darstellung der Liste erkennen können, dass durch die PN gescrollt werden kann.</w:t>
             </w:r>
@@ -4869,7 +4832,19 @@
               <w:cnfStyle w:val="000000100000" w:firstRow="0" w:lastRow="0" w:firstColumn="0" w:lastColumn="0" w:oddVBand="0" w:evenVBand="0" w:oddHBand="1" w:evenHBand="0" w:firstRowFirstColumn="0" w:firstRowLastColumn="0" w:lastRowFirstColumn="0" w:lastRowLastColumn="0"/>
             </w:pPr>
             <w:r>
-              <w:t>die zu einer PN zugehörigen Begriffe schön darstellen, damit mir die Applikation besser gefällt und die Bedienung mehr Spass macht.</w:t>
+              <w:t>Als Surface Be</w:t>
+            </w:r>
+            <w:r>
+              <w:t>n</w:t>
+            </w:r>
+            <w:r>
+              <w:t xml:space="preserve">utzer möchte ich </w:t>
+            </w:r>
+            <w:r>
+              <w:t>eine ansprechende Darstellung der Begriffe</w:t>
+            </w:r>
+            <w:r>
+              <w:t>, damit mir die Applikation besser gefällt und die Bedienung mehr Spass macht.</w:t>
             </w:r>
           </w:p>
         </w:tc>
@@ -4916,6 +4891,7 @@
           </w:tcPr>
           <w:p>
             <w:r>
+              <w:lastRenderedPageBreak/>
               <w:t>Schöne Darstellung des Filters</w:t>
             </w:r>
           </w:p>
@@ -4930,7 +4906,13 @@
               <w:cnfStyle w:val="000000010000" w:firstRow="0" w:lastRow="0" w:firstColumn="0" w:lastColumn="0" w:oddVBand="0" w:evenVBand="0" w:oddHBand="0" w:evenHBand="1" w:firstRowFirstColumn="0" w:firstRowLastColumn="0" w:lastRowFirstColumn="0" w:lastRowLastColumn="0"/>
             </w:pPr>
             <w:r>
-              <w:t>den Filter schön darstellen, damit mir die Applikation besser gefällt und die Bedienung mehr Spass macht.</w:t>
+              <w:t>Als Surface Benutzer möchte ich</w:t>
+            </w:r>
+            <w:r>
+              <w:t xml:space="preserve"> eine ansprechende Darstellung des Filters</w:t>
+            </w:r>
+            <w:r>
+              <w:t>, damit mir die Applikation besser gefällt und die Bedienung mehr Spass macht.</w:t>
             </w:r>
           </w:p>
         </w:tc>
@@ -4991,6 +4973,9 @@
               <w:cnfStyle w:val="000000100000" w:firstRow="0" w:lastRow="0" w:firstColumn="0" w:lastColumn="0" w:oddVBand="0" w:evenVBand="0" w:oddHBand="1" w:evenHBand="0" w:firstRowFirstColumn="0" w:firstRowLastColumn="0" w:lastRowFirstColumn="0" w:lastRowLastColumn="0"/>
             </w:pPr>
             <w:r>
+              <w:t xml:space="preserve">Als Surface Benutzer möchte ich </w:t>
+            </w:r>
+            <w:r>
               <w:t>eine PN vergrössern können und einen abgedunkelten Hintergrund sehen, damit ich sie besser lesen kann.</w:t>
             </w:r>
           </w:p>
@@ -5052,7 +5037,16 @@
               <w:cnfStyle w:val="000000010000" w:firstRow="0" w:lastRow="0" w:firstColumn="0" w:lastColumn="0" w:oddVBand="0" w:evenVBand="0" w:oddHBand="0" w:evenHBand="1" w:firstRowFirstColumn="0" w:firstRowLastColumn="0" w:lastRowFirstColumn="0" w:lastRowLastColumn="0"/>
             </w:pPr>
             <w:r>
-              <w:t>eine Animation sehen, wenn ich durch die PNs navigiere, damit es für mich besser ersichtlich ist, dass die Project Note gewechselt hat.</w:t>
+              <w:t xml:space="preserve">Als Surface Benutzer möchte ich </w:t>
+            </w:r>
+            <w:r>
+              <w:t>eine Animation sehen</w:t>
+            </w:r>
+            <w:r>
+              <w:t xml:space="preserve"> können</w:t>
+            </w:r>
+            <w:r>
+              <w:t>, wenn ich durch die PNs navigiere, damit es für mich besser ersichtlich ist, dass die Project Note gewechselt hat.</w:t>
             </w:r>
           </w:p>
         </w:tc>
@@ -5099,7 +5093,6 @@
           </w:tcPr>
           <w:p>
             <w:r>
-              <w:lastRenderedPageBreak/>
               <w:t>Anzahl PN bei Übersicht anzeigen</w:t>
             </w:r>
           </w:p>
@@ -5114,7 +5107,16 @@
               <w:cnfStyle w:val="000000100000" w:firstRow="0" w:lastRow="0" w:firstColumn="0" w:lastColumn="0" w:oddVBand="0" w:evenVBand="0" w:oddHBand="1" w:evenHBand="0" w:firstRowFirstColumn="0" w:firstRowLastColumn="0" w:lastRowFirstColumn="0" w:lastRowLastColumn="0"/>
             </w:pPr>
             <w:r>
-              <w:t>die Anzahl PN in der Übersicht sehen, damit ich weiss, wie gross die Liste ist.</w:t>
+              <w:t xml:space="preserve">Als Surface Benutzer möchte ich </w:t>
+            </w:r>
+            <w:r>
+              <w:t>die Anzahl PN in der Übersicht sehen</w:t>
+            </w:r>
+            <w:r>
+              <w:t xml:space="preserve"> können</w:t>
+            </w:r>
+            <w:r>
+              <w:t>, damit ich weiss, wie gross die Liste ist.</w:t>
             </w:r>
           </w:p>
         </w:tc>
@@ -5160,11 +5162,9 @@
             <w:hideMark/>
           </w:tcPr>
           <w:p>
-            <w:proofErr w:type="spellStart"/>
             <w:r>
               <w:t>Easteregg</w:t>
             </w:r>
-            <w:proofErr w:type="spellEnd"/>
           </w:p>
         </w:tc>
         <w:tc>
@@ -5177,23 +5177,13 @@
               <w:cnfStyle w:val="000000010000" w:firstRow="0" w:lastRow="0" w:firstColumn="0" w:lastColumn="0" w:oddVBand="0" w:evenVBand="0" w:oddHBand="0" w:evenHBand="1" w:firstRowFirstColumn="0" w:firstRowLastColumn="0" w:lastRowFirstColumn="0" w:lastRowLastColumn="0"/>
             </w:pPr>
             <w:r>
-              <w:t xml:space="preserve">Als Entwickler oder </w:t>
-            </w:r>
-            <w:proofErr w:type="spellStart"/>
-            <w:r>
-              <w:t>Zühlke</w:t>
-            </w:r>
-            <w:proofErr w:type="spellEnd"/>
-            <w:r>
-              <w:t xml:space="preserve"> Mitarbeiter möchte ich ein </w:t>
-            </w:r>
-            <w:proofErr w:type="spellStart"/>
-            <w:r>
-              <w:t>Easteregg</w:t>
-            </w:r>
-            <w:proofErr w:type="spellEnd"/>
-            <w:r>
-              <w:t xml:space="preserve"> ausführen können, damit ich Spass haben und Kunden beeindrucken kann.</w:t>
+              <w:t>Als Entwickler oder Zühlke</w:t>
+            </w:r>
+            <w:r>
+              <w:t xml:space="preserve"> Engineering AG</w:t>
+            </w:r>
+            <w:r>
+              <w:t xml:space="preserve"> Mitarbeiter möchte ich ein Easteregg ausführen können, damit ich Spass haben und Kunden beeindrucken kann.</w:t>
             </w:r>
           </w:p>
         </w:tc>
@@ -5254,15 +5244,31 @@
               <w:cnfStyle w:val="000000100000" w:firstRow="0" w:lastRow="0" w:firstColumn="0" w:lastColumn="0" w:oddVBand="0" w:evenVBand="0" w:oddHBand="1" w:evenHBand="0" w:firstRowFirstColumn="0" w:firstRowLastColumn="0" w:lastRowFirstColumn="0" w:lastRowLastColumn="0"/>
             </w:pPr>
             <w:r>
-              <w:t xml:space="preserve">eine Animation sehen, wenn die Ansicht geschlossen und der Filter gesetzt wird, damit ich sehe, dass und wo der Filter nun gesetzt ist. (Filter </w:t>
-            </w:r>
-            <w:proofErr w:type="spellStart"/>
-            <w:r>
-              <w:t>highlighten</w:t>
-            </w:r>
-            <w:proofErr w:type="spellEnd"/>
-            <w:r>
-              <w:t>, nach dem setzen des Kriteriums, gemäss Protokoll)</w:t>
+              <w:t xml:space="preserve">Als Surface Benutzer möchte ich </w:t>
+            </w:r>
+            <w:r>
+              <w:t xml:space="preserve">eine Animation sehen, wenn die Ansicht geschlossen und der Filter gesetzt wird, damit ich </w:t>
+            </w:r>
+            <w:r>
+              <w:t>verstehe, dass</w:t>
+            </w:r>
+            <w:r>
+              <w:t xml:space="preserve"> </w:t>
+            </w:r>
+            <w:r>
+              <w:t>dieser</w:t>
+            </w:r>
+            <w:r>
+              <w:t xml:space="preserve"> nun gesetzt ist</w:t>
+            </w:r>
+            <w:r>
+              <w:t xml:space="preserve"> und sich die Übersicht dementsprechend angepasst</w:t>
+            </w:r>
+            <w:r>
+              <w:t xml:space="preserve"> hat</w:t>
+            </w:r>
+            <w:r>
+              <w:t>.</w:t>
             </w:r>
           </w:p>
         </w:tc>
@@ -5323,7 +5329,22 @@
               <w:cnfStyle w:val="000000010000" w:firstRow="0" w:lastRow="0" w:firstColumn="0" w:lastColumn="0" w:oddVBand="0" w:evenVBand="0" w:oddHBand="0" w:evenHBand="1" w:firstRowFirstColumn="0" w:firstRowLastColumn="0" w:lastRowFirstColumn="0" w:lastRowLastColumn="0"/>
             </w:pPr>
             <w:r>
-              <w:t>bei der Auswahl einer Kategorie die Unterkategorie animiert eingeblendet sehen, damit mir die Applikation Spass macht.</w:t>
+              <w:t>Als Surface Benutzer möchte ich</w:t>
+            </w:r>
+            <w:r>
+              <w:t>,</w:t>
+            </w:r>
+            <w:r>
+              <w:t xml:space="preserve"> </w:t>
+            </w:r>
+            <w:r>
+              <w:t>dass sich die Unterkategorie einblendet, wenn ich eine Oberkategorie auswähle,</w:t>
+            </w:r>
+            <w:r>
+              <w:t xml:space="preserve"> </w:t>
+            </w:r>
+            <w:r>
+              <w:t>damit mir die Applikation besser gefällt und die Bedienung mehr Spass macht.</w:t>
             </w:r>
           </w:p>
         </w:tc>
@@ -5381,7 +5402,16 @@
               <w:cnfStyle w:val="000000100000" w:firstRow="0" w:lastRow="0" w:firstColumn="0" w:lastColumn="0" w:oddVBand="0" w:evenVBand="0" w:oddHBand="1" w:evenHBand="0" w:firstRowFirstColumn="0" w:firstRowLastColumn="0" w:lastRowFirstColumn="0" w:lastRowLastColumn="0"/>
             </w:pPr>
             <w:r>
-              <w:t>eine PN ausdrucken können, um sie mitzunehmen und später genau zu lesen.</w:t>
+              <w:t xml:space="preserve">Als Surface Benutzer möchte ich </w:t>
+            </w:r>
+            <w:r>
+              <w:t>eine PN ausdrucken können, um sie mitzunehmen und später genau lesen</w:t>
+            </w:r>
+            <w:r>
+              <w:t xml:space="preserve"> zu können</w:t>
+            </w:r>
+            <w:r>
+              <w:t>.</w:t>
             </w:r>
           </w:p>
         </w:tc>
@@ -5424,13 +5454,8 @@
             <w:hideMark/>
           </w:tcPr>
           <w:p>
-            <w:proofErr w:type="spellStart"/>
-            <w:r>
-              <w:t>Badge</w:t>
-            </w:r>
-            <w:proofErr w:type="spellEnd"/>
-            <w:r>
-              <w:t xml:space="preserve"> erkennen</w:t>
+            <w:r>
+              <w:t>Badge erkennen</w:t>
             </w:r>
           </w:p>
         </w:tc>
@@ -5444,23 +5469,22 @@
               <w:cnfStyle w:val="000000010000" w:firstRow="0" w:lastRow="0" w:firstColumn="0" w:lastColumn="0" w:oddVBand="0" w:evenVBand="0" w:oddHBand="0" w:evenHBand="1" w:firstRowFirstColumn="0" w:firstRowLastColumn="0" w:lastRowFirstColumn="0" w:lastRowLastColumn="0"/>
             </w:pPr>
             <w:r>
-              <w:t xml:space="preserve">einen Besucher </w:t>
-            </w:r>
-            <w:proofErr w:type="spellStart"/>
-            <w:r>
-              <w:t>Badge</w:t>
-            </w:r>
-            <w:proofErr w:type="spellEnd"/>
-            <w:r>
-              <w:t xml:space="preserve"> auf den </w:t>
-            </w:r>
-            <w:proofErr w:type="spellStart"/>
-            <w:r>
-              <w:t>Surface</w:t>
-            </w:r>
-            <w:proofErr w:type="spellEnd"/>
-            <w:r>
-              <w:t xml:space="preserve"> legen können, der dann automatisch erkannt wird, um die zugehörigen Tags zu sehen.</w:t>
+              <w:t xml:space="preserve">Als Surface Benutzer möchte </w:t>
+            </w:r>
+            <w:r>
+              <w:t xml:space="preserve">ich </w:t>
+            </w:r>
+            <w:r>
+              <w:t xml:space="preserve">einen Besucher Badge auf den Surface legen können, </w:t>
+            </w:r>
+            <w:r>
+              <w:t>welcher</w:t>
+            </w:r>
+            <w:r>
+              <w:t xml:space="preserve"> dann automatisch erkannt wird und mir entsprechende Informationen anzeigt</w:t>
+            </w:r>
+            <w:r>
+              <w:t>.</w:t>
             </w:r>
           </w:p>
         </w:tc>
@@ -5518,6 +5542,12 @@
               <w:cnfStyle w:val="000000100000" w:firstRow="0" w:lastRow="0" w:firstColumn="0" w:lastColumn="0" w:oddVBand="0" w:evenVBand="0" w:oddHBand="1" w:evenHBand="0" w:firstRowFirstColumn="0" w:firstRowLastColumn="0" w:lastRowFirstColumn="0" w:lastRowLastColumn="0"/>
             </w:pPr>
             <w:r>
+              <w:t xml:space="preserve">Als Surface Benutzer möchte </w:t>
+            </w:r>
+            <w:r>
+              <w:t xml:space="preserve">ich </w:t>
+            </w:r>
+            <w:r>
               <w:t>eine PN an eine Emailadresse schicken können, um sie später genau lesen zu können.</w:t>
             </w:r>
           </w:p>
@@ -5576,7 +5606,28 @@
               <w:cnfStyle w:val="000000010000" w:firstRow="0" w:lastRow="0" w:firstColumn="0" w:lastColumn="0" w:oddVBand="0" w:evenVBand="0" w:oddHBand="0" w:evenHBand="1" w:firstRowFirstColumn="0" w:firstRowLastColumn="0" w:lastRowFirstColumn="0" w:lastRowLastColumn="0"/>
             </w:pPr>
             <w:r>
-              <w:t>beim Anklicken der aktionslosen Beschriftung bei den Tags ein Feedback erhalten, damit ich merke, dass keine Aktion hinter der Beschriftung steht.</w:t>
+              <w:t xml:space="preserve">Als Surface Benutzer möchte </w:t>
+            </w:r>
+            <w:r>
+              <w:t xml:space="preserve">ich </w:t>
+            </w:r>
+            <w:r>
+              <w:t xml:space="preserve">beim </w:t>
+            </w:r>
+            <w:r>
+              <w:t>Drücken</w:t>
+            </w:r>
+            <w:r>
+              <w:t xml:space="preserve"> einer</w:t>
+            </w:r>
+            <w:r>
+              <w:t xml:space="preserve"> aktionslosen Beschriftung Fe</w:t>
+            </w:r>
+            <w:r>
+              <w:t>edback erhalten, damit ich erkenne</w:t>
+            </w:r>
+            <w:r>
+              <w:t>, dass keine Aktion hinter der Beschriftung steht.</w:t>
             </w:r>
           </w:p>
         </w:tc>
@@ -5634,7 +5685,23 @@
               <w:cnfStyle w:val="000000100000" w:firstRow="0" w:lastRow="0" w:firstColumn="0" w:lastColumn="0" w:oddVBand="0" w:evenVBand="0" w:oddHBand="1" w:evenHBand="0" w:firstRowFirstColumn="0" w:firstRowLastColumn="0" w:lastRowFirstColumn="0" w:lastRowLastColumn="0"/>
             </w:pPr>
             <w:r>
-              <w:t>mithilfe einer Volltextsuche PN filtern können, damit ich nur diese anzeigen lassen kann, die mich wirklich interessieren.</w:t>
+              <w:t xml:space="preserve">Als Surface Benutzer möchte </w:t>
+            </w:r>
+            <w:r>
+              <w:t xml:space="preserve">ich </w:t>
+            </w:r>
+            <w:r>
+              <w:t>mithilfe einer Volltextsuche PN</w:t>
+            </w:r>
+            <w:r>
+              <w:t>s</w:t>
+            </w:r>
+            <w:r>
+              <w:t xml:space="preserve"> filtern können, damit ich nur diese </w:t>
+            </w:r>
+            <w:r>
+              <w:lastRenderedPageBreak/>
+              <w:t>anzeigen lassen kann, die mich wirklich interessieren.</w:t>
             </w:r>
           </w:p>
         </w:tc>
@@ -5678,6 +5745,7 @@
           </w:tcPr>
           <w:p>
             <w:r>
+              <w:lastRenderedPageBreak/>
               <w:t>Demomodus erstellt</w:t>
             </w:r>
           </w:p>
@@ -5692,15 +5760,13 @@
               <w:cnfStyle w:val="000000010000" w:firstRow="0" w:lastRow="0" w:firstColumn="0" w:lastColumn="0" w:oddVBand="0" w:evenVBand="0" w:oddHBand="0" w:evenHBand="1" w:firstRowFirstColumn="0" w:firstRowLastColumn="0" w:lastRowFirstColumn="0" w:lastRowLastColumn="0"/>
             </w:pPr>
             <w:r>
-              <w:t xml:space="preserve">durch einen Demomodus auf die Applikation aufmerksam gemacht werden, damit ich animiert werde, den </w:t>
-            </w:r>
-            <w:proofErr w:type="spellStart"/>
-            <w:r>
-              <w:t>Surface</w:t>
-            </w:r>
-            <w:proofErr w:type="spellEnd"/>
-            <w:r>
-              <w:t xml:space="preserve"> zu bedienen.</w:t>
+              <w:t xml:space="preserve">Als Surface Benutzer möchte </w:t>
+            </w:r>
+            <w:r>
+              <w:t xml:space="preserve">ich </w:t>
+            </w:r>
+            <w:r>
+              <w:t>durch einen Demomodus auf die Applikation aufmerksam gemacht werden, damit ich animiert werde, den Surface zu bedienen.</w:t>
             </w:r>
           </w:p>
         </w:tc>
@@ -5757,13 +5823,20 @@
             <w:pPr>
               <w:cnfStyle w:val="000000100000" w:firstRow="0" w:lastRow="0" w:firstColumn="0" w:lastColumn="0" w:oddVBand="0" w:evenVBand="0" w:oddHBand="1" w:evenHBand="0" w:firstRowFirstColumn="0" w:firstRowLastColumn="0" w:lastRowFirstColumn="0" w:lastRowLastColumn="0"/>
             </w:pPr>
-            <w:proofErr w:type="gramStart"/>
-            <w:r>
-              <w:t>den</w:t>
-            </w:r>
-            <w:proofErr w:type="gramEnd"/>
-            <w:r>
-              <w:t xml:space="preserve"> Demo Modus erkennen, damit ich diesen verlassen kann, um selbst zu navigieren.</w:t>
+            <w:r>
+              <w:t xml:space="preserve">Als Surface Benutzer möchte </w:t>
+            </w:r>
+            <w:r>
+              <w:t xml:space="preserve">ich </w:t>
+            </w:r>
+            <w:r>
+              <w:t>den Demo Modus erkennen, damit ich diesen verlassen kann, um selbst  navigieren</w:t>
+            </w:r>
+            <w:r>
+              <w:t xml:space="preserve"> zu können</w:t>
+            </w:r>
+            <w:r>
+              <w:t>.</w:t>
             </w:r>
           </w:p>
         </w:tc>
@@ -5821,6 +5894,12 @@
               <w:cnfStyle w:val="000000010000" w:firstRow="0" w:lastRow="0" w:firstColumn="0" w:lastColumn="0" w:oddVBand="0" w:evenVBand="0" w:oddHBand="0" w:evenHBand="1" w:firstRowFirstColumn="0" w:firstRowLastColumn="0" w:lastRowFirstColumn="0" w:lastRowLastColumn="0"/>
             </w:pPr>
             <w:r>
+              <w:t xml:space="preserve">Als Surface Benutzer möchte </w:t>
+            </w:r>
+            <w:r>
+              <w:t xml:space="preserve">ich </w:t>
+            </w:r>
+            <w:r>
               <w:t>eine Animation sehen, wenn ich in den Lesemodus wechsle, damit mir die Applikation mehr Spass macht.</w:t>
             </w:r>
           </w:p>
@@ -5865,7 +5944,7 @@
           </w:tcPr>
           <w:p>
             <w:r>
-              <w:t>Platzsparende Darstellung der Tags</w:t>
+              <w:t>Animation Übersicht -&gt; Filter</w:t>
             </w:r>
           </w:p>
         </w:tc>
@@ -5879,7 +5958,25 @@
               <w:cnfStyle w:val="000000100000" w:firstRow="0" w:lastRow="0" w:firstColumn="0" w:lastColumn="0" w:oddVBand="0" w:evenVBand="0" w:oddHBand="1" w:evenHBand="0" w:firstRowFirstColumn="0" w:firstRowLastColumn="0" w:lastRowFirstColumn="0" w:lastRowLastColumn="0"/>
             </w:pPr>
             <w:r>
-              <w:t>die zu einer PN zugehörigen Begriffe platzsparend darstellen, damit mir mehr Informationen gleichzeitig angezeigt werden.</w:t>
+              <w:t xml:space="preserve">Als Surface Benutzer möchte </w:t>
+            </w:r>
+            <w:r>
+              <w:t xml:space="preserve">ich </w:t>
+            </w:r>
+            <w:r>
+              <w:t>eine Animation sehen</w:t>
+            </w:r>
+            <w:r>
+              <w:t xml:space="preserve"> können</w:t>
+            </w:r>
+            <w:r>
+              <w:t xml:space="preserve">, wenn die Kriterienliste für das Filtern geöffnet wird, damit ich den Filtermodus </w:t>
+            </w:r>
+            <w:r>
+              <w:t xml:space="preserve">besser </w:t>
+            </w:r>
+            <w:r>
+              <w:t>erkenne.</w:t>
             </w:r>
           </w:p>
         </w:tc>
@@ -5903,190 +6000,6 @@
             <w:pPr>
               <w:jc w:val="center"/>
               <w:cnfStyle w:val="000000100000" w:firstRow="0" w:lastRow="0" w:firstColumn="0" w:lastColumn="0" w:oddVBand="0" w:evenVBand="0" w:oddHBand="1" w:evenHBand="0" w:firstRowFirstColumn="0" w:firstRowLastColumn="0" w:lastRowFirstColumn="0" w:lastRowLastColumn="0"/>
-            </w:pPr>
-            <w:r>
-              <w:t>U</w:t>
-            </w:r>
-          </w:p>
-        </w:tc>
-      </w:tr>
-      <w:tr>
-        <w:trPr>
-          <w:cnfStyle w:val="000000010000" w:firstRow="0" w:lastRow="0" w:firstColumn="0" w:lastColumn="0" w:oddVBand="0" w:evenVBand="0" w:oddHBand="0" w:evenHBand="1" w:firstRowFirstColumn="0" w:firstRowLastColumn="0" w:lastRowFirstColumn="0" w:lastRowLastColumn="0"/>
-          <w:trHeight w:val="765"/>
-        </w:trPr>
-        <w:tc>
-          <w:tcPr>
-            <w:cnfStyle w:val="001000000000" w:firstRow="0" w:lastRow="0" w:firstColumn="1" w:lastColumn="0" w:oddVBand="0" w:evenVBand="0" w:oddHBand="0" w:evenHBand="0" w:firstRowFirstColumn="0" w:firstRowLastColumn="0" w:lastRowFirstColumn="0" w:lastRowLastColumn="0"/>
-            <w:tcW w:w="1985" w:type="dxa"/>
-            <w:hideMark/>
-          </w:tcPr>
-          <w:p>
-            <w:r>
-              <w:t>Animation Übersicht -&gt; Filter</w:t>
-            </w:r>
-          </w:p>
-        </w:tc>
-        <w:tc>
-          <w:tcPr>
-            <w:tcW w:w="3260" w:type="dxa"/>
-            <w:hideMark/>
-          </w:tcPr>
-          <w:p>
-            <w:pPr>
-              <w:cnfStyle w:val="000000010000" w:firstRow="0" w:lastRow="0" w:firstColumn="0" w:lastColumn="0" w:oddVBand="0" w:evenVBand="0" w:oddHBand="0" w:evenHBand="1" w:firstRowFirstColumn="0" w:firstRowLastColumn="0" w:lastRowFirstColumn="0" w:lastRowLastColumn="0"/>
-            </w:pPr>
-            <w:r>
-              <w:t xml:space="preserve">eine Animation sehen, wenn die </w:t>
-            </w:r>
-            <w:proofErr w:type="spellStart"/>
-            <w:r>
-              <w:t>Kriterienliste</w:t>
-            </w:r>
-            <w:proofErr w:type="spellEnd"/>
-            <w:r>
-              <w:t xml:space="preserve"> für das Filtern geöffnet wird, damit ich den Filtermodus erkenne.</w:t>
-            </w:r>
-          </w:p>
-        </w:tc>
-        <w:tc>
-          <w:tcPr>
-            <w:tcW w:w="3431" w:type="dxa"/>
-            <w:hideMark/>
-          </w:tcPr>
-          <w:p>
-            <w:pPr>
-              <w:cnfStyle w:val="000000010000" w:firstRow="0" w:lastRow="0" w:firstColumn="0" w:lastColumn="0" w:oddVBand="0" w:evenVBand="0" w:oddHBand="0" w:evenHBand="1" w:firstRowFirstColumn="0" w:firstRowLastColumn="0" w:lastRowFirstColumn="0" w:lastRowLastColumn="0"/>
-            </w:pPr>
-          </w:p>
-        </w:tc>
-        <w:tc>
-          <w:tcPr>
-            <w:tcW w:w="743" w:type="dxa"/>
-            <w:hideMark/>
-          </w:tcPr>
-          <w:p>
-            <w:pPr>
-              <w:jc w:val="center"/>
-              <w:cnfStyle w:val="000000010000" w:firstRow="0" w:lastRow="0" w:firstColumn="0" w:lastColumn="0" w:oddVBand="0" w:evenVBand="0" w:oddHBand="0" w:evenHBand="1" w:firstRowFirstColumn="0" w:firstRowLastColumn="0" w:lastRowFirstColumn="0" w:lastRowLastColumn="0"/>
-            </w:pPr>
-            <w:r>
-              <w:t>U</w:t>
-            </w:r>
-          </w:p>
-        </w:tc>
-      </w:tr>
-      <w:tr>
-        <w:trPr>
-          <w:cnfStyle w:val="000000100000" w:firstRow="0" w:lastRow="0" w:firstColumn="0" w:lastColumn="0" w:oddVBand="0" w:evenVBand="0" w:oddHBand="1" w:evenHBand="0" w:firstRowFirstColumn="0" w:firstRowLastColumn="0" w:lastRowFirstColumn="0" w:lastRowLastColumn="0"/>
-          <w:trHeight w:val="1020"/>
-        </w:trPr>
-        <w:tc>
-          <w:tcPr>
-            <w:cnfStyle w:val="001000000000" w:firstRow="0" w:lastRow="0" w:firstColumn="1" w:lastColumn="0" w:oddVBand="0" w:evenVBand="0" w:oddHBand="0" w:evenHBand="0" w:firstRowFirstColumn="0" w:firstRowLastColumn="0" w:lastRowFirstColumn="0" w:lastRowLastColumn="0"/>
-            <w:tcW w:w="1985" w:type="dxa"/>
-            <w:hideMark/>
-          </w:tcPr>
-          <w:p>
-            <w:r>
-              <w:lastRenderedPageBreak/>
-              <w:t>Kontextmenu bei Tag antippen</w:t>
-            </w:r>
-          </w:p>
-        </w:tc>
-        <w:tc>
-          <w:tcPr>
-            <w:tcW w:w="3260" w:type="dxa"/>
-            <w:hideMark/>
-          </w:tcPr>
-          <w:p>
-            <w:pPr>
-              <w:cnfStyle w:val="000000100000" w:firstRow="0" w:lastRow="0" w:firstColumn="0" w:lastColumn="0" w:oddVBand="0" w:evenVBand="0" w:oddHBand="1" w:evenHBand="0" w:firstRowFirstColumn="0" w:firstRowLastColumn="0" w:lastRowFirstColumn="0" w:lastRowLastColumn="0"/>
-            </w:pPr>
-            <w:r>
-              <w:t>beim Antippen eines Tags ein Kontextmenu für weiteres Filtern anzeigen, damit ich entweder alle PN zu einem Thema anzeigen kann oder die aktuelle Auswahl weiter einschränken kann.</w:t>
-            </w:r>
-          </w:p>
-        </w:tc>
-        <w:tc>
-          <w:tcPr>
-            <w:tcW w:w="3431" w:type="dxa"/>
-            <w:hideMark/>
-          </w:tcPr>
-          <w:p>
-            <w:pPr>
-              <w:cnfStyle w:val="000000100000" w:firstRow="0" w:lastRow="0" w:firstColumn="0" w:lastColumn="0" w:oddVBand="0" w:evenVBand="0" w:oddHBand="1" w:evenHBand="0" w:firstRowFirstColumn="0" w:firstRowLastColumn="0" w:lastRowFirstColumn="0" w:lastRowLastColumn="0"/>
-            </w:pPr>
-          </w:p>
-        </w:tc>
-        <w:tc>
-          <w:tcPr>
-            <w:tcW w:w="743" w:type="dxa"/>
-            <w:hideMark/>
-          </w:tcPr>
-          <w:p>
-            <w:pPr>
-              <w:jc w:val="center"/>
-              <w:cnfStyle w:val="000000100000" w:firstRow="0" w:lastRow="0" w:firstColumn="0" w:lastColumn="0" w:oddVBand="0" w:evenVBand="0" w:oddHBand="1" w:evenHBand="0" w:firstRowFirstColumn="0" w:firstRowLastColumn="0" w:lastRowFirstColumn="0" w:lastRowLastColumn="0"/>
-            </w:pPr>
-            <w:r>
-              <w:t>U</w:t>
-            </w:r>
-          </w:p>
-        </w:tc>
-      </w:tr>
-      <w:tr>
-        <w:trPr>
-          <w:cnfStyle w:val="000000010000" w:firstRow="0" w:lastRow="0" w:firstColumn="0" w:lastColumn="0" w:oddVBand="0" w:evenVBand="0" w:oddHBand="0" w:evenHBand="1" w:firstRowFirstColumn="0" w:firstRowLastColumn="0" w:lastRowFirstColumn="0" w:lastRowLastColumn="0"/>
-          <w:trHeight w:val="1020"/>
-        </w:trPr>
-        <w:tc>
-          <w:tcPr>
-            <w:cnfStyle w:val="001000000000" w:firstRow="0" w:lastRow="0" w:firstColumn="1" w:lastColumn="0" w:oddVBand="0" w:evenVBand="0" w:oddHBand="0" w:evenHBand="0" w:firstRowFirstColumn="0" w:firstRowLastColumn="0" w:lastRowFirstColumn="0" w:lastRowLastColumn="0"/>
-            <w:tcW w:w="1985" w:type="dxa"/>
-            <w:hideMark/>
-          </w:tcPr>
-          <w:p>
-            <w:r>
-              <w:t>Weisser Rand bei Bild erkannt und so ausgeschnitten</w:t>
-            </w:r>
-          </w:p>
-        </w:tc>
-        <w:tc>
-          <w:tcPr>
-            <w:tcW w:w="3260" w:type="dxa"/>
-            <w:hideMark/>
-          </w:tcPr>
-          <w:p>
-            <w:pPr>
-              <w:cnfStyle w:val="000000010000" w:firstRow="0" w:lastRow="0" w:firstColumn="0" w:lastColumn="0" w:oddVBand="0" w:evenVBand="0" w:oddHBand="0" w:evenHBand="1" w:firstRowFirstColumn="0" w:firstRowLastColumn="0" w:lastRowFirstColumn="0" w:lastRowLastColumn="0"/>
-            </w:pPr>
-            <w:r>
-              <w:t>bei der Miniaturansicht einer PN mit zugehörigem Bild das Bild in möglichst grosser Form darstellen (grosse Bilder der PN auch im Querformat), damit ich die PN besser erkennen kann.</w:t>
-            </w:r>
-          </w:p>
-        </w:tc>
-        <w:tc>
-          <w:tcPr>
-            <w:tcW w:w="3431" w:type="dxa"/>
-            <w:hideMark/>
-          </w:tcPr>
-          <w:p>
-            <w:pPr>
-              <w:cnfStyle w:val="000000010000" w:firstRow="0" w:lastRow="0" w:firstColumn="0" w:lastColumn="0" w:oddVBand="0" w:evenVBand="0" w:oddHBand="0" w:evenHBand="1" w:firstRowFirstColumn="0" w:firstRowLastColumn="0" w:lastRowFirstColumn="0" w:lastRowLastColumn="0"/>
-            </w:pPr>
-          </w:p>
-        </w:tc>
-        <w:tc>
-          <w:tcPr>
-            <w:tcW w:w="743" w:type="dxa"/>
-            <w:hideMark/>
-          </w:tcPr>
-          <w:p>
-            <w:pPr>
-              <w:keepNext/>
-              <w:jc w:val="center"/>
-              <w:cnfStyle w:val="000000010000" w:firstRow="0" w:lastRow="0" w:firstColumn="0" w:lastColumn="0" w:oddVBand="0" w:evenVBand="0" w:oddHBand="0" w:evenHBand="1" w:firstRowFirstColumn="0" w:firstRowLastColumn="0" w:lastRowFirstColumn="0" w:lastRowLastColumn="0"/>
             </w:pPr>
             <w:r>
               <w:t>U</w:t>
@@ -6099,24 +6012,37 @@
       <w:pPr>
         <w:pStyle w:val="Caption"/>
       </w:pPr>
-      <w:bookmarkStart w:id="7" w:name="_Toc311475570"/>
-      <w:bookmarkStart w:id="8" w:name="_Toc311819805"/>
+      <w:bookmarkStart w:id="6" w:name="_Toc311475570"/>
+      <w:bookmarkStart w:id="7" w:name="_Toc311819805"/>
       <w:r>
         <w:t xml:space="preserve">Tabelle </w:t>
       </w:r>
-      <w:fldSimple w:instr=" SEQ Tabelle \* ARABIC ">
-        <w:r>
-          <w:rPr>
-            <w:noProof/>
-          </w:rPr>
-          <w:t>1</w:t>
-        </w:r>
-      </w:fldSimple>
+      <w:r>
+        <w:fldChar w:fldCharType="begin"/>
+      </w:r>
+      <w:r>
+        <w:instrText xml:space="preserve"> SEQ Tabelle \* ARABIC </w:instrText>
+      </w:r>
+      <w:r>
+        <w:fldChar w:fldCharType="separate"/>
+      </w:r>
+      <w:r>
+        <w:rPr>
+          <w:noProof/>
+        </w:rPr>
+        <w:t>1</w:t>
+      </w:r>
+      <w:r>
+        <w:rPr>
+          <w:noProof/>
+        </w:rPr>
+        <w:fldChar w:fldCharType="end"/>
+      </w:r>
       <w:r>
         <w:t xml:space="preserve"> - User Stories</w:t>
       </w:r>
+      <w:bookmarkEnd w:id="6"/>
       <w:bookmarkEnd w:id="7"/>
-      <w:bookmarkEnd w:id="8"/>
     </w:p>
     <w:p>
       <w:pPr>
@@ -6138,12 +6064,12 @@
       <w:pPr>
         <w:pStyle w:val="Heading1"/>
       </w:pPr>
-      <w:bookmarkStart w:id="9" w:name="_Toc311821270"/>
+      <w:bookmarkStart w:id="8" w:name="_Toc311821270"/>
       <w:r>
         <w:lastRenderedPageBreak/>
         <w:t>Nichtfunktionale Anforderungen</w:t>
       </w:r>
-      <w:bookmarkEnd w:id="9"/>
+      <w:bookmarkEnd w:id="8"/>
     </w:p>
     <w:p>
       <w:r>
@@ -6178,21 +6104,21 @@
       <w:pPr>
         <w:pStyle w:val="Heading2"/>
       </w:pPr>
-      <w:bookmarkStart w:id="10" w:name="_Toc311821271"/>
+      <w:bookmarkStart w:id="9" w:name="_Toc311821271"/>
       <w:r>
         <w:t>Funktionalität</w:t>
       </w:r>
-      <w:bookmarkEnd w:id="10"/>
+      <w:bookmarkEnd w:id="9"/>
     </w:p>
     <w:p>
       <w:pPr>
         <w:pStyle w:val="Heading3"/>
       </w:pPr>
-      <w:bookmarkStart w:id="11" w:name="_Toc311821272"/>
+      <w:bookmarkStart w:id="10" w:name="_Toc311821272"/>
       <w:r>
         <w:t>Angemessenheit</w:t>
       </w:r>
-      <w:bookmarkEnd w:id="11"/>
+      <w:bookmarkEnd w:id="10"/>
     </w:p>
     <w:p>
       <w:r>
@@ -6217,15 +6143,7 @@
         <w:t xml:space="preserve">für ihren Zweck </w:t>
       </w:r>
       <w:r>
-        <w:t xml:space="preserve">der Bereitstellung von Informationen über bisherige Projekte der </w:t>
-      </w:r>
-      <w:proofErr w:type="spellStart"/>
-      <w:r>
-        <w:t>Zühlke</w:t>
-      </w:r>
-      <w:proofErr w:type="spellEnd"/>
-      <w:r>
-        <w:t xml:space="preserve"> Engineering AG </w:t>
+        <w:t xml:space="preserve">der Bereitstellung von Informationen über bisherige Projekte der Zühlke Engineering AG </w:t>
       </w:r>
       <w:r>
         <w:t>und auch zur Unterhaltung</w:t>
@@ -6270,35 +6188,34 @@
         <w:t>.</w:t>
       </w:r>
       <w:r>
-        <w:t xml:space="preserve"> Die Angemessenheit wird durch einen </w:t>
-      </w:r>
-      <w:proofErr w:type="spellStart"/>
-      <w:r>
-        <w:t>Usability</w:t>
-      </w:r>
-      <w:proofErr w:type="spellEnd"/>
-      <w:r>
-        <w:t xml:space="preserve"> Tests gemessen und verifiziert.</w:t>
+        <w:t xml:space="preserve"> Die Angemessenheit wird durch einen Usability Tests gemessen und verifiziert.</w:t>
       </w:r>
     </w:p>
     <w:p>
       <w:pPr>
         <w:pStyle w:val="Heading2"/>
       </w:pPr>
-      <w:bookmarkStart w:id="12" w:name="_Toc311821273"/>
+      <w:bookmarkStart w:id="11" w:name="_Toc311821273"/>
       <w:r>
         <w:t>Zuverlässigkeit</w:t>
       </w:r>
-      <w:bookmarkEnd w:id="12"/>
+      <w:bookmarkEnd w:id="11"/>
     </w:p>
     <w:p>
       <w:pPr>
         <w:pStyle w:val="Heading3"/>
       </w:pPr>
-      <w:bookmarkStart w:id="13" w:name="_Toc311821274"/>
+      <w:bookmarkStart w:id="12" w:name="_Toc311821274"/>
       <w:r>
         <w:t>Fehlertoleranz</w:t>
       </w:r>
+      <w:bookmarkEnd w:id="12"/>
+    </w:p>
+    <w:p>
+      <w:r>
+        <w:t xml:space="preserve">Das System soll so aufgebaut sein, dass Fehleingaben </w:t>
+      </w:r>
+      <w:bookmarkStart w:id="13" w:name="_GoBack"/>
       <w:bookmarkEnd w:id="13"/>
     </w:p>
     <w:p>
@@ -6488,15 +6405,7 @@
     </w:p>
     <w:p>
       <w:r>
-        <w:t xml:space="preserve">In einem </w:t>
-      </w:r>
-      <w:proofErr w:type="spellStart"/>
-      <w:r>
-        <w:t>Usability</w:t>
-      </w:r>
-      <w:proofErr w:type="spellEnd"/>
-      <w:r>
-        <w:t xml:space="preserve"> Test werden verschiedene Szenarien vorgegeben, die dann von Testpersonen ohne Erfahrung mit der Applikation und ohne ein Benutzerhandbuch durchgeführt werden. Es müssen alle Szenarien erreicht werden können, ohne dass die Testpersonen Hilfe beanspruchen müssen.</w:t>
+        <w:t>In einem Usability Test werden verschiedene Szenarien vorgegeben, die dann von Testpersonen ohne Erfahrung mit der Applikation und ohne ein Benutzerhandbuch durchgeführt werden. Es müssen alle Szenarien erreicht werden können, ohne dass die Testpersonen Hilfe beanspruchen müssen.</w:t>
       </w:r>
     </w:p>
     <w:p>
@@ -6522,13 +6431,8 @@
       <w:r>
         <w:t xml:space="preserve">ersichtlich sein, dass es sich um eine Applikation der </w:t>
       </w:r>
-      <w:proofErr w:type="spellStart"/>
-      <w:r>
-        <w:t>Zühlke</w:t>
-      </w:r>
-      <w:proofErr w:type="spellEnd"/>
-      <w:r>
-        <w:t xml:space="preserve"> Engineering AG handelt. Dies </w:t>
+      <w:r>
+        <w:t xml:space="preserve">Zühlke Engineering AG handelt. Dies </w:t>
       </w:r>
       <w:r>
         <w:t>wird</w:t>
@@ -6553,7 +6457,11 @@
         <w:t xml:space="preserve"> gewährleistet</w:t>
       </w:r>
       <w:r>
-        <w:t>. Diese sollen auf den Nutzer ansprechend wirken und ihn dadurch dazu verführen, sich mit der Anwendung auseinanderzusetzen.</w:t>
+        <w:t xml:space="preserve">. Diese sollen auf den Nutzer ansprechend wirken und ihn </w:t>
+      </w:r>
+      <w:r>
+        <w:lastRenderedPageBreak/>
+        <w:t>dadurch dazu verführen, sich mit der Anwendung auseinanderzusetzen.</w:t>
       </w:r>
       <w:r>
         <w:t xml:space="preserve"> </w:t>
@@ -6564,16 +6472,7 @@
     </w:p>
     <w:p>
       <w:r>
-        <w:lastRenderedPageBreak/>
-        <w:t xml:space="preserve">Das Visuelle Design wurde von </w:t>
-      </w:r>
-      <w:proofErr w:type="spellStart"/>
-      <w:r>
-        <w:t>Zühlke</w:t>
-      </w:r>
-      <w:proofErr w:type="spellEnd"/>
-      <w:r>
-        <w:t xml:space="preserve"> validiert und akzeptiert.</w:t>
+        <w:t>Das Visuelle Design wurde von Zühlke validiert und akzeptiert.</w:t>
       </w:r>
     </w:p>
     <w:p>
@@ -6680,13 +6579,8 @@
       <w:r>
         <w:t xml:space="preserve"> </w:t>
       </w:r>
-      <w:proofErr w:type="spellStart"/>
-      <w:r>
-        <w:t>Zühlke</w:t>
-      </w:r>
-      <w:proofErr w:type="spellEnd"/>
-      <w:r>
-        <w:t xml:space="preserve"> Engineering AG </w:t>
+      <w:r>
+        <w:t xml:space="preserve">Zühlke Engineering AG </w:t>
       </w:r>
       <w:r>
         <w:t xml:space="preserve">möglichst einfach änderbar sein. </w:t>
@@ -6701,50 +6595,18 @@
         <w:t>au</w:t>
       </w:r>
       <w:r>
-        <w:t xml:space="preserve">f die Codequalität geachtet, wobei </w:t>
-      </w:r>
-      <w:proofErr w:type="spellStart"/>
-      <w:r>
-        <w:t>ReSharper</w:t>
-      </w:r>
-      <w:proofErr w:type="spellEnd"/>
-      <w:r>
-        <w:t xml:space="preserve"> genutzt wird, um die Qualität zu prüfen (orange Markierungen auf der rechten Seite des Editors). Es sollen im Schnitt maximal </w:t>
+        <w:t xml:space="preserve">f die Codequalität geachtet, wobei ReSharper genutzt wird, um die Qualität zu prüfen (orange Markierungen auf der rechten Seite des Editors). Es sollen im Schnitt maximal </w:t>
       </w:r>
       <w:r>
         <w:t>drei</w:t>
       </w:r>
       <w:r>
-        <w:t xml:space="preserve"> solche orangen Markierungen pro C# Datei (.</w:t>
-      </w:r>
-      <w:proofErr w:type="spellStart"/>
-      <w:r>
-        <w:t>cs</w:t>
-      </w:r>
-      <w:proofErr w:type="spellEnd"/>
-      <w:r>
-        <w:t>) erscheinen.</w:t>
+        <w:t xml:space="preserve"> solche orangen Markierungen pro C# Datei (.cs) erscheinen.</w:t>
       </w:r>
     </w:p>
     <w:p>
       <w:r>
-        <w:t xml:space="preserve">Zusätzlich sollen die Code </w:t>
-      </w:r>
-      <w:proofErr w:type="spellStart"/>
-      <w:r>
-        <w:t>Metriken</w:t>
-      </w:r>
-      <w:proofErr w:type="spellEnd"/>
-      <w:r>
-        <w:t xml:space="preserve"> beachtet werden. Ziel ist es, einen „</w:t>
-      </w:r>
-      <w:proofErr w:type="spellStart"/>
-      <w:r>
-        <w:t>Maintainability</w:t>
-      </w:r>
-      <w:proofErr w:type="spellEnd"/>
-      <w:r>
-        <w:t xml:space="preserve"> Index“ [microsoft11.2] von mindestens 50% zu erreichen</w:t>
+        <w:t>Zusätzlich sollen die Code Metriken beachtet werden. Ziel ist es, einen „Maintainability Index“ [microsoft11.2] von mindestens 50% zu erreichen</w:t>
       </w:r>
       <w:r>
         <w:t>, und zwar auf Ebene Projekt</w:t>
@@ -6786,26 +6648,13 @@
       <w:bookmarkStart w:id="23" w:name="_Toc311821282"/>
       <w:r>
         <w:lastRenderedPageBreak/>
-        <w:t xml:space="preserve">Design </w:t>
-      </w:r>
-      <w:proofErr w:type="spellStart"/>
-      <w:r>
-        <w:t>Constraints</w:t>
+        <w:t>Design Constraints</w:t>
       </w:r>
       <w:bookmarkEnd w:id="23"/>
-      <w:proofErr w:type="spellEnd"/>
     </w:p>
     <w:p>
       <w:r>
-        <w:t xml:space="preserve">Vorgegeben ist als Hardware der </w:t>
-      </w:r>
-      <w:proofErr w:type="spellStart"/>
-      <w:r>
-        <w:t>Surface</w:t>
-      </w:r>
-      <w:proofErr w:type="spellEnd"/>
-      <w:r>
-        <w:t xml:space="preserve"> 2</w:t>
+        <w:t>Vorgegeben ist als Hardware der Surface 2</w:t>
       </w:r>
       <w:r>
         <w:t>.0</w:t>
@@ -6837,15 +6686,7 @@
     </w:p>
     <w:p>
       <w:r>
-        <w:t xml:space="preserve">Die </w:t>
-      </w:r>
-      <w:proofErr w:type="spellStart"/>
-      <w:r>
-        <w:t>Zühlke</w:t>
-      </w:r>
-      <w:proofErr w:type="spellEnd"/>
-      <w:r>
-        <w:t xml:space="preserve"> Engineering AG </w:t>
+        <w:t xml:space="preserve">Die Zühlke Engineering AG </w:t>
       </w:r>
       <w:r>
         <w:t>wünscht sich, dass möglichst wenig Aufwand für den Unterhalt des</w:t>
@@ -6956,40 +6797,16 @@
       <w:bookmarkStart w:id="24" w:name="_Toc311821283"/>
       <w:r>
         <w:lastRenderedPageBreak/>
-        <w:t>Zugänglichkeit (</w:t>
-      </w:r>
-      <w:proofErr w:type="spellStart"/>
-      <w:r>
-        <w:t>Accessi</w:t>
-      </w:r>
-      <w:r>
-        <w:t>bility</w:t>
-      </w:r>
-      <w:proofErr w:type="spellEnd"/>
-      <w:r>
-        <w:t>)</w:t>
+        <w:t>Zugänglichkeit (Accessi</w:t>
+      </w:r>
+      <w:r>
+        <w:t>bility)</w:t>
       </w:r>
       <w:bookmarkEnd w:id="24"/>
     </w:p>
     <w:p>
       <w:r>
-        <w:t xml:space="preserve">Der </w:t>
-      </w:r>
-      <w:proofErr w:type="spellStart"/>
-      <w:r>
-        <w:t>Surface</w:t>
-      </w:r>
-      <w:proofErr w:type="spellEnd"/>
-      <w:r>
-        <w:t xml:space="preserve"> Tisch ist ein </w:t>
-      </w:r>
-      <w:proofErr w:type="spellStart"/>
-      <w:r>
-        <w:t>Multitouch</w:t>
-      </w:r>
-      <w:proofErr w:type="spellEnd"/>
-      <w:r>
-        <w:t xml:space="preserve"> Gerät und wird daher </w:t>
+        <w:t xml:space="preserve">Der Surface Tisch ist ein Multitouch Gerät und wird daher </w:t>
       </w:r>
       <w:r>
         <w:t>mit den Hä</w:t>
@@ -7083,15 +6900,7 @@
         <w:t xml:space="preserve"> und Project Note Layout </w:t>
       </w:r>
       <w:r>
-        <w:t xml:space="preserve">Farben der </w:t>
-      </w:r>
-      <w:proofErr w:type="spellStart"/>
-      <w:r>
-        <w:t>Zühlke</w:t>
-      </w:r>
-      <w:proofErr w:type="spellEnd"/>
-      <w:r>
-        <w:t xml:space="preserve"> Engineering AG</w:t>
+        <w:t>Farben der Zühlke Engineering AG</w:t>
       </w:r>
       <w:r>
         <w:t>).</w:t>
@@ -7170,7 +6979,7 @@
       <w:rPr>
         <w:noProof/>
       </w:rPr>
-      <w:t>19. Dezember 2011</w:t>
+      <w:t>21. Dezember 2011</w:t>
     </w:r>
     <w:r>
       <w:fldChar w:fldCharType="end"/>
@@ -7208,7 +7017,7 @@
         <w:noProof/>
         <w:lang w:val="de-DE"/>
       </w:rPr>
-      <w:t>2</w:t>
+      <w:t>7</w:t>
     </w:r>
     <w:r>
       <w:rPr>
@@ -7222,16 +7031,31 @@
       </w:rPr>
       <w:t xml:space="preserve"> von </w:t>
     </w:r>
-    <w:fldSimple w:instr="NUMPAGES  \* Arabic  \* MERGEFORMAT">
-      <w:r>
-        <w:rPr>
-          <w:b/>
-          <w:noProof/>
-          <w:lang w:val="de-DE"/>
-        </w:rPr>
-        <w:t>10</w:t>
-      </w:r>
-    </w:fldSimple>
+    <w:r>
+      <w:fldChar w:fldCharType="begin"/>
+    </w:r>
+    <w:r>
+      <w:instrText>NUMPAGES  \* Arabic  \* MERGEFORMAT</w:instrText>
+    </w:r>
+    <w:r>
+      <w:fldChar w:fldCharType="separate"/>
+    </w:r>
+    <w:r>
+      <w:rPr>
+        <w:b/>
+        <w:noProof/>
+        <w:lang w:val="de-DE"/>
+      </w:rPr>
+      <w:t>10</w:t>
+    </w:r>
+    <w:r>
+      <w:rPr>
+        <w:b/>
+        <w:noProof/>
+        <w:lang w:val="de-DE"/>
+      </w:rPr>
+      <w:fldChar w:fldCharType="end"/>
+    </w:r>
   </w:p>
 </w:ftr>
 </file>
@@ -11269,7 +11093,7 @@
 </file>
 
 <file path=customXml/itemProps1.xml><?xml version="1.0" encoding="utf-8"?>
-<ds:datastoreItem xmlns:ds="http://schemas.openxmlformats.org/officeDocument/2006/customXml" ds:itemID="{FFBA2FF6-82EC-4306-A21F-C5AFA941B6A3}">
+<ds:datastoreItem xmlns:ds="http://schemas.openxmlformats.org/officeDocument/2006/customXml" ds:itemID="{95483273-E624-4F76-AB84-628E06D2A8A2}">
   <ds:schemaRefs>
     <ds:schemaRef ds:uri="http://schemas.openxmlformats.org/officeDocument/2006/bibliography"/>
   </ds:schemaRefs>

</xml_diff>

<commit_message>
Anforderungen korrigiert Farbenblinheittests eingefügt
</commit_message>
<xml_diff>
--- a/doc/03_Technischer_Bericht_Teil_2/02_Anforderungen/Anforderungen.docx
+++ b/doc/03_Technischer_Bericht_Teil_2/02_Anforderungen/Anforderungen.docx
@@ -117,7 +117,7 @@
                     <w:noProof/>
                     <w:color w:val="4F4F59"/>
                   </w:rPr>
-                  <w:t>21. Dezember 2011</w:t>
+                  <w:t>22. Dezember 2011</w:t>
                 </w:r>
                 <w:r>
                   <w:rPr>
@@ -2777,6 +2777,315 @@
       </w:pPr>
       <w:bookmarkStart w:id="3" w:name="_Toc311821267"/>
       <w:r>
+        <w:t>Abbildungsverzeichnis</w:t>
+      </w:r>
+    </w:p>
+    <w:p>
+      <w:pPr>
+        <w:pStyle w:val="TableofFigures"/>
+        <w:tabs>
+          <w:tab w:val="right" w:leader="dot" w:pos="9062"/>
+        </w:tabs>
+        <w:rPr>
+          <w:noProof/>
+          <w:sz w:val="22"/>
+          <w:szCs w:val="22"/>
+          <w:lang w:eastAsia="de-CH"/>
+        </w:rPr>
+      </w:pPr>
+      <w:r>
+        <w:fldChar w:fldCharType="begin"/>
+      </w:r>
+      <w:r>
+        <w:instrText xml:space="preserve"> TOC \h \z \c "Abbildung" </w:instrText>
+      </w:r>
+      <w:r>
+        <w:fldChar w:fldCharType="separate"/>
+      </w:r>
+      <w:hyperlink w:anchor="_Toc312321242" w:history="1">
+        <w:r>
+          <w:rPr>
+            <w:rStyle w:val="Hyperlink"/>
+            <w:noProof/>
+          </w:rPr>
+          <w:t>Abbildung 1 - Startscreen, original</w:t>
+        </w:r>
+        <w:r>
+          <w:rPr>
+            <w:noProof/>
+            <w:webHidden/>
+          </w:rPr>
+          <w:tab/>
+        </w:r>
+        <w:r>
+          <w:rPr>
+            <w:noProof/>
+            <w:webHidden/>
+          </w:rPr>
+          <w:fldChar w:fldCharType="begin"/>
+        </w:r>
+        <w:r>
+          <w:rPr>
+            <w:noProof/>
+            <w:webHidden/>
+          </w:rPr>
+          <w:instrText xml:space="preserve"> PAGEREF _Toc312321242 \h </w:instrText>
+        </w:r>
+        <w:r>
+          <w:rPr>
+            <w:noProof/>
+            <w:webHidden/>
+          </w:rPr>
+        </w:r>
+        <w:r>
+          <w:rPr>
+            <w:noProof/>
+            <w:webHidden/>
+          </w:rPr>
+          <w:fldChar w:fldCharType="separate"/>
+        </w:r>
+        <w:r>
+          <w:rPr>
+            <w:noProof/>
+            <w:webHidden/>
+          </w:rPr>
+          <w:t>11</w:t>
+        </w:r>
+        <w:r>
+          <w:rPr>
+            <w:noProof/>
+            <w:webHidden/>
+          </w:rPr>
+          <w:fldChar w:fldCharType="end"/>
+        </w:r>
+      </w:hyperlink>
+    </w:p>
+    <w:p>
+      <w:pPr>
+        <w:pStyle w:val="TableofFigures"/>
+        <w:tabs>
+          <w:tab w:val="right" w:leader="dot" w:pos="9062"/>
+        </w:tabs>
+        <w:rPr>
+          <w:noProof/>
+          <w:sz w:val="22"/>
+          <w:szCs w:val="22"/>
+          <w:lang w:eastAsia="de-CH"/>
+        </w:rPr>
+      </w:pPr>
+      <w:hyperlink w:anchor="_Toc312321243" w:history="1">
+        <w:r>
+          <w:rPr>
+            <w:rStyle w:val="Hyperlink"/>
+            <w:noProof/>
+          </w:rPr>
+          <w:t>Abbildung 2 - Startscreen, Deuteranopie</w:t>
+        </w:r>
+        <w:r>
+          <w:rPr>
+            <w:noProof/>
+            <w:webHidden/>
+          </w:rPr>
+          <w:tab/>
+        </w:r>
+        <w:r>
+          <w:rPr>
+            <w:noProof/>
+            <w:webHidden/>
+          </w:rPr>
+          <w:fldChar w:fldCharType="begin"/>
+        </w:r>
+        <w:r>
+          <w:rPr>
+            <w:noProof/>
+            <w:webHidden/>
+          </w:rPr>
+          <w:instrText xml:space="preserve"> PAGEREF _Toc312321243 \h </w:instrText>
+        </w:r>
+        <w:r>
+          <w:rPr>
+            <w:noProof/>
+            <w:webHidden/>
+          </w:rPr>
+        </w:r>
+        <w:r>
+          <w:rPr>
+            <w:noProof/>
+            <w:webHidden/>
+          </w:rPr>
+          <w:fldChar w:fldCharType="separate"/>
+        </w:r>
+        <w:r>
+          <w:rPr>
+            <w:noProof/>
+            <w:webHidden/>
+          </w:rPr>
+          <w:t>12</w:t>
+        </w:r>
+        <w:r>
+          <w:rPr>
+            <w:noProof/>
+            <w:webHidden/>
+          </w:rPr>
+          <w:fldChar w:fldCharType="end"/>
+        </w:r>
+      </w:hyperlink>
+    </w:p>
+    <w:p>
+      <w:pPr>
+        <w:pStyle w:val="TableofFigures"/>
+        <w:tabs>
+          <w:tab w:val="right" w:leader="dot" w:pos="9062"/>
+        </w:tabs>
+        <w:rPr>
+          <w:noProof/>
+          <w:sz w:val="22"/>
+          <w:szCs w:val="22"/>
+          <w:lang w:eastAsia="de-CH"/>
+        </w:rPr>
+      </w:pPr>
+      <w:hyperlink w:anchor="_Toc312321244" w:history="1">
+        <w:r>
+          <w:rPr>
+            <w:rStyle w:val="Hyperlink"/>
+            <w:noProof/>
+          </w:rPr>
+          <w:t>Abbildung 3 - Startscreen, Protanopie</w:t>
+        </w:r>
+        <w:r>
+          <w:rPr>
+            <w:noProof/>
+            <w:webHidden/>
+          </w:rPr>
+          <w:tab/>
+        </w:r>
+        <w:r>
+          <w:rPr>
+            <w:noProof/>
+            <w:webHidden/>
+          </w:rPr>
+          <w:fldChar w:fldCharType="begin"/>
+        </w:r>
+        <w:r>
+          <w:rPr>
+            <w:noProof/>
+            <w:webHidden/>
+          </w:rPr>
+          <w:instrText xml:space="preserve"> PAGEREF _Toc312321244 \h </w:instrText>
+        </w:r>
+        <w:r>
+          <w:rPr>
+            <w:noProof/>
+            <w:webHidden/>
+          </w:rPr>
+        </w:r>
+        <w:r>
+          <w:rPr>
+            <w:noProof/>
+            <w:webHidden/>
+          </w:rPr>
+          <w:fldChar w:fldCharType="separate"/>
+        </w:r>
+        <w:r>
+          <w:rPr>
+            <w:noProof/>
+            <w:webHidden/>
+          </w:rPr>
+          <w:t>12</w:t>
+        </w:r>
+        <w:r>
+          <w:rPr>
+            <w:noProof/>
+            <w:webHidden/>
+          </w:rPr>
+          <w:fldChar w:fldCharType="end"/>
+        </w:r>
+      </w:hyperlink>
+    </w:p>
+    <w:p>
+      <w:pPr>
+        <w:pStyle w:val="TableofFigures"/>
+        <w:tabs>
+          <w:tab w:val="right" w:leader="dot" w:pos="9062"/>
+        </w:tabs>
+        <w:rPr>
+          <w:noProof/>
+          <w:sz w:val="22"/>
+          <w:szCs w:val="22"/>
+          <w:lang w:eastAsia="de-CH"/>
+        </w:rPr>
+      </w:pPr>
+      <w:hyperlink w:anchor="_Toc312321245" w:history="1">
+        <w:r>
+          <w:rPr>
+            <w:rStyle w:val="Hyperlink"/>
+            <w:noProof/>
+          </w:rPr>
+          <w:t>Abbildung 4 - Startscreen, Tritanopie</w:t>
+        </w:r>
+        <w:r>
+          <w:rPr>
+            <w:noProof/>
+            <w:webHidden/>
+          </w:rPr>
+          <w:tab/>
+        </w:r>
+        <w:r>
+          <w:rPr>
+            <w:noProof/>
+            <w:webHidden/>
+          </w:rPr>
+          <w:fldChar w:fldCharType="begin"/>
+        </w:r>
+        <w:r>
+          <w:rPr>
+            <w:noProof/>
+            <w:webHidden/>
+          </w:rPr>
+          <w:instrText xml:space="preserve"> PAGEREF _Toc312321245 \h </w:instrText>
+        </w:r>
+        <w:r>
+          <w:rPr>
+            <w:noProof/>
+            <w:webHidden/>
+          </w:rPr>
+        </w:r>
+        <w:r>
+          <w:rPr>
+            <w:noProof/>
+            <w:webHidden/>
+          </w:rPr>
+          <w:fldChar w:fldCharType="separate"/>
+        </w:r>
+        <w:r>
+          <w:rPr>
+            <w:noProof/>
+            <w:webHidden/>
+          </w:rPr>
+          <w:t>13</w:t>
+        </w:r>
+        <w:r>
+          <w:rPr>
+            <w:noProof/>
+            <w:webHidden/>
+          </w:rPr>
+          <w:fldChar w:fldCharType="end"/>
+        </w:r>
+      </w:hyperlink>
+    </w:p>
+    <w:p>
+      <w:r>
+        <w:lastRenderedPageBreak/>
+        <w:fldChar w:fldCharType="end"/>
+      </w:r>
+      <w:bookmarkStart w:id="4" w:name="_GoBack"/>
+      <w:bookmarkEnd w:id="4"/>
+    </w:p>
+    <w:p>
+      <w:pPr>
+        <w:pStyle w:val="Heading2"/>
+      </w:pPr>
+      <w:r>
         <w:t>Tabellenverzeichnis</w:t>
       </w:r>
       <w:bookmarkEnd w:id="3"/>
@@ -2873,12 +3182,12 @@
       <w:pPr>
         <w:pStyle w:val="Heading1"/>
       </w:pPr>
-      <w:bookmarkStart w:id="4" w:name="_Toc311821268"/>
+      <w:bookmarkStart w:id="5" w:name="_Toc311821268"/>
       <w:r>
         <w:lastRenderedPageBreak/>
         <w:t>Tools</w:t>
       </w:r>
-      <w:bookmarkEnd w:id="4"/>
+      <w:bookmarkEnd w:id="5"/>
     </w:p>
     <w:p>
       <w:r>
@@ -3495,12 +3804,12 @@
       <w:pPr>
         <w:pStyle w:val="Heading1"/>
       </w:pPr>
-      <w:bookmarkStart w:id="5" w:name="_Toc311821269"/>
+      <w:bookmarkStart w:id="6" w:name="_Toc311821269"/>
       <w:r>
         <w:lastRenderedPageBreak/>
         <w:t>Funktionale Anforderungen</w:t>
       </w:r>
-      <w:bookmarkEnd w:id="5"/>
+      <w:bookmarkEnd w:id="6"/>
     </w:p>
     <w:p>
       <w:r>
@@ -6521,8 +6830,8 @@
       <w:pPr>
         <w:pStyle w:val="Caption"/>
       </w:pPr>
-      <w:bookmarkStart w:id="6" w:name="_Toc311475570"/>
-      <w:bookmarkStart w:id="7" w:name="_Toc311819805"/>
+      <w:bookmarkStart w:id="7" w:name="_Toc311475570"/>
+      <w:bookmarkStart w:id="8" w:name="_Toc311819805"/>
       <w:r>
         <w:t xml:space="preserve">Tabelle </w:t>
       </w:r>
@@ -6550,8 +6859,8 @@
       <w:r>
         <w:t xml:space="preserve"> - User Stories</w:t>
       </w:r>
-      <w:bookmarkEnd w:id="6"/>
       <w:bookmarkEnd w:id="7"/>
+      <w:bookmarkEnd w:id="8"/>
     </w:p>
     <w:p>
       <w:pPr>
@@ -6573,396 +6882,323 @@
       <w:pPr>
         <w:pStyle w:val="Heading1"/>
       </w:pPr>
-      <w:bookmarkStart w:id="8" w:name="_Toc311821270"/>
+      <w:bookmarkStart w:id="9" w:name="_Toc311821270"/>
       <w:r>
         <w:lastRenderedPageBreak/>
         <w:t>Nichtfunktionale Anforderungen</w:t>
-      </w:r>
-      <w:bookmarkEnd w:id="8"/>
-    </w:p>
-    <w:p>
-      <w:r>
-        <w:t>Die</w:t>
-      </w:r>
-      <w:r>
-        <w:t xml:space="preserve"> nichtfunktionale</w:t>
-      </w:r>
-      <w:r>
-        <w:t>n</w:t>
-      </w:r>
-      <w:r>
-        <w:t xml:space="preserve"> Anforderungen lassen sic</w:t>
-      </w:r>
-      <w:r>
-        <w:t>h</w:t>
-      </w:r>
-      <w:r>
-        <w:t xml:space="preserve"> zum Teil</w:t>
-      </w:r>
-      <w:r>
-        <w:t xml:space="preserve"> aus den User Stories ableiten</w:t>
-      </w:r>
-      <w:r>
-        <w:t>.</w:t>
-      </w:r>
-      <w:r>
-        <w:t xml:space="preserve"> Einige Anforderungen, wie z.B. die Wartbarkeit, können jedoch nicht daraus abgeleitet werden. Deshalb ist es notwendig, diese in diesem Dokument festzuhalten.</w:t>
-      </w:r>
-    </w:p>
-    <w:p>
-      <w:pPr>
-        <w:pStyle w:val="Heading2"/>
-      </w:pPr>
-      <w:bookmarkStart w:id="9" w:name="_Toc311821271"/>
-      <w:r>
-        <w:t>Funktionalität</w:t>
       </w:r>
       <w:bookmarkEnd w:id="9"/>
     </w:p>
     <w:p>
-      <w:pPr>
-        <w:pStyle w:val="Heading3"/>
-      </w:pPr>
-      <w:bookmarkStart w:id="10" w:name="_Toc311821272"/>
-      <w:r>
-        <w:t>Angemessenheit</w:t>
+      <w:r>
+        <w:t>Die</w:t>
+      </w:r>
+      <w:r>
+        <w:t xml:space="preserve"> nichtfunktionale</w:t>
+      </w:r>
+      <w:r>
+        <w:t>n</w:t>
+      </w:r>
+      <w:r>
+        <w:t xml:space="preserve"> Anforderungen lassen sic</w:t>
+      </w:r>
+      <w:r>
+        <w:t>h</w:t>
+      </w:r>
+      <w:r>
+        <w:t xml:space="preserve"> zum Teil</w:t>
+      </w:r>
+      <w:r>
+        <w:t xml:space="preserve"> aus den User Stories ableiten</w:t>
+      </w:r>
+      <w:r>
+        <w:t>.</w:t>
+      </w:r>
+      <w:r>
+        <w:t xml:space="preserve"> Einige Anforderungen, wie z.B. die Wartbarkeit, können jedoch nicht daraus abgeleitet werden. Deshalb ist es notwendig, diese in diesem Dokument festzuhalten.</w:t>
+      </w:r>
+    </w:p>
+    <w:p>
+      <w:pPr>
+        <w:pStyle w:val="Heading2"/>
+      </w:pPr>
+      <w:bookmarkStart w:id="10" w:name="_Toc311821271"/>
+      <w:r>
+        <w:t>Funktionalität</w:t>
       </w:r>
       <w:bookmarkEnd w:id="10"/>
     </w:p>
     <w:p>
-      <w:r>
-        <w:t>Die Zeit, während der ein Anwender die Applikation benutz</w:t>
-      </w:r>
-      <w:r>
-        <w:t>t</w:t>
-      </w:r>
-      <w:r>
-        <w:t>, ist kurz. D</w:t>
-      </w:r>
-      <w:r>
-        <w:t xml:space="preserve">ie Software </w:t>
-      </w:r>
-      <w:r>
-        <w:t>soll</w:t>
-      </w:r>
-      <w:r>
-        <w:t xml:space="preserve"> </w:t>
-      </w:r>
-      <w:r>
-        <w:t xml:space="preserve">für ihren Zweck </w:t>
-      </w:r>
-      <w:r>
-        <w:t xml:space="preserve">der Bereitstellung von Informationen über bisherige Projekte der </w:t>
-      </w:r>
-      <w:proofErr w:type="spellStart"/>
-      <w:r>
-        <w:t>Zühlke</w:t>
-      </w:r>
-      <w:proofErr w:type="spellEnd"/>
-      <w:r>
-        <w:t xml:space="preserve"> Engineering AG </w:t>
-      </w:r>
-      <w:r>
-        <w:t>und auch zur Unterhaltung</w:t>
-      </w:r>
-      <w:r>
-        <w:t xml:space="preserve"> während einer kurzen Zeitdauer</w:t>
-      </w:r>
-      <w:r>
-        <w:t xml:space="preserve"> </w:t>
-      </w:r>
-      <w:r>
-        <w:t>g</w:t>
-      </w:r>
-      <w:r>
-        <w:t>ut geeignet</w:t>
-      </w:r>
-      <w:r>
-        <w:t xml:space="preserve"> sein</w:t>
-      </w:r>
-      <w:r>
-        <w:t>.</w:t>
-      </w:r>
-      <w:r>
-        <w:t xml:space="preserve"> Darum soll sie eine Funktionalität mit einer begrenzten Anzahl an Funktionen zur Verfügung stellen</w:t>
-      </w:r>
-      <w:r>
-        <w:t xml:space="preserve"> (browsen, </w:t>
-      </w:r>
-      <w:r>
-        <w:t>filtern</w:t>
-      </w:r>
-      <w:r>
-        <w:t xml:space="preserve">, </w:t>
-      </w:r>
-      <w:r>
-        <w:t>lesen</w:t>
-      </w:r>
-      <w:r>
-        <w:t>)</w:t>
-      </w:r>
-      <w:r>
-        <w:t>.</w:t>
-      </w:r>
-      <w:r>
-        <w:t xml:space="preserve"> Die Angemessenheit wird durch einen </w:t>
-      </w:r>
-      <w:proofErr w:type="spellStart"/>
-      <w:r>
-        <w:t>Usability</w:t>
-      </w:r>
-      <w:proofErr w:type="spellEnd"/>
-      <w:r>
-        <w:t xml:space="preserve"> Tests gemessen und verifiziert.</w:t>
-      </w:r>
-    </w:p>
-    <w:p>
-      <w:pPr>
-        <w:pStyle w:val="Heading2"/>
-      </w:pPr>
-      <w:bookmarkStart w:id="11" w:name="_Toc311821273"/>
-      <w:r>
-        <w:t>Zuverlässigkeit</w:t>
+      <w:pPr>
+        <w:pStyle w:val="Heading3"/>
+      </w:pPr>
+      <w:bookmarkStart w:id="11" w:name="_Toc311821272"/>
+      <w:r>
+        <w:t>Angemessenheit</w:t>
       </w:r>
       <w:bookmarkEnd w:id="11"/>
     </w:p>
     <w:p>
-      <w:pPr>
-        <w:pStyle w:val="Heading3"/>
-      </w:pPr>
-      <w:bookmarkStart w:id="12" w:name="_Toc311821274"/>
-      <w:r>
-        <w:t>Fehlertoleranz</w:t>
+      <w:r>
+        <w:t>Die Zeit, während der ein Anwender die Applikation benutz</w:t>
+      </w:r>
+      <w:r>
+        <w:t>t</w:t>
+      </w:r>
+      <w:r>
+        <w:t>, ist kurz. D</w:t>
+      </w:r>
+      <w:r>
+        <w:t xml:space="preserve">ie Software </w:t>
+      </w:r>
+      <w:r>
+        <w:t>soll</w:t>
+      </w:r>
+      <w:r>
+        <w:t xml:space="preserve"> </w:t>
+      </w:r>
+      <w:r>
+        <w:t xml:space="preserve">für ihren Zweck </w:t>
+      </w:r>
+      <w:r>
+        <w:t xml:space="preserve">der Bereitstellung von Informationen über bisherige Projekte der </w:t>
+      </w:r>
+      <w:proofErr w:type="spellStart"/>
+      <w:r>
+        <w:t>Zühlke</w:t>
+      </w:r>
+      <w:proofErr w:type="spellEnd"/>
+      <w:r>
+        <w:t xml:space="preserve"> Engineering AG </w:t>
+      </w:r>
+      <w:r>
+        <w:t>und auch zur Unterhaltung</w:t>
+      </w:r>
+      <w:r>
+        <w:t xml:space="preserve"> während einer kurzen Zeitdauer</w:t>
+      </w:r>
+      <w:r>
+        <w:t xml:space="preserve"> </w:t>
+      </w:r>
+      <w:r>
+        <w:t>g</w:t>
+      </w:r>
+      <w:r>
+        <w:t>ut geeignet</w:t>
+      </w:r>
+      <w:r>
+        <w:t xml:space="preserve"> sein</w:t>
+      </w:r>
+      <w:r>
+        <w:t>.</w:t>
+      </w:r>
+      <w:r>
+        <w:t xml:space="preserve"> Darum soll sie eine Funktionalität mit einer begrenzten Anzahl an Funktionen zur Verfügung stellen</w:t>
+      </w:r>
+      <w:r>
+        <w:t xml:space="preserve"> (browsen, </w:t>
+      </w:r>
+      <w:r>
+        <w:t>filtern</w:t>
+      </w:r>
+      <w:r>
+        <w:t xml:space="preserve">, </w:t>
+      </w:r>
+      <w:r>
+        <w:t>lesen</w:t>
+      </w:r>
+      <w:r>
+        <w:t>)</w:t>
+      </w:r>
+      <w:r>
+        <w:t>.</w:t>
+      </w:r>
+      <w:r>
+        <w:t xml:space="preserve"> Die Angemessenheit wird durch einen </w:t>
+      </w:r>
+      <w:proofErr w:type="spellStart"/>
+      <w:r>
+        <w:t>Usability</w:t>
+      </w:r>
+      <w:proofErr w:type="spellEnd"/>
+      <w:r>
+        <w:t xml:space="preserve"> Tests gemessen und verifiziert.</w:t>
+      </w:r>
+    </w:p>
+    <w:p>
+      <w:pPr>
+        <w:pStyle w:val="Heading2"/>
+      </w:pPr>
+      <w:bookmarkStart w:id="12" w:name="_Toc311821273"/>
+      <w:r>
+        <w:t>Zuverlässigkeit</w:t>
       </w:r>
       <w:bookmarkEnd w:id="12"/>
     </w:p>
     <w:p>
-      <w:r>
-        <w:t xml:space="preserve">Das System soll so aufgebaut sein, dass Fehleingaben </w:t>
-      </w:r>
-      <w:r>
-        <w:t>nicht möglich sind. Wenn nach mehreren Kriterien gefiltert wird und keine Project Note diesen</w:t>
-      </w:r>
-      <w:r>
-        <w:t xml:space="preserve"> Kriterien</w:t>
-      </w:r>
-      <w:r>
-        <w:t xml:space="preserve"> entspricht, so</w:t>
-      </w:r>
-      <w:r>
-        <w:t xml:space="preserve"> soll</w:t>
-      </w:r>
-      <w:r>
-        <w:t xml:space="preserve"> der Benutzer auf diesen Um</w:t>
-      </w:r>
-      <w:r>
-        <w:t>stand aufmerksam gemacht werde</w:t>
-      </w:r>
-      <w:r>
-        <w:t xml:space="preserve">n. </w:t>
-      </w:r>
-      <w:r>
-        <w:t>Es muss</w:t>
-      </w:r>
-      <w:r>
-        <w:t xml:space="preserve"> zudem</w:t>
-      </w:r>
-      <w:r>
-        <w:t xml:space="preserve"> möglich sein</w:t>
-      </w:r>
-      <w:r>
-        <w:t>,</w:t>
-      </w:r>
-      <w:r>
-        <w:t xml:space="preserve">  zur vorherigen Situation zurückzukehren.</w:t>
-      </w:r>
-      <w:r>
-        <w:t xml:space="preserve"> Dies </w:t>
-      </w:r>
-      <w:r>
-        <w:t>wird</w:t>
-      </w:r>
-      <w:r>
-        <w:t xml:space="preserve"> durch heuristische Evaluation sichergestellt</w:t>
-      </w:r>
-      <w:r>
-        <w:t>.</w:t>
-      </w:r>
-    </w:p>
-    <w:p>
-      <w:pPr>
-        <w:pStyle w:val="Heading2"/>
-      </w:pPr>
-      <w:bookmarkStart w:id="13" w:name="_Toc311821275"/>
-      <w:r>
-        <w:t>Benutzbarkeit</w:t>
+      <w:pPr>
+        <w:pStyle w:val="Heading3"/>
+      </w:pPr>
+      <w:bookmarkStart w:id="13" w:name="_Toc311821274"/>
+      <w:r>
+        <w:t>Fehlertoleranz</w:t>
       </w:r>
       <w:bookmarkEnd w:id="13"/>
     </w:p>
     <w:p>
-      <w:pPr>
-        <w:pStyle w:val="Heading3"/>
-      </w:pPr>
-      <w:bookmarkStart w:id="14" w:name="_Toc311821276"/>
-      <w:r>
-        <w:t>Verständlichkeit</w:t>
-      </w:r>
-      <w:r>
-        <w:t xml:space="preserve"> &amp; Erlernbarkeit</w:t>
+      <w:r>
+        <w:t xml:space="preserve">Das System soll so aufgebaut sein, dass Fehleingaben </w:t>
+      </w:r>
+      <w:r>
+        <w:t>nicht möglich sind. Wenn nach mehreren Kriterien gefiltert wird und keine Project Note diesen</w:t>
+      </w:r>
+      <w:r>
+        <w:t xml:space="preserve"> Kriterien</w:t>
+      </w:r>
+      <w:r>
+        <w:t xml:space="preserve"> entspricht, so</w:t>
+      </w:r>
+      <w:r>
+        <w:t xml:space="preserve"> soll</w:t>
+      </w:r>
+      <w:r>
+        <w:t xml:space="preserve"> der Benutzer auf diesen Um</w:t>
+      </w:r>
+      <w:r>
+        <w:t>stand aufmerksam gemacht werde</w:t>
+      </w:r>
+      <w:r>
+        <w:t xml:space="preserve">n. </w:t>
+      </w:r>
+      <w:r>
+        <w:t>Es muss</w:t>
+      </w:r>
+      <w:r>
+        <w:t xml:space="preserve"> zudem</w:t>
+      </w:r>
+      <w:r>
+        <w:t xml:space="preserve"> möglich sein</w:t>
+      </w:r>
+      <w:r>
+        <w:t>,</w:t>
+      </w:r>
+      <w:r>
+        <w:t xml:space="preserve">  zur vorherigen Situation zurückzukehren.</w:t>
+      </w:r>
+      <w:r>
+        <w:t xml:space="preserve"> Dies </w:t>
+      </w:r>
+      <w:r>
+        <w:t>wird</w:t>
+      </w:r>
+      <w:r>
+        <w:t xml:space="preserve"> durch heuristische Evaluation sichergestellt</w:t>
+      </w:r>
+      <w:r>
+        <w:t>.</w:t>
+      </w:r>
+    </w:p>
+    <w:p>
+      <w:pPr>
+        <w:pStyle w:val="Heading2"/>
+      </w:pPr>
+      <w:bookmarkStart w:id="14" w:name="_Toc311821275"/>
+      <w:r>
+        <w:t>Benutzbarkeit</w:t>
       </w:r>
       <w:bookmarkEnd w:id="14"/>
     </w:p>
     <w:p>
-      <w:r>
-        <w:t>Durch die begrenzte Zeit, die der Nutzer vor der Ap</w:t>
-      </w:r>
-      <w:r>
-        <w:t xml:space="preserve">plikation verbringt, muss diese </w:t>
-      </w:r>
-      <w:r>
-        <w:t>einfach</w:t>
-      </w:r>
-      <w:r>
-        <w:t xml:space="preserve"> </w:t>
-      </w:r>
-      <w:r>
-        <w:t>benutzbar</w:t>
-      </w:r>
-      <w:r>
-        <w:t xml:space="preserve"> sein</w:t>
-      </w:r>
-      <w:r>
-        <w:t>.</w:t>
-      </w:r>
-      <w:r>
-        <w:t xml:space="preserve"> Die</w:t>
-      </w:r>
-      <w:r>
-        <w:t xml:space="preserve"> Bedienung</w:t>
-      </w:r>
-      <w:r>
-        <w:t xml:space="preserve"> soll </w:t>
-      </w:r>
-      <w:r>
-        <w:t>ohne Benutzerhandbuch oder anderweitige Hilfe möglich sein</w:t>
-      </w:r>
-      <w:r>
-        <w:t>.</w:t>
-      </w:r>
-      <w:r>
-        <w:t xml:space="preserve"> Viel eher soll der </w:t>
-      </w:r>
-      <w:r>
-        <w:t>Nutzer mit jede</w:t>
-      </w:r>
-      <w:r>
-        <w:t>r</w:t>
-      </w:r>
-      <w:r>
-        <w:t xml:space="preserve"> </w:t>
-      </w:r>
-      <w:r>
-        <w:t>Berührung des Tisches</w:t>
-      </w:r>
-      <w:r>
-        <w:t xml:space="preserve"> etwas N</w:t>
-      </w:r>
-      <w:r>
-        <w:t>eues lernen</w:t>
-      </w:r>
-      <w:r>
-        <w:t xml:space="preserve"> </w:t>
-      </w:r>
-      <w:r>
-        <w:t>u</w:t>
-      </w:r>
-      <w:r>
-        <w:t xml:space="preserve">nd </w:t>
-      </w:r>
-      <w:r>
-        <w:t xml:space="preserve">dieses sogleich </w:t>
-      </w:r>
-      <w:r>
-        <w:t>anwenden</w:t>
-      </w:r>
-      <w:r>
-        <w:t xml:space="preserve"> könne</w:t>
-      </w:r>
-      <w:r>
-        <w:t>n</w:t>
-      </w:r>
-      <w:r>
-        <w:t>.</w:t>
-      </w:r>
-    </w:p>
-    <w:p>
-      <w:r>
-        <w:t xml:space="preserve">Ein technisch affiner Benutzer soll </w:t>
-      </w:r>
-      <w:r>
-        <w:t xml:space="preserve">während des </w:t>
-      </w:r>
-      <w:proofErr w:type="spellStart"/>
-      <w:r>
-        <w:t>Usability</w:t>
-      </w:r>
-      <w:proofErr w:type="spellEnd"/>
-      <w:r>
-        <w:t>-</w:t>
-      </w:r>
-      <w:r>
-        <w:t xml:space="preserve">Tests </w:t>
-      </w:r>
-      <w:r>
-        <w:t>ohne zusätzliche Hilfe</w:t>
-      </w:r>
-      <w:r>
-        <w:t xml:space="preserve"> die</w:t>
-      </w:r>
-      <w:r>
-        <w:t xml:space="preserve"> Bedi</w:t>
-      </w:r>
-      <w:r>
-        <w:t>en</w:t>
-      </w:r>
-      <w:r>
-        <w:t>ung der</w:t>
-      </w:r>
-      <w:r>
-        <w:t xml:space="preserve"> Software </w:t>
-      </w:r>
-      <w:r>
-        <w:t xml:space="preserve">erlernen </w:t>
-      </w:r>
-      <w:r>
-        <w:t>können</w:t>
-      </w:r>
-      <w:r>
-        <w:t>.</w:t>
-      </w:r>
-    </w:p>
-    <w:p>
       <w:pPr>
         <w:pStyle w:val="Heading3"/>
       </w:pPr>
-      <w:bookmarkStart w:id="15" w:name="_Toc311821277"/>
-      <w:r>
-        <w:t>Bedienbarkeit</w:t>
+      <w:bookmarkStart w:id="15" w:name="_Toc311821276"/>
+      <w:r>
+        <w:t>Verständlichkeit</w:t>
+      </w:r>
+      <w:r>
+        <w:t xml:space="preserve"> &amp; Erlernbarkeit</w:t>
       </w:r>
       <w:bookmarkEnd w:id="15"/>
     </w:p>
     <w:p>
       <w:r>
-        <w:t xml:space="preserve">Die Bedienung soll einfach und intuitiv sein. Die einzelnen Komponenten sollen einfach erreichbar sein und über eine genügend grosse </w:t>
-      </w:r>
-      <w:r>
-        <w:t>F</w:t>
-      </w:r>
-      <w:r>
-        <w:t>läche verfügen</w:t>
-      </w:r>
-      <w:r>
-        <w:t>, damit sie anklickbar sind</w:t>
+        <w:t>Durch die begrenzte Zeit, die der Nutzer vor der Ap</w:t>
+      </w:r>
+      <w:r>
+        <w:t xml:space="preserve">plikation verbringt, muss diese </w:t>
+      </w:r>
+      <w:r>
+        <w:t>einfach</w:t>
+      </w:r>
+      <w:r>
+        <w:t xml:space="preserve"> </w:t>
+      </w:r>
+      <w:r>
+        <w:t>benutzbar</w:t>
+      </w:r>
+      <w:r>
+        <w:t xml:space="preserve"> sein</w:t>
+      </w:r>
+      <w:r>
+        <w:t>.</w:t>
+      </w:r>
+      <w:r>
+        <w:t xml:space="preserve"> Die</w:t>
+      </w:r>
+      <w:r>
+        <w:t xml:space="preserve"> Bedienung</w:t>
+      </w:r>
+      <w:r>
+        <w:t xml:space="preserve"> soll </w:t>
+      </w:r>
+      <w:r>
+        <w:t>ohne Benutzerhandbuch oder anderweitige Hilfe möglich sein</w:t>
+      </w:r>
+      <w:r>
+        <w:t>.</w:t>
+      </w:r>
+      <w:r>
+        <w:t xml:space="preserve"> Viel eher soll der </w:t>
+      </w:r>
+      <w:r>
+        <w:t>Nutzer mit jede</w:t>
+      </w:r>
+      <w:r>
+        <w:t>r</w:t>
+      </w:r>
+      <w:r>
+        <w:t xml:space="preserve"> </w:t>
+      </w:r>
+      <w:r>
+        <w:t>Berührung des Tisches</w:t>
+      </w:r>
+      <w:r>
+        <w:t xml:space="preserve"> etwas N</w:t>
+      </w:r>
+      <w:r>
+        <w:t>eues lernen</w:t>
+      </w:r>
+      <w:r>
+        <w:t xml:space="preserve"> </w:t>
+      </w:r>
+      <w:r>
+        <w:t>u</w:t>
+      </w:r>
+      <w:r>
+        <w:t xml:space="preserve">nd </w:t>
+      </w:r>
+      <w:r>
+        <w:t xml:space="preserve">dieses sogleich </w:t>
+      </w:r>
+      <w:r>
+        <w:t>anwenden</w:t>
+      </w:r>
+      <w:r>
+        <w:t xml:space="preserve"> könne</w:t>
+      </w:r>
+      <w:r>
+        <w:t>n</w:t>
       </w:r>
       <w:r>
         <w:t>.</w:t>
@@ -6970,7 +7206,10 @@
     </w:p>
     <w:p>
       <w:r>
-        <w:t xml:space="preserve">In einem </w:t>
+        <w:t xml:space="preserve">Ein technisch affiner Benutzer soll </w:t>
+      </w:r>
+      <w:r>
+        <w:t xml:space="preserve">während des </w:t>
       </w:r>
       <w:proofErr w:type="spellStart"/>
       <w:r>
@@ -6978,21 +7217,91 @@
       </w:r>
       <w:proofErr w:type="spellEnd"/>
       <w:r>
-        <w:t xml:space="preserve"> Test werden verschiedene Szenarien vorgegeben, die dann von Testpersonen ohne Erfahrung mit der Applikation und ohne ein Benutzerhandbuch durchgeführt werden. Es müssen alle Szenarien erreicht werden können, ohne dass die Testpersonen Hilfe beanspruchen müssen.</w:t>
+        <w:t>-</w:t>
+      </w:r>
+      <w:r>
+        <w:t xml:space="preserve">Tests </w:t>
+      </w:r>
+      <w:r>
+        <w:t>ohne zusätzliche Hilfe</w:t>
+      </w:r>
+      <w:r>
+        <w:t xml:space="preserve"> die</w:t>
+      </w:r>
+      <w:r>
+        <w:t xml:space="preserve"> Bedi</w:t>
+      </w:r>
+      <w:r>
+        <w:t>en</w:t>
+      </w:r>
+      <w:r>
+        <w:t>ung der</w:t>
+      </w:r>
+      <w:r>
+        <w:t xml:space="preserve"> Software </w:t>
+      </w:r>
+      <w:r>
+        <w:t xml:space="preserve">erlernen </w:t>
+      </w:r>
+      <w:r>
+        <w:t>können</w:t>
+      </w:r>
+      <w:r>
+        <w:t>.</w:t>
       </w:r>
     </w:p>
     <w:p>
       <w:pPr>
         <w:pStyle w:val="Heading3"/>
       </w:pPr>
-      <w:bookmarkStart w:id="16" w:name="_Toc311821278"/>
-      <w:r>
-        <w:t>Attraktivität</w:t>
+      <w:bookmarkStart w:id="16" w:name="_Toc311821277"/>
+      <w:r>
+        <w:t>Bedienbarkeit</w:t>
       </w:r>
       <w:bookmarkEnd w:id="16"/>
     </w:p>
     <w:p>
       <w:r>
+        <w:t xml:space="preserve">Die Bedienung soll einfach und intuitiv sein. Die einzelnen Komponenten sollen einfach erreichbar sein und über eine genügend grosse </w:t>
+      </w:r>
+      <w:r>
+        <w:t>F</w:t>
+      </w:r>
+      <w:r>
+        <w:t>läche verfügen</w:t>
+      </w:r>
+      <w:r>
+        <w:t>, damit sie anklickbar sind</w:t>
+      </w:r>
+      <w:r>
+        <w:t>.</w:t>
+      </w:r>
+    </w:p>
+    <w:p>
+      <w:r>
+        <w:t xml:space="preserve">In einem </w:t>
+      </w:r>
+      <w:proofErr w:type="spellStart"/>
+      <w:r>
+        <w:t>Usability</w:t>
+      </w:r>
+      <w:proofErr w:type="spellEnd"/>
+      <w:r>
+        <w:t xml:space="preserve"> Test werden verschiedene Szenarien vorgegeben, die dann von Testpersonen ohne Erfahrung mit der Applikation und ohne ein Benutzerhandbuch durchgeführt werden. Es müssen alle Szenarien erreicht werden können, ohne dass die Testpersonen Hilfe beanspruchen müssen.</w:t>
+      </w:r>
+    </w:p>
+    <w:p>
+      <w:pPr>
+        <w:pStyle w:val="Heading3"/>
+      </w:pPr>
+      <w:bookmarkStart w:id="17" w:name="_Toc311821278"/>
+      <w:r>
+        <w:t>Attraktivität</w:t>
+      </w:r>
+      <w:bookmarkEnd w:id="17"/>
+    </w:p>
+    <w:p>
+      <w:r>
         <w:t>Durch</w:t>
       </w:r>
       <w:r>
@@ -7020,12 +7329,7 @@
       </w:r>
       <w:r>
         <w:br/>
-        <w:t>Durch eine Fernwirkung, beispielsweise durch einen</w:t>
-      </w:r>
-      <w:bookmarkStart w:id="17" w:name="_GoBack"/>
-      <w:bookmarkEnd w:id="17"/>
-      <w:r>
-        <w:t xml:space="preserve"> Demomodus, soll der Nutzer auf die Applikation aufmerksam gemacht und angelockt werden.</w:t>
+        <w:t>Durch eine Fernwirkung, beispielsweise durch einen Demomodus, soll der Nutzer auf die Applikation aufmerksam gemacht und angelockt werden.</w:t>
       </w:r>
       <w:r>
         <w:t xml:space="preserve"> Eine Nahwirkung wird durch verschiedene Animationen</w:t>
@@ -7546,56 +7850,529 @@
       <w:r>
         <w:t>.</w:t>
       </w:r>
-      <w:r>
-        <w:t xml:space="preserve"> Daher werden vor Abschluss der Entwicklung der Software Tests dazu durchgeführt.</w:t>
-      </w:r>
     </w:p>
     <w:p>
       <w:r>
-        <w:t xml:space="preserve">Des Weiteren werden starke Farbkontraste möglichst vermieden </w:t>
-      </w:r>
-      <w:r>
-        <w:t>(ausgenommen sind d</w:t>
+        <w:t>Als Ausgangslage wurde der Startscreen, welcher im externen Design definiert wurde</w:t>
+      </w:r>
+      <w:r>
+        <w:t xml:space="preserve"> (Siehe TODO: Externes Design)</w:t>
+      </w:r>
+      <w:r>
+        <w:t>,</w:t>
+      </w:r>
+      <w:r>
+        <w:t xml:space="preserve"> verwendet.</w:t>
+      </w:r>
+    </w:p>
+    <w:p>
+      <w:pPr>
+        <w:keepNext/>
+      </w:pPr>
+      <w:r>
+        <w:rPr>
+          <w:noProof/>
+          <w:lang w:eastAsia="de-CH"/>
+        </w:rPr>
+        <w:drawing>
+          <wp:inline distT="0" distB="0" distL="0" distR="0" wp14:anchorId="015F2459" wp14:editId="3A0226F4">
+            <wp:extent cx="5760720" cy="3240405"/>
+            <wp:effectExtent l="0" t="0" r="0" b="0"/>
+            <wp:docPr id="3" name="Picture 3"/>
+            <wp:cNvGraphicFramePr>
+              <a:graphicFrameLocks xmlns:a="http://schemas.openxmlformats.org/drawingml/2006/main" noChangeAspect="1"/>
+            </wp:cNvGraphicFramePr>
+            <a:graphic xmlns:a="http://schemas.openxmlformats.org/drawingml/2006/main">
+              <a:graphicData uri="http://schemas.openxmlformats.org/drawingml/2006/picture">
+                <pic:pic xmlns:pic="http://schemas.openxmlformats.org/drawingml/2006/picture">
+                  <pic:nvPicPr>
+                    <pic:cNvPr id="0" name="layout_criterias.png"/>
+                    <pic:cNvPicPr/>
+                  </pic:nvPicPr>
+                  <pic:blipFill>
+                    <a:blip r:embed="rId20" cstate="print">
+                      <a:extLst>
+                        <a:ext uri="{28A0092B-C50C-407E-A947-70E740481C1C}">
+                          <a14:useLocalDpi xmlns:a14="http://schemas.microsoft.com/office/drawing/2010/main" val="0"/>
+                        </a:ext>
+                      </a:extLst>
+                    </a:blip>
+                    <a:stretch>
+                      <a:fillRect/>
+                    </a:stretch>
+                  </pic:blipFill>
+                  <pic:spPr>
+                    <a:xfrm>
+                      <a:off x="0" y="0"/>
+                      <a:ext cx="5760720" cy="3240405"/>
+                    </a:xfrm>
+                    <a:prstGeom prst="rect">
+                      <a:avLst/>
+                    </a:prstGeom>
+                  </pic:spPr>
+                </pic:pic>
+              </a:graphicData>
+            </a:graphic>
+          </wp:inline>
+        </w:drawing>
+      </w:r>
+    </w:p>
+    <w:p>
+      <w:pPr>
+        <w:pStyle w:val="Caption"/>
+      </w:pPr>
+      <w:bookmarkStart w:id="25" w:name="_Toc312321242"/>
+      <w:r>
+        <w:t xml:space="preserve">Abbildung </w:t>
+      </w:r>
+      <w:r>
+        <w:fldChar w:fldCharType="begin"/>
+      </w:r>
+      <w:r>
+        <w:instrText xml:space="preserve"> SEQ Abbildung \* ARABIC </w:instrText>
+      </w:r>
+      <w:r>
+        <w:fldChar w:fldCharType="separate"/>
+      </w:r>
+      <w:r>
+        <w:rPr>
+          <w:noProof/>
+        </w:rPr>
+        <w:t>1</w:t>
+      </w:r>
+      <w:r>
+        <w:rPr>
+          <w:noProof/>
+        </w:rPr>
+        <w:fldChar w:fldCharType="end"/>
+      </w:r>
+      <w:r>
+        <w:t xml:space="preserve"> - Startscreen, original</w:t>
+      </w:r>
+      <w:bookmarkEnd w:id="25"/>
+    </w:p>
+    <w:p>
+      <w:r>
+        <w:t xml:space="preserve">Dieser wurde </w:t>
+      </w:r>
+      <w:r>
+        <w:t>n</w:t>
+      </w:r>
+      <w:r>
+        <w:t xml:space="preserve">achfolgend mit </w:t>
+      </w:r>
+      <w:proofErr w:type="spellStart"/>
+      <w:r>
+        <w:t>Vischeck</w:t>
+      </w:r>
+      <w:proofErr w:type="spellEnd"/>
+      <w:r>
+        <w:rPr>
+          <w:rStyle w:val="FootnoteReference"/>
+        </w:rPr>
+        <w:footnoteReference w:id="1"/>
+      </w:r>
+      <w:r>
+        <w:t xml:space="preserve"> geprüft</w:t>
+      </w:r>
+      <w:r>
+        <w:t>. Die Webseite bietet e</w:t>
+      </w:r>
+      <w:r>
+        <w:t xml:space="preserve">in </w:t>
+      </w:r>
+      <w:proofErr w:type="spellStart"/>
+      <w:r>
+        <w:t>Plugin</w:t>
+      </w:r>
+      <w:proofErr w:type="spellEnd"/>
+      <w:r>
+        <w:t xml:space="preserve"> an, welches drei Arten von Farbenblindheit simuliert:</w:t>
+      </w:r>
+    </w:p>
+    <w:p>
+      <w:pPr>
+        <w:pStyle w:val="ListParagraph"/>
+        <w:keepNext/>
+        <w:numPr>
+          <w:ilvl w:val="0"/>
+          <w:numId w:val="7"/>
+        </w:numPr>
+        <w:tabs>
+          <w:tab w:val="left" w:pos="284"/>
+        </w:tabs>
+        <w:ind w:left="0" w:firstLine="0"/>
+      </w:pPr>
+      <w:proofErr w:type="spellStart"/>
+      <w:r>
+        <w:lastRenderedPageBreak/>
+        <w:t>Deuteranopie</w:t>
+      </w:r>
+      <w:proofErr w:type="spellEnd"/>
+      <w:r>
+        <w:t xml:space="preserve"> oder</w:t>
+      </w:r>
+      <w:r>
+        <w:t xml:space="preserve"> Grünblindheit</w:t>
+      </w:r>
+      <w:r>
+        <w:br/>
+      </w:r>
+      <w:r>
+        <w:rPr>
+          <w:noProof/>
+          <w:lang w:eastAsia="de-CH"/>
+        </w:rPr>
+        <w:drawing>
+          <wp:inline distT="0" distB="0" distL="0" distR="0" wp14:anchorId="5AAAEFC9" wp14:editId="6ABDCF61">
+            <wp:extent cx="5760720" cy="3240405"/>
+            <wp:effectExtent l="0" t="0" r="0" b="0"/>
+            <wp:docPr id="4" name="Picture 4"/>
+            <wp:cNvGraphicFramePr>
+              <a:graphicFrameLocks xmlns:a="http://schemas.openxmlformats.org/drawingml/2006/main" noChangeAspect="1"/>
+            </wp:cNvGraphicFramePr>
+            <a:graphic xmlns:a="http://schemas.openxmlformats.org/drawingml/2006/main">
+              <a:graphicData uri="http://schemas.openxmlformats.org/drawingml/2006/picture">
+                <pic:pic xmlns:pic="http://schemas.openxmlformats.org/drawingml/2006/picture">
+                  <pic:nvPicPr>
+                    <pic:cNvPr id="0" name="Deuteranope Simulation of layout_criterias.png"/>
+                    <pic:cNvPicPr/>
+                  </pic:nvPicPr>
+                  <pic:blipFill>
+                    <a:blip r:embed="rId21" cstate="print">
+                      <a:extLst>
+                        <a:ext uri="{28A0092B-C50C-407E-A947-70E740481C1C}">
+                          <a14:useLocalDpi xmlns:a14="http://schemas.microsoft.com/office/drawing/2010/main" val="0"/>
+                        </a:ext>
+                      </a:extLst>
+                    </a:blip>
+                    <a:stretch>
+                      <a:fillRect/>
+                    </a:stretch>
+                  </pic:blipFill>
+                  <pic:spPr>
+                    <a:xfrm>
+                      <a:off x="0" y="0"/>
+                      <a:ext cx="5760720" cy="3240405"/>
+                    </a:xfrm>
+                    <a:prstGeom prst="rect">
+                      <a:avLst/>
+                    </a:prstGeom>
+                  </pic:spPr>
+                </pic:pic>
+              </a:graphicData>
+            </a:graphic>
+          </wp:inline>
+        </w:drawing>
+      </w:r>
+    </w:p>
+    <w:p>
+      <w:pPr>
+        <w:pStyle w:val="Caption"/>
+      </w:pPr>
+      <w:bookmarkStart w:id="26" w:name="_Toc312321243"/>
+      <w:r>
+        <w:t xml:space="preserve">Abbildung </w:t>
+      </w:r>
+      <w:r>
+        <w:fldChar w:fldCharType="begin"/>
+      </w:r>
+      <w:r>
+        <w:instrText xml:space="preserve"> SEQ Abbildung \* ARABIC </w:instrText>
+      </w:r>
+      <w:r>
+        <w:fldChar w:fldCharType="separate"/>
+      </w:r>
+      <w:r>
+        <w:rPr>
+          <w:noProof/>
+        </w:rPr>
+        <w:t>2</w:t>
+      </w:r>
+      <w:r>
+        <w:rPr>
+          <w:noProof/>
+        </w:rPr>
+        <w:fldChar w:fldCharType="end"/>
+      </w:r>
+      <w:r>
+        <w:t xml:space="preserve"> - Startscreen, </w:t>
+      </w:r>
+      <w:proofErr w:type="spellStart"/>
+      <w:r>
+        <w:t>Deuteranopie</w:t>
+      </w:r>
+      <w:bookmarkEnd w:id="26"/>
+      <w:proofErr w:type="spellEnd"/>
+      <w:r>
+        <w:br/>
+      </w:r>
+    </w:p>
+    <w:p>
+      <w:pPr>
+        <w:pStyle w:val="ListParagraph"/>
+        <w:keepNext/>
+        <w:numPr>
+          <w:ilvl w:val="0"/>
+          <w:numId w:val="7"/>
+        </w:numPr>
+        <w:tabs>
+          <w:tab w:val="left" w:pos="284"/>
+        </w:tabs>
+        <w:ind w:left="0" w:firstLine="0"/>
+      </w:pPr>
+      <w:proofErr w:type="spellStart"/>
+      <w:r>
+        <w:t>Protanop</w:t>
       </w:r>
       <w:r>
         <w:t>ie</w:t>
       </w:r>
-      <w:r>
-        <w:t xml:space="preserve"> Logo</w:t>
-      </w:r>
-      <w:r>
-        <w:t>-</w:t>
-      </w:r>
-      <w:r>
-        <w:t xml:space="preserve"> und Project Note Layout </w:t>
-      </w:r>
-      <w:r>
-        <w:t xml:space="preserve">Farben der </w:t>
+      <w:proofErr w:type="spellEnd"/>
+      <w:r>
+        <w:t xml:space="preserve"> oder Rotblindheit. Diese Form ist auch bekannt als Rotgrünblindheit erster Form</w:t>
+      </w:r>
+      <w:r>
+        <w:br/>
+      </w:r>
+      <w:r>
+        <w:rPr>
+          <w:noProof/>
+          <w:lang w:eastAsia="de-CH"/>
+        </w:rPr>
+        <w:drawing>
+          <wp:inline distT="0" distB="0" distL="0" distR="0" wp14:anchorId="08F3FAE9" wp14:editId="12ED7FDC">
+            <wp:extent cx="5760720" cy="3240405"/>
+            <wp:effectExtent l="0" t="0" r="0" b="0"/>
+            <wp:docPr id="5" name="Picture 5"/>
+            <wp:cNvGraphicFramePr>
+              <a:graphicFrameLocks xmlns:a="http://schemas.openxmlformats.org/drawingml/2006/main" noChangeAspect="1"/>
+            </wp:cNvGraphicFramePr>
+            <a:graphic xmlns:a="http://schemas.openxmlformats.org/drawingml/2006/main">
+              <a:graphicData uri="http://schemas.openxmlformats.org/drawingml/2006/picture">
+                <pic:pic xmlns:pic="http://schemas.openxmlformats.org/drawingml/2006/picture">
+                  <pic:nvPicPr>
+                    <pic:cNvPr id="0" name="Protanope Simulation of layout_criterias.png"/>
+                    <pic:cNvPicPr/>
+                  </pic:nvPicPr>
+                  <pic:blipFill>
+                    <a:blip r:embed="rId22" cstate="print">
+                      <a:extLst>
+                        <a:ext uri="{28A0092B-C50C-407E-A947-70E740481C1C}">
+                          <a14:useLocalDpi xmlns:a14="http://schemas.microsoft.com/office/drawing/2010/main" val="0"/>
+                        </a:ext>
+                      </a:extLst>
+                    </a:blip>
+                    <a:stretch>
+                      <a:fillRect/>
+                    </a:stretch>
+                  </pic:blipFill>
+                  <pic:spPr>
+                    <a:xfrm>
+                      <a:off x="0" y="0"/>
+                      <a:ext cx="5760720" cy="3240405"/>
+                    </a:xfrm>
+                    <a:prstGeom prst="rect">
+                      <a:avLst/>
+                    </a:prstGeom>
+                  </pic:spPr>
+                </pic:pic>
+              </a:graphicData>
+            </a:graphic>
+          </wp:inline>
+        </w:drawing>
+      </w:r>
+    </w:p>
+    <w:p>
+      <w:pPr>
+        <w:pStyle w:val="Caption"/>
+      </w:pPr>
+      <w:bookmarkStart w:id="27" w:name="_Toc312321244"/>
+      <w:r>
+        <w:t xml:space="preserve">Abbildung </w:t>
+      </w:r>
+      <w:r>
+        <w:fldChar w:fldCharType="begin"/>
+      </w:r>
+      <w:r>
+        <w:instrText xml:space="preserve"> SEQ Abbildung \* ARABIC </w:instrText>
+      </w:r>
+      <w:r>
+        <w:fldChar w:fldCharType="separate"/>
+      </w:r>
+      <w:r>
+        <w:rPr>
+          <w:noProof/>
+        </w:rPr>
+        <w:t>3</w:t>
+      </w:r>
+      <w:r>
+        <w:rPr>
+          <w:noProof/>
+        </w:rPr>
+        <w:fldChar w:fldCharType="end"/>
+      </w:r>
+      <w:r>
+        <w:t xml:space="preserve"> - Startscreen, </w:t>
       </w:r>
       <w:proofErr w:type="spellStart"/>
       <w:r>
-        <w:t>Zühlke</w:t>
-      </w:r>
+        <w:t>Protanopie</w:t>
+      </w:r>
+      <w:bookmarkEnd w:id="27"/>
       <w:proofErr w:type="spellEnd"/>
-      <w:r>
-        <w:t xml:space="preserve"> Engineering AG</w:t>
-      </w:r>
-      <w:r>
-        <w:t>).</w:t>
-      </w:r>
-      <w:r>
-        <w:t xml:space="preserve"> Die Titel sollen gut lesbar und die Project Note auf ein</w:t>
-      </w:r>
-      <w:r>
-        <w:t xml:space="preserve">e angenehme Grösse </w:t>
-      </w:r>
-      <w:r>
-        <w:t>skalierbar sein.</w:t>
-      </w:r>
+    </w:p>
+    <w:p>
+      <w:pPr>
+        <w:pStyle w:val="ListParagraph"/>
+        <w:keepNext/>
+        <w:numPr>
+          <w:ilvl w:val="0"/>
+          <w:numId w:val="7"/>
+        </w:numPr>
+        <w:tabs>
+          <w:tab w:val="left" w:pos="284"/>
+        </w:tabs>
+        <w:ind w:left="0" w:firstLine="0"/>
+      </w:pPr>
+      <w:proofErr w:type="spellStart"/>
+      <w:r>
+        <w:lastRenderedPageBreak/>
+        <w:t>Tritanop</w:t>
+      </w:r>
+      <w:r>
+        <w:t>i</w:t>
+      </w:r>
+      <w:r>
+        <w:t>e</w:t>
+      </w:r>
+      <w:proofErr w:type="spellEnd"/>
+      <w:r>
+        <w:t xml:space="preserve"> </w:t>
+      </w:r>
+      <w:r>
+        <w:t>oder Blaublindheit</w:t>
+      </w:r>
+      <w:r>
+        <w:t>.</w:t>
+      </w:r>
+      <w:r>
+        <w:br/>
+      </w:r>
+      <w:r>
+        <w:rPr>
+          <w:noProof/>
+          <w:lang w:eastAsia="de-CH"/>
+        </w:rPr>
+        <w:drawing>
+          <wp:inline distT="0" distB="0" distL="0" distR="0" wp14:anchorId="167F09F7" wp14:editId="22AE092C">
+            <wp:extent cx="5760720" cy="3240405"/>
+            <wp:effectExtent l="0" t="0" r="0" b="0"/>
+            <wp:docPr id="6" name="Picture 6"/>
+            <wp:cNvGraphicFramePr>
+              <a:graphicFrameLocks xmlns:a="http://schemas.openxmlformats.org/drawingml/2006/main" noChangeAspect="1"/>
+            </wp:cNvGraphicFramePr>
+            <a:graphic xmlns:a="http://schemas.openxmlformats.org/drawingml/2006/main">
+              <a:graphicData uri="http://schemas.openxmlformats.org/drawingml/2006/picture">
+                <pic:pic xmlns:pic="http://schemas.openxmlformats.org/drawingml/2006/picture">
+                  <pic:nvPicPr>
+                    <pic:cNvPr id="0" name="Tritanope Simulation of layout_criterias.png"/>
+                    <pic:cNvPicPr/>
+                  </pic:nvPicPr>
+                  <pic:blipFill>
+                    <a:blip r:embed="rId23" cstate="print">
+                      <a:extLst>
+                        <a:ext uri="{28A0092B-C50C-407E-A947-70E740481C1C}">
+                          <a14:useLocalDpi xmlns:a14="http://schemas.microsoft.com/office/drawing/2010/main" val="0"/>
+                        </a:ext>
+                      </a:extLst>
+                    </a:blip>
+                    <a:stretch>
+                      <a:fillRect/>
+                    </a:stretch>
+                  </pic:blipFill>
+                  <pic:spPr>
+                    <a:xfrm>
+                      <a:off x="0" y="0"/>
+                      <a:ext cx="5760720" cy="3240405"/>
+                    </a:xfrm>
+                    <a:prstGeom prst="rect">
+                      <a:avLst/>
+                    </a:prstGeom>
+                  </pic:spPr>
+                </pic:pic>
+              </a:graphicData>
+            </a:graphic>
+          </wp:inline>
+        </w:drawing>
+      </w:r>
+    </w:p>
+    <w:p>
+      <w:pPr>
+        <w:pStyle w:val="Caption"/>
+      </w:pPr>
+      <w:bookmarkStart w:id="28" w:name="_Toc312321245"/>
+      <w:r>
+        <w:t xml:space="preserve">Abbildung </w:t>
+      </w:r>
+      <w:r>
+        <w:fldChar w:fldCharType="begin"/>
+      </w:r>
+      <w:r>
+        <w:instrText xml:space="preserve"> SEQ Abbildung \* ARABIC </w:instrText>
+      </w:r>
+      <w:r>
+        <w:fldChar w:fldCharType="separate"/>
+      </w:r>
+      <w:r>
+        <w:rPr>
+          <w:noProof/>
+        </w:rPr>
+        <w:t>4</w:t>
+      </w:r>
+      <w:r>
+        <w:rPr>
+          <w:noProof/>
+        </w:rPr>
+        <w:fldChar w:fldCharType="end"/>
+      </w:r>
+      <w:r>
+        <w:t xml:space="preserve"> - Startscreen, </w:t>
+      </w:r>
+      <w:proofErr w:type="spellStart"/>
+      <w:r>
+        <w:t>Tritanopie</w:t>
+      </w:r>
+      <w:bookmarkEnd w:id="28"/>
+      <w:proofErr w:type="spellEnd"/>
+    </w:p>
+    <w:p/>
+    <w:p>
+      <w:r>
+        <w:t>Wie aus den Abbildungen ersichtlich, ist der Kontrast immer noch genug hoch,</w:t>
+      </w:r>
+      <w:r>
+        <w:t xml:space="preserve"> so</w:t>
+      </w:r>
+      <w:r>
+        <w:t xml:space="preserve"> dass Texte lesbar und die einzelnen Elemente weiterhin erkennbar sind</w:t>
+      </w:r>
+      <w:r>
+        <w:t>.</w:t>
+      </w:r>
+    </w:p>
+    <w:p>
+      <w:pPr>
+        <w:pStyle w:val="ListParagraph"/>
+        <w:tabs>
+          <w:tab w:val="left" w:pos="284"/>
+        </w:tabs>
+        <w:ind w:left="0"/>
+      </w:pPr>
     </w:p>
     <w:sectPr>
-      <w:headerReference w:type="default" r:id="rId20"/>
-      <w:footerReference w:type="default" r:id="rId21"/>
+      <w:headerReference w:type="default" r:id="rId24"/>
+      <w:footerReference w:type="default" r:id="rId25"/>
       <w:pgSz w:w="11906" w:h="16838"/>
       <w:pgMar w:top="1417" w:right="1417" w:bottom="1134" w:left="1417" w:header="708" w:footer="708" w:gutter="0"/>
       <w:pgNumType w:start="0"/>
@@ -7657,7 +8434,7 @@
       <w:rPr>
         <w:noProof/>
       </w:rPr>
-      <w:t>21. Dezember 2011</w:t>
+      <w:t>22. Dezember 2011</w:t>
     </w:r>
     <w:r>
       <w:fldChar w:fldCharType="end"/>
@@ -7695,7 +8472,7 @@
         <w:noProof/>
         <w:lang w:val="de-DE"/>
       </w:rPr>
-      <w:t>7</w:t>
+      <w:t>2</w:t>
     </w:r>
     <w:r>
       <w:rPr>
@@ -7724,7 +8501,7 @@
         <w:noProof/>
         <w:lang w:val="de-DE"/>
       </w:rPr>
-      <w:t>10</w:t>
+      <w:t>13</w:t>
     </w:r>
     <w:r>
       <w:rPr>
@@ -7757,6 +8534,28 @@
       </w:pPr>
       <w:r>
         <w:continuationSeparator/>
+      </w:r>
+    </w:p>
+  </w:footnote>
+  <w:footnote w:id="1">
+    <w:p>
+      <w:pPr>
+        <w:pStyle w:val="FootnoteText"/>
+        <w:rPr>
+          <w:lang w:val="fr-CH"/>
+        </w:rPr>
+      </w:pPr>
+      <w:r>
+        <w:rPr>
+          <w:rStyle w:val="FootnoteReference"/>
+        </w:rPr>
+        <w:footnoteRef/>
+      </w:r>
+      <w:r>
+        <w:rPr>
+          <w:lang w:val="fr-CH"/>
+        </w:rPr>
+        <w:t xml:space="preserve"> Quelle: http://www.vischeck.com/</w:t>
       </w:r>
     </w:p>
   </w:footnote>
@@ -8425,6 +9224,92 @@
     </w:lvl>
   </w:abstractNum>
   <w:abstractNum w:abstractNumId="5">
+    <w:nsid w:val="585C1A48"/>
+    <w:multiLevelType w:val="hybridMultilevel"/>
+    <w:tmpl w:val="E0107482"/>
+    <w:lvl w:ilvl="0" w:tplc="0807000F">
+      <w:start w:val="1"/>
+      <w:numFmt w:val="decimal"/>
+      <w:lvlText w:val="%1."/>
+      <w:lvlJc w:val="left"/>
+      <w:pPr>
+        <w:ind w:left="720" w:hanging="360"/>
+      </w:pPr>
+    </w:lvl>
+    <w:lvl w:ilvl="1" w:tplc="08070019" w:tentative="1">
+      <w:start w:val="1"/>
+      <w:numFmt w:val="lowerLetter"/>
+      <w:lvlText w:val="%2."/>
+      <w:lvlJc w:val="left"/>
+      <w:pPr>
+        <w:ind w:left="1440" w:hanging="360"/>
+      </w:pPr>
+    </w:lvl>
+    <w:lvl w:ilvl="2" w:tplc="0807001B" w:tentative="1">
+      <w:start w:val="1"/>
+      <w:numFmt w:val="lowerRoman"/>
+      <w:lvlText w:val="%3."/>
+      <w:lvlJc w:val="right"/>
+      <w:pPr>
+        <w:ind w:left="2160" w:hanging="180"/>
+      </w:pPr>
+    </w:lvl>
+    <w:lvl w:ilvl="3" w:tplc="0807000F" w:tentative="1">
+      <w:start w:val="1"/>
+      <w:numFmt w:val="decimal"/>
+      <w:lvlText w:val="%4."/>
+      <w:lvlJc w:val="left"/>
+      <w:pPr>
+        <w:ind w:left="2880" w:hanging="360"/>
+      </w:pPr>
+    </w:lvl>
+    <w:lvl w:ilvl="4" w:tplc="08070019" w:tentative="1">
+      <w:start w:val="1"/>
+      <w:numFmt w:val="lowerLetter"/>
+      <w:lvlText w:val="%5."/>
+      <w:lvlJc w:val="left"/>
+      <w:pPr>
+        <w:ind w:left="3600" w:hanging="360"/>
+      </w:pPr>
+    </w:lvl>
+    <w:lvl w:ilvl="5" w:tplc="0807001B" w:tentative="1">
+      <w:start w:val="1"/>
+      <w:numFmt w:val="lowerRoman"/>
+      <w:lvlText w:val="%6."/>
+      <w:lvlJc w:val="right"/>
+      <w:pPr>
+        <w:ind w:left="4320" w:hanging="180"/>
+      </w:pPr>
+    </w:lvl>
+    <w:lvl w:ilvl="6" w:tplc="0807000F" w:tentative="1">
+      <w:start w:val="1"/>
+      <w:numFmt w:val="decimal"/>
+      <w:lvlText w:val="%7."/>
+      <w:lvlJc w:val="left"/>
+      <w:pPr>
+        <w:ind w:left="5040" w:hanging="360"/>
+      </w:pPr>
+    </w:lvl>
+    <w:lvl w:ilvl="7" w:tplc="08070019" w:tentative="1">
+      <w:start w:val="1"/>
+      <w:numFmt w:val="lowerLetter"/>
+      <w:lvlText w:val="%8."/>
+      <w:lvlJc w:val="left"/>
+      <w:pPr>
+        <w:ind w:left="5760" w:hanging="360"/>
+      </w:pPr>
+    </w:lvl>
+    <w:lvl w:ilvl="8" w:tplc="0807001B" w:tentative="1">
+      <w:start w:val="1"/>
+      <w:numFmt w:val="lowerRoman"/>
+      <w:lvlText w:val="%9."/>
+      <w:lvlJc w:val="right"/>
+      <w:pPr>
+        <w:ind w:left="6480" w:hanging="180"/>
+      </w:pPr>
+    </w:lvl>
+  </w:abstractNum>
+  <w:abstractNum w:abstractNumId="6">
     <w:nsid w:val="6BC0634B"/>
     <w:multiLevelType w:val="multilevel"/>
     <w:tmpl w:val="0807001F"/>
@@ -8517,7 +9402,7 @@
     <w:abstractNumId w:val="0"/>
   </w:num>
   <w:num w:numId="3">
-    <w:abstractNumId w:val="5"/>
+    <w:abstractNumId w:val="6"/>
   </w:num>
   <w:num w:numId="4">
     <w:abstractNumId w:val="3"/>
@@ -8527,6 +9412,9 @@
   </w:num>
   <w:num w:numId="6">
     <w:abstractNumId w:val="2"/>
+  </w:num>
+  <w:num w:numId="7">
+    <w:abstractNumId w:val="5"/>
   </w:num>
 </w:numbering>
 </file>
@@ -10003,6 +10891,41 @@
       <w:u w:val="single"/>
     </w:rPr>
   </w:style>
+  <w:style w:type="paragraph" w:styleId="FootnoteText">
+    <w:name w:val="footnote text"/>
+    <w:basedOn w:val="Normal"/>
+    <w:link w:val="FootnoteTextChar"/>
+    <w:uiPriority w:val="99"/>
+    <w:semiHidden/>
+    <w:unhideWhenUsed/>
+    <w:rsid w:val="001469C2"/>
+    <w:pPr>
+      <w:spacing w:after="0"/>
+    </w:pPr>
+  </w:style>
+  <w:style w:type="character" w:customStyle="1" w:styleId="FootnoteTextChar">
+    <w:name w:val="Footnote Text Char"/>
+    <w:basedOn w:val="DefaultParagraphFont"/>
+    <w:link w:val="FootnoteText"/>
+    <w:uiPriority w:val="99"/>
+    <w:semiHidden/>
+    <w:rsid w:val="001469C2"/>
+    <w:rPr>
+      <w:sz w:val="20"/>
+      <w:szCs w:val="20"/>
+    </w:rPr>
+  </w:style>
+  <w:style w:type="character" w:styleId="FootnoteReference">
+    <w:name w:val="footnote reference"/>
+    <w:basedOn w:val="DefaultParagraphFont"/>
+    <w:uiPriority w:val="99"/>
+    <w:semiHidden/>
+    <w:unhideWhenUsed/>
+    <w:rsid w:val="001469C2"/>
+    <w:rPr>
+      <w:vertAlign w:val="superscript"/>
+    </w:rPr>
+  </w:style>
 </w:styles>
 </file>
 
@@ -11478,6 +12401,41 @@
       <w:u w:val="single"/>
     </w:rPr>
   </w:style>
+  <w:style w:type="paragraph" w:styleId="FootnoteText">
+    <w:name w:val="footnote text"/>
+    <w:basedOn w:val="Normal"/>
+    <w:link w:val="FootnoteTextChar"/>
+    <w:uiPriority w:val="99"/>
+    <w:semiHidden/>
+    <w:unhideWhenUsed/>
+    <w:rsid w:val="001469C2"/>
+    <w:pPr>
+      <w:spacing w:after="0"/>
+    </w:pPr>
+  </w:style>
+  <w:style w:type="character" w:customStyle="1" w:styleId="FootnoteTextChar">
+    <w:name w:val="Footnote Text Char"/>
+    <w:basedOn w:val="DefaultParagraphFont"/>
+    <w:link w:val="FootnoteText"/>
+    <w:uiPriority w:val="99"/>
+    <w:semiHidden/>
+    <w:rsid w:val="001469C2"/>
+    <w:rPr>
+      <w:sz w:val="20"/>
+      <w:szCs w:val="20"/>
+    </w:rPr>
+  </w:style>
+  <w:style w:type="character" w:styleId="FootnoteReference">
+    <w:name w:val="footnote reference"/>
+    <w:basedOn w:val="DefaultParagraphFont"/>
+    <w:uiPriority w:val="99"/>
+    <w:semiHidden/>
+    <w:unhideWhenUsed/>
+    <w:rsid w:val="001469C2"/>
+    <w:rPr>
+      <w:vertAlign w:val="superscript"/>
+    </w:rPr>
+  </w:style>
 </w:styles>
 </file>
 
@@ -11771,7 +12729,7 @@
 </file>
 
 <file path=customXml/itemProps1.xml><?xml version="1.0" encoding="utf-8"?>
-<ds:datastoreItem xmlns:ds="http://schemas.openxmlformats.org/officeDocument/2006/customXml" ds:itemID="{6DA09D86-BCB9-473E-B641-9F5E813D473B}">
+<ds:datastoreItem xmlns:ds="http://schemas.openxmlformats.org/officeDocument/2006/customXml" ds:itemID="{C1A0B8B5-E93A-469D-AEBA-2B67F93562DD}">
   <ds:schemaRefs>
     <ds:schemaRef ds:uri="http://schemas.openxmlformats.org/officeDocument/2006/bibliography"/>
   </ds:schemaRefs>

</xml_diff>